<commit_message>
TS 5.4 Tamil corrections 10/03/2021
</commit_message>
<xml_diff>
--- a/TS-Padam/TS-5.4/TS 5.4 Tamil Pada Paatam Corrections.docx
+++ b/TS-Padam/TS-5.4/TS 5.4 Tamil Pada Paatam Corrections.docx
@@ -264,6 +264,7 @@
                 <w:szCs w:val="28"/>
               </w:rPr>
             </w:pPr>
+            <w:proofErr w:type="spellStart"/>
             <w:r>
               <w:rPr>
                 <w:b/>
@@ -271,7 +272,17 @@
                 <w:sz w:val="28"/>
                 <w:szCs w:val="28"/>
               </w:rPr>
-              <w:t>Panchaati 7</w:t>
+              <w:t>Panchaati</w:t>
+            </w:r>
+            <w:proofErr w:type="spellEnd"/>
+            <w:r>
+              <w:rPr>
+                <w:b/>
+                <w:bCs/>
+                <w:sz w:val="28"/>
+                <w:szCs w:val="28"/>
+              </w:rPr>
+              <w:t xml:space="preserve"> 7</w:t>
             </w:r>
           </w:p>
         </w:tc>
@@ -645,6 +656,558 @@
                 <w:lang w:bidi="ta-IN"/>
               </w:rPr>
               <w:t>ஆ</w:t>
+            </w:r>
+          </w:p>
+        </w:tc>
+      </w:tr>
+      <w:tr>
+        <w:trPr>
+          <w:trHeight w:val="822"/>
+        </w:trPr>
+        <w:tc>
+          <w:tcPr>
+            <w:tcW w:w="3168" w:type="dxa"/>
+            <w:tcBorders>
+              <w:top w:val="single" w:sz="4" w:space="0" w:color="000000"/>
+              <w:left w:val="single" w:sz="4" w:space="0" w:color="000000"/>
+              <w:bottom w:val="single" w:sz="4" w:space="0" w:color="000000"/>
+              <w:right w:val="single" w:sz="4" w:space="0" w:color="000000"/>
+            </w:tcBorders>
+          </w:tcPr>
+          <w:p>
+            <w:pPr>
+              <w:spacing w:before="0" w:line="240" w:lineRule="auto"/>
+              <w:rPr>
+                <w:rFonts w:cs="Latha"/>
+                <w:b/>
+                <w:sz w:val="28"/>
+                <w:szCs w:val="28"/>
+                <w:lang w:bidi="ta-IN"/>
+              </w:rPr>
+            </w:pPr>
+            <w:r>
+              <w:rPr>
+                <w:rFonts w:cs="Latha"/>
+                <w:b/>
+                <w:sz w:val="28"/>
+                <w:szCs w:val="28"/>
+                <w:lang w:bidi="ta-IN"/>
+              </w:rPr>
+              <w:t>5.4.7.4</w:t>
+            </w:r>
+            <w:r>
+              <w:rPr>
+                <w:rFonts w:cs="Latha"/>
+                <w:b/>
+                <w:sz w:val="28"/>
+                <w:szCs w:val="28"/>
+                <w:lang w:bidi="ta-IN"/>
+              </w:rPr>
+              <w:t xml:space="preserve"> – </w:t>
+            </w:r>
+            <w:proofErr w:type="spellStart"/>
+            <w:r>
+              <w:rPr>
+                <w:rFonts w:cs="Latha"/>
+                <w:b/>
+                <w:sz w:val="28"/>
+                <w:szCs w:val="28"/>
+                <w:lang w:bidi="ta-IN"/>
+              </w:rPr>
+              <w:t>Vaakyam</w:t>
+            </w:r>
+            <w:proofErr w:type="spellEnd"/>
+          </w:p>
+          <w:p>
+            <w:pPr>
+              <w:spacing w:before="0" w:line="240" w:lineRule="auto"/>
+              <w:rPr>
+                <w:rFonts w:cs="Latha"/>
+                <w:b/>
+                <w:sz w:val="28"/>
+                <w:szCs w:val="28"/>
+                <w:lang w:bidi="ta-IN"/>
+              </w:rPr>
+            </w:pPr>
+            <w:r>
+              <w:rPr>
+                <w:rFonts w:cs="Latha"/>
+                <w:b/>
+                <w:sz w:val="28"/>
+                <w:szCs w:val="28"/>
+                <w:lang w:bidi="ta-IN"/>
+              </w:rPr>
+              <w:t>Line N</w:t>
+            </w:r>
+            <w:r>
+              <w:rPr>
+                <w:rFonts w:cs="Latha"/>
+                <w:b/>
+                <w:sz w:val="28"/>
+                <w:szCs w:val="28"/>
+                <w:lang w:bidi="ta-IN"/>
+              </w:rPr>
+              <w:t xml:space="preserve">o. - </w:t>
+            </w:r>
+            <w:r>
+              <w:rPr>
+                <w:rFonts w:cs="Latha"/>
+                <w:b/>
+                <w:sz w:val="28"/>
+                <w:szCs w:val="28"/>
+                <w:lang w:bidi="ta-IN"/>
+              </w:rPr>
+              <w:t>3</w:t>
+            </w:r>
+          </w:p>
+          <w:p>
+            <w:pPr>
+              <w:spacing w:before="0" w:line="240" w:lineRule="auto"/>
+              <w:rPr>
+                <w:rFonts w:cs="Latha"/>
+                <w:sz w:val="28"/>
+                <w:szCs w:val="28"/>
+                <w:lang w:bidi="ta-IN"/>
+              </w:rPr>
+            </w:pPr>
+            <w:proofErr w:type="spellStart"/>
+            <w:r>
+              <w:rPr>
+                <w:rFonts w:cs="Latha"/>
+                <w:b/>
+                <w:sz w:val="28"/>
+                <w:szCs w:val="28"/>
+                <w:lang w:bidi="ta-IN"/>
+              </w:rPr>
+              <w:t>Panchaati</w:t>
+            </w:r>
+            <w:proofErr w:type="spellEnd"/>
+            <w:r>
+              <w:rPr>
+                <w:rFonts w:cs="Latha"/>
+                <w:b/>
+                <w:sz w:val="28"/>
+                <w:szCs w:val="28"/>
+                <w:lang w:bidi="ta-IN"/>
+              </w:rPr>
+              <w:t xml:space="preserve"> No. - </w:t>
+            </w:r>
+            <w:r>
+              <w:rPr>
+                <w:rFonts w:cs="Latha"/>
+                <w:b/>
+                <w:sz w:val="28"/>
+                <w:szCs w:val="28"/>
+                <w:lang w:bidi="ta-IN"/>
+              </w:rPr>
+              <w:t>33</w:t>
+            </w:r>
+          </w:p>
+        </w:tc>
+        <w:tc>
+          <w:tcPr>
+            <w:tcW w:w="5562" w:type="dxa"/>
+            <w:tcBorders>
+              <w:top w:val="single" w:sz="4" w:space="0" w:color="000000"/>
+              <w:left w:val="single" w:sz="4" w:space="0" w:color="000000"/>
+              <w:bottom w:val="single" w:sz="4" w:space="0" w:color="000000"/>
+              <w:right w:val="single" w:sz="4" w:space="0" w:color="000000"/>
+            </w:tcBorders>
+          </w:tcPr>
+          <w:p>
+            <w:pPr>
+              <w:spacing w:before="0" w:line="240" w:lineRule="auto"/>
+              <w:rPr>
+                <w:rFonts w:ascii="BRH Malayalam Extra" w:hAnsi="BRH Malayalam Extra" w:cs="BRH Malayalam Extra"/>
+                <w:sz w:val="40"/>
+                <w:szCs w:val="40"/>
+                <w:cs/>
+              </w:rPr>
+            </w:pPr>
+            <w:r>
+              <w:rPr>
+                <w:rFonts w:ascii="Latha" w:hAnsi="Latha" w:cs="Latha"/>
+                <w:sz w:val="28"/>
+                <w:szCs w:val="28"/>
+                <w:cs/>
+                <w:lang w:bidi="ta-IN"/>
+              </w:rPr>
+              <w:t>ப்ரஹ</w:t>
+            </w:r>
+            <w:r>
+              <w:rPr>
+                <w:rFonts w:ascii="BRH Tamil Tab Extra" w:hAnsi="BRH Tamil Tab Extra" w:cs="Latha"/>
+                <w:b/>
+                <w:sz w:val="36"/>
+                <w:szCs w:val="28"/>
+              </w:rPr>
+              <w:t>†</w:t>
+            </w:r>
+            <w:r>
+              <w:rPr>
+                <w:rFonts w:ascii="Latha" w:hAnsi="Latha" w:cs="Latha"/>
+                <w:sz w:val="28"/>
+                <w:szCs w:val="28"/>
+                <w:cs/>
+                <w:lang w:bidi="ta-IN"/>
+              </w:rPr>
+              <w:t>ரதி</w:t>
+            </w:r>
+            <w:r>
+              <w:rPr>
+                <w:rFonts w:ascii="BRH Tamil Tab Extra" w:hAnsi="BRH Tamil Tab Extra" w:cs="Latha"/>
+                <w:b/>
+                <w:sz w:val="36"/>
+                <w:szCs w:val="28"/>
+              </w:rPr>
+              <w:t>…</w:t>
+            </w:r>
+            <w:r>
+              <w:rPr>
+                <w:rFonts w:ascii="Latha" w:hAnsi="Latha" w:cs="Latha"/>
+                <w:sz w:val="28"/>
+                <w:szCs w:val="28"/>
+              </w:rPr>
+              <w:t xml:space="preserve"> </w:t>
+            </w:r>
+            <w:r>
+              <w:rPr>
+                <w:rFonts w:ascii="Latha" w:hAnsi="Latha" w:cs="Latha"/>
+                <w:sz w:val="28"/>
+                <w:szCs w:val="28"/>
+                <w:cs/>
+                <w:lang w:bidi="ta-IN"/>
+              </w:rPr>
+              <w:t>ஸ்த்</w:t>
+            </w:r>
+            <w:r>
+              <w:rPr>
+                <w:rFonts w:ascii="Latha" w:hAnsi="Latha" w:cs="Latha"/>
+                <w:b/>
+                <w:bCs/>
+                <w:i/>
+                <w:iCs/>
+                <w:sz w:val="28"/>
+                <w:szCs w:val="28"/>
+                <w:cs/>
+                <w:lang w:bidi="ta-IN"/>
+              </w:rPr>
+              <w:t>ரு</w:t>
+            </w:r>
+            <w:r>
+              <w:rPr>
+                <w:rFonts w:ascii="Latha" w:hAnsi="Latha" w:cs="Latha"/>
+                <w:sz w:val="28"/>
+                <w:szCs w:val="28"/>
+                <w:cs/>
+                <w:lang w:bidi="ta-IN"/>
+              </w:rPr>
+              <w:t>த்யா</w:t>
+            </w:r>
+            <w:r>
+              <w:rPr>
+                <w:rFonts w:ascii="BRH Tamil Tab Extra" w:hAnsi="BRH Tamil Tab Extra" w:cs="Latha"/>
+                <w:b/>
+                <w:sz w:val="36"/>
+                <w:szCs w:val="28"/>
+              </w:rPr>
+              <w:t>…</w:t>
+            </w:r>
+            <w:r>
+              <w:rPr>
+                <w:rFonts w:ascii="Latha" w:hAnsi="Latha" w:cs="Latha"/>
+                <w:sz w:val="28"/>
+                <w:szCs w:val="28"/>
+              </w:rPr>
+              <w:t xml:space="preserve"> </w:t>
+            </w:r>
+            <w:r>
+              <w:rPr>
+                <w:rFonts w:ascii="Latha" w:hAnsi="Latha" w:cs="Latha"/>
+                <w:sz w:val="28"/>
+                <w:szCs w:val="28"/>
+              </w:rPr>
+              <w:br/>
+            </w:r>
+            <w:r>
+              <w:rPr>
+                <w:rFonts w:ascii="Latha" w:hAnsi="Latha" w:cs="Latha"/>
+                <w:sz w:val="28"/>
+                <w:szCs w:val="28"/>
+                <w:cs/>
+                <w:lang w:bidi="ta-IN"/>
+              </w:rPr>
+              <w:t>அ</w:t>
+            </w:r>
+            <w:r>
+              <w:rPr>
+                <w:rFonts w:ascii="Latha" w:hAnsi="Latha" w:cs="Latha"/>
+                <w:sz w:val="28"/>
+                <w:szCs w:val="28"/>
+                <w:highlight w:val="yellow"/>
+                <w:cs/>
+                <w:lang w:bidi="ta-IN"/>
+              </w:rPr>
+              <w:t>ச்ச</w:t>
+            </w:r>
+            <w:r>
+              <w:rPr>
+                <w:rFonts w:ascii="BRH Tamil Tab Extra" w:hAnsi="BRH Tamil Tab Extra" w:cs="Latha"/>
+                <w:b/>
+                <w:sz w:val="36"/>
+                <w:szCs w:val="28"/>
+                <w:highlight w:val="yellow"/>
+              </w:rPr>
+              <w:t>†</w:t>
+            </w:r>
+            <w:r>
+              <w:rPr>
+                <w:rFonts w:ascii="Latha" w:hAnsi="Latha" w:cs="Latha"/>
+                <w:b/>
+                <w:position w:val="-12"/>
+                <w:sz w:val="28"/>
+                <w:szCs w:val="28"/>
+                <w:highlight w:val="yellow"/>
+                <w:cs/>
+                <w:lang w:bidi="ta-IN"/>
+              </w:rPr>
+              <w:t>2</w:t>
+            </w:r>
+            <w:r>
+              <w:rPr>
+                <w:rFonts w:ascii="Latha" w:hAnsi="Latha" w:cs="Latha"/>
+                <w:sz w:val="28"/>
+                <w:szCs w:val="28"/>
+                <w:cs/>
+                <w:lang w:bidi="ta-IN"/>
+              </w:rPr>
+              <w:t>ம்ப</w:t>
+            </w:r>
+            <w:r>
+              <w:rPr>
+                <w:rFonts w:ascii="Latha" w:hAnsi="Latha" w:cs="Latha"/>
+                <w:b/>
+                <w:position w:val="-12"/>
+                <w:sz w:val="28"/>
+                <w:szCs w:val="28"/>
+                <w:cs/>
+                <w:lang w:bidi="ta-IN"/>
+              </w:rPr>
+              <w:t>3</w:t>
+            </w:r>
+            <w:r>
+              <w:rPr>
+                <w:rFonts w:ascii="Latha" w:hAnsi="Latha" w:cs="Latha"/>
+                <w:sz w:val="28"/>
+                <w:szCs w:val="28"/>
+                <w:cs/>
+                <w:lang w:bidi="ta-IN"/>
+              </w:rPr>
+              <w:t>ட்காரம்</w:t>
+            </w:r>
+          </w:p>
+        </w:tc>
+        <w:tc>
+          <w:tcPr>
+            <w:tcW w:w="5670" w:type="dxa"/>
+            <w:tcBorders>
+              <w:top w:val="single" w:sz="4" w:space="0" w:color="000000"/>
+              <w:left w:val="single" w:sz="4" w:space="0" w:color="000000"/>
+              <w:bottom w:val="single" w:sz="4" w:space="0" w:color="000000"/>
+              <w:right w:val="single" w:sz="4" w:space="0" w:color="000000"/>
+            </w:tcBorders>
+          </w:tcPr>
+          <w:p>
+            <w:pPr>
+              <w:spacing w:before="0" w:line="240" w:lineRule="auto"/>
+              <w:ind w:right="-18"/>
+              <w:rPr>
+                <w:rFonts w:ascii="BRH Malayalam Extra" w:hAnsi="BRH Malayalam Extra" w:cs="BRH Malayalam Extra"/>
+                <w:sz w:val="40"/>
+                <w:szCs w:val="40"/>
+                <w:cs/>
+              </w:rPr>
+            </w:pPr>
+            <w:r>
+              <w:rPr>
+                <w:rFonts w:ascii="Latha" w:hAnsi="Latha" w:cs="Latha"/>
+                <w:sz w:val="28"/>
+                <w:szCs w:val="28"/>
+                <w:cs/>
+                <w:lang w:bidi="ta-IN"/>
+              </w:rPr>
+              <w:t>ப்ரஹ</w:t>
+            </w:r>
+            <w:r>
+              <w:rPr>
+                <w:rFonts w:ascii="BRH Tamil Tab Extra" w:hAnsi="BRH Tamil Tab Extra" w:cs="Latha"/>
+                <w:b/>
+                <w:sz w:val="36"/>
+                <w:szCs w:val="28"/>
+              </w:rPr>
+              <w:t>†</w:t>
+            </w:r>
+            <w:r>
+              <w:rPr>
+                <w:rFonts w:ascii="Latha" w:hAnsi="Latha" w:cs="Latha"/>
+                <w:sz w:val="28"/>
+                <w:szCs w:val="28"/>
+                <w:cs/>
+                <w:lang w:bidi="ta-IN"/>
+              </w:rPr>
+              <w:t>ரதி</w:t>
+            </w:r>
+            <w:r>
+              <w:rPr>
+                <w:rFonts w:ascii="BRH Tamil Tab Extra" w:hAnsi="BRH Tamil Tab Extra" w:cs="Latha"/>
+                <w:b/>
+                <w:sz w:val="36"/>
+                <w:szCs w:val="28"/>
+              </w:rPr>
+              <w:t>…</w:t>
+            </w:r>
+            <w:r>
+              <w:rPr>
+                <w:rFonts w:ascii="Latha" w:hAnsi="Latha" w:cs="Latha"/>
+                <w:sz w:val="28"/>
+                <w:szCs w:val="28"/>
+              </w:rPr>
+              <w:t xml:space="preserve"> </w:t>
+            </w:r>
+            <w:r>
+              <w:rPr>
+                <w:rFonts w:ascii="Latha" w:hAnsi="Latha" w:cs="Latha"/>
+                <w:sz w:val="28"/>
+                <w:szCs w:val="28"/>
+                <w:cs/>
+                <w:lang w:bidi="ta-IN"/>
+              </w:rPr>
+              <w:t>ஸ்த்</w:t>
+            </w:r>
+            <w:r>
+              <w:rPr>
+                <w:rFonts w:ascii="Latha" w:hAnsi="Latha" w:cs="Latha"/>
+                <w:b/>
+                <w:bCs/>
+                <w:i/>
+                <w:iCs/>
+                <w:sz w:val="28"/>
+                <w:szCs w:val="28"/>
+                <w:cs/>
+                <w:lang w:bidi="ta-IN"/>
+              </w:rPr>
+              <w:t>ரு</w:t>
+            </w:r>
+            <w:r>
+              <w:rPr>
+                <w:rFonts w:ascii="Latha" w:hAnsi="Latha" w:cs="Latha"/>
+                <w:sz w:val="28"/>
+                <w:szCs w:val="28"/>
+                <w:cs/>
+                <w:lang w:bidi="ta-IN"/>
+              </w:rPr>
+              <w:t>த்யா</w:t>
+            </w:r>
+            <w:r>
+              <w:rPr>
+                <w:rFonts w:ascii="BRH Tamil Tab Extra" w:hAnsi="BRH Tamil Tab Extra" w:cs="Latha"/>
+                <w:b/>
+                <w:sz w:val="36"/>
+                <w:szCs w:val="28"/>
+              </w:rPr>
+              <w:t>…</w:t>
+            </w:r>
+            <w:r>
+              <w:rPr>
+                <w:rFonts w:ascii="Latha" w:hAnsi="Latha" w:cs="Latha"/>
+                <w:sz w:val="28"/>
+                <w:szCs w:val="28"/>
+              </w:rPr>
+              <w:t xml:space="preserve"> </w:t>
+            </w:r>
+            <w:r>
+              <w:rPr>
+                <w:rFonts w:ascii="Latha" w:hAnsi="Latha" w:cs="Latha"/>
+                <w:sz w:val="28"/>
+                <w:szCs w:val="28"/>
+              </w:rPr>
+              <w:br/>
+            </w:r>
+            <w:r>
+              <w:rPr>
+                <w:rFonts w:ascii="Latha" w:hAnsi="Latha" w:cs="Latha"/>
+                <w:sz w:val="28"/>
+                <w:szCs w:val="28"/>
+                <w:cs/>
+                <w:lang w:bidi="ta-IN"/>
+              </w:rPr>
+              <w:t>அ</w:t>
+            </w:r>
+            <w:r>
+              <w:rPr>
+                <w:rFonts w:ascii="Latha" w:hAnsi="Latha" w:cs="Latha"/>
+                <w:sz w:val="28"/>
+                <w:szCs w:val="28"/>
+                <w:highlight w:val="green"/>
+                <w:cs/>
+                <w:lang w:bidi="ta-IN"/>
+              </w:rPr>
+              <w:t>ச</w:t>
+            </w:r>
+            <w:r>
+              <w:rPr>
+                <w:rFonts w:ascii="BRH Tamil Tab Extra" w:hAnsi="BRH Tamil Tab Extra" w:cs="Latha"/>
+                <w:b/>
+                <w:sz w:val="36"/>
+                <w:szCs w:val="28"/>
+                <w:highlight w:val="green"/>
+              </w:rPr>
+              <w:t>†</w:t>
+            </w:r>
+            <w:r>
+              <w:rPr>
+                <w:rFonts w:ascii="Latha" w:hAnsi="Latha" w:cs="Latha"/>
+                <w:b/>
+                <w:position w:val="-12"/>
+                <w:sz w:val="28"/>
+                <w:szCs w:val="28"/>
+                <w:highlight w:val="green"/>
+                <w:cs/>
+                <w:lang w:bidi="ta-IN"/>
+              </w:rPr>
+              <w:t>2</w:t>
+            </w:r>
+            <w:r>
+              <w:rPr>
+                <w:rFonts w:ascii="Latha" w:hAnsi="Latha" w:cs="Latha"/>
+                <w:sz w:val="28"/>
+                <w:szCs w:val="28"/>
+                <w:cs/>
+                <w:lang w:bidi="ta-IN"/>
+              </w:rPr>
+              <w:t>ம்ப</w:t>
+            </w:r>
+            <w:r>
+              <w:rPr>
+                <w:rFonts w:ascii="Latha" w:hAnsi="Latha" w:cs="Latha"/>
+                <w:b/>
+                <w:position w:val="-12"/>
+                <w:sz w:val="28"/>
+                <w:szCs w:val="28"/>
+                <w:cs/>
+                <w:lang w:bidi="ta-IN"/>
+              </w:rPr>
+              <w:t>3</w:t>
+            </w:r>
+            <w:r>
+              <w:rPr>
+                <w:rFonts w:ascii="Latha" w:hAnsi="Latha" w:cs="Latha"/>
+                <w:sz w:val="28"/>
+                <w:szCs w:val="28"/>
+                <w:cs/>
+                <w:lang w:bidi="ta-IN"/>
+              </w:rPr>
+              <w:t>ட்காரம்</w:t>
             </w:r>
           </w:p>
         </w:tc>
@@ -666,7 +1229,6 @@
               <w:rPr>
                 <w:rFonts w:cs="Latha"/>
                 <w:b/>
-                <w:bCs/>
                 <w:sz w:val="28"/>
                 <w:szCs w:val="28"/>
                 <w:lang w:bidi="ta-IN"/>
@@ -676,12 +1238,31 @@
               <w:rPr>
                 <w:rFonts w:cs="Latha"/>
                 <w:b/>
-                <w:bCs/>
-                <w:sz w:val="28"/>
-                <w:szCs w:val="28"/>
-                <w:lang w:bidi="ta-IN"/>
-              </w:rPr>
-              <w:t xml:space="preserve">5.4.8.6 </w:t>
+                <w:sz w:val="28"/>
+                <w:szCs w:val="28"/>
+                <w:lang w:bidi="ta-IN"/>
+              </w:rPr>
+              <w:t>5.4.7.4</w:t>
+            </w:r>
+            <w:r>
+              <w:rPr>
+                <w:rFonts w:cs="Latha"/>
+                <w:b/>
+                <w:sz w:val="28"/>
+                <w:szCs w:val="28"/>
+                <w:lang w:bidi="ta-IN"/>
+              </w:rPr>
+              <w:t xml:space="preserve"> – </w:t>
+            </w:r>
+            <w:r>
+              <w:rPr>
+                <w:rFonts w:cs="Latha"/>
+                <w:b/>
+                <w:sz w:val="28"/>
+                <w:szCs w:val="28"/>
+                <w:lang w:bidi="ta-IN"/>
+              </w:rPr>
+              <w:t>Padam</w:t>
             </w:r>
           </w:p>
           <w:p>
@@ -690,7 +1271,6 @@
               <w:rPr>
                 <w:rFonts w:cs="Latha"/>
                 <w:b/>
-                <w:bCs/>
                 <w:sz w:val="28"/>
                 <w:szCs w:val="28"/>
                 <w:lang w:bidi="ta-IN"/>
@@ -700,12 +1280,31 @@
               <w:rPr>
                 <w:rFonts w:cs="Latha"/>
                 <w:b/>
-                <w:bCs/>
-                <w:sz w:val="28"/>
-                <w:szCs w:val="28"/>
-                <w:lang w:bidi="ta-IN"/>
-              </w:rPr>
-              <w:t>Line 2</w:t>
+                <w:sz w:val="28"/>
+                <w:szCs w:val="28"/>
+                <w:lang w:bidi="ta-IN"/>
+              </w:rPr>
+              <w:t>Padam</w:t>
+            </w:r>
+            <w:r>
+              <w:rPr>
+                <w:rFonts w:cs="Latha"/>
+                <w:b/>
+                <w:sz w:val="28"/>
+                <w:szCs w:val="28"/>
+                <w:lang w:bidi="ta-IN"/>
+              </w:rPr>
+              <w:t xml:space="preserve"> N</w:t>
+            </w:r>
+            <w:r>
+              <w:rPr>
+                <w:rFonts w:cs="Latha"/>
+                <w:b/>
+                <w:sz w:val="28"/>
+                <w:szCs w:val="28"/>
+                <w:lang w:bidi="ta-IN"/>
+              </w:rPr>
+              <w:t>o. - 19</w:t>
             </w:r>
           </w:p>
           <w:p>
@@ -720,16 +1319,37 @@
                 <w:lang w:bidi="ta-IN"/>
               </w:rPr>
             </w:pPr>
-            <w:r>
-              <w:rPr>
-                <w:rFonts w:cs="Latha"/>
-                <w:b/>
-                <w:bCs/>
-                <w:sz w:val="28"/>
-                <w:szCs w:val="28"/>
-                <w:lang w:bidi="ta-IN"/>
-              </w:rPr>
-              <w:t>Panchaati 42</w:t>
+            <w:proofErr w:type="spellStart"/>
+            <w:r>
+              <w:rPr>
+                <w:rFonts w:cs="Latha"/>
+                <w:b/>
+                <w:sz w:val="28"/>
+                <w:szCs w:val="28"/>
+                <w:lang w:bidi="ta-IN"/>
+              </w:rPr>
+              <w:t>Panchaati</w:t>
+            </w:r>
+            <w:proofErr w:type="spellEnd"/>
+            <w:r>
+              <w:rPr>
+                <w:rFonts w:cs="Latha"/>
+                <w:b/>
+                <w:sz w:val="28"/>
+                <w:szCs w:val="28"/>
+                <w:lang w:bidi="ta-IN"/>
+              </w:rPr>
+              <w:t xml:space="preserve"> No. - </w:t>
+            </w:r>
+            <w:r>
+              <w:rPr>
+                <w:rFonts w:cs="Latha"/>
+                <w:b/>
+                <w:sz w:val="28"/>
+                <w:szCs w:val="28"/>
+                <w:lang w:bidi="ta-IN"/>
+              </w:rPr>
+              <w:t>33</w:t>
             </w:r>
           </w:p>
         </w:tc>
@@ -748,7 +1368,7 @@
               <w:spacing w:before="0" w:line="240" w:lineRule="auto"/>
               <w:ind w:left="132" w:right="-108"/>
               <w:rPr>
-                <w:rFonts w:cs="Latha"/>
+                <w:rFonts w:ascii="Latha" w:hAnsi="Latha" w:cs="Latha"/>
                 <w:sz w:val="28"/>
                 <w:szCs w:val="28"/>
                 <w:cs/>
@@ -763,6 +1383,300 @@
                 <w:cs/>
                 <w:lang w:bidi="ta-IN"/>
               </w:rPr>
+              <w:t>ஸ்த்</w:t>
+            </w:r>
+            <w:r>
+              <w:rPr>
+                <w:rFonts w:ascii="Latha" w:hAnsi="Latha" w:cs="Latha"/>
+                <w:b/>
+                <w:bCs/>
+                <w:i/>
+                <w:iCs/>
+                <w:sz w:val="28"/>
+                <w:szCs w:val="28"/>
+                <w:cs/>
+                <w:lang w:bidi="ta-IN"/>
+              </w:rPr>
+              <w:t>ரு</w:t>
+            </w:r>
+            <w:r>
+              <w:rPr>
+                <w:rFonts w:ascii="Latha" w:hAnsi="Latha" w:cs="Latha"/>
+                <w:sz w:val="28"/>
+                <w:szCs w:val="28"/>
+                <w:cs/>
+                <w:lang w:bidi="ta-IN"/>
+              </w:rPr>
+              <w:t>த்யை</w:t>
+            </w:r>
+            <w:r>
+              <w:rPr>
+                <w:rFonts w:ascii="BRH Tamil Tab Extra" w:hAnsi="BRH Tamil Tab Extra" w:cs="Latha"/>
+                <w:b/>
+                <w:sz w:val="36"/>
+                <w:szCs w:val="28"/>
+              </w:rPr>
+              <w:t>‡</w:t>
+            </w:r>
+            <w:r>
+              <w:rPr>
+                <w:rFonts w:ascii="Latha" w:hAnsi="Latha" w:cs="Latha"/>
+                <w:sz w:val="28"/>
+                <w:szCs w:val="28"/>
+              </w:rPr>
+              <w:t xml:space="preserve"> | </w:t>
+            </w:r>
+            <w:r>
+              <w:rPr>
+                <w:rFonts w:ascii="Latha" w:hAnsi="Latha" w:cs="Latha"/>
+                <w:sz w:val="28"/>
+                <w:szCs w:val="28"/>
+                <w:highlight w:val="yellow"/>
+                <w:cs/>
+                <w:lang w:bidi="ta-IN"/>
+              </w:rPr>
+              <w:t>அச்ச</w:t>
+            </w:r>
+            <w:r>
+              <w:rPr>
+                <w:rFonts w:ascii="BRH Tamil Tab Extra" w:hAnsi="BRH Tamil Tab Extra" w:cs="Latha"/>
+                <w:b/>
+                <w:sz w:val="36"/>
+                <w:szCs w:val="28"/>
+                <w:highlight w:val="yellow"/>
+              </w:rPr>
+              <w:t>†</w:t>
+            </w:r>
+            <w:r>
+              <w:rPr>
+                <w:rFonts w:ascii="Latha" w:hAnsi="Latha" w:cs="Latha"/>
+                <w:b/>
+                <w:position w:val="-12"/>
+                <w:sz w:val="28"/>
+                <w:szCs w:val="28"/>
+                <w:highlight w:val="yellow"/>
+                <w:cs/>
+                <w:lang w:bidi="ta-IN"/>
+              </w:rPr>
+              <w:t>2</w:t>
+            </w:r>
+            <w:r>
+              <w:rPr>
+                <w:rFonts w:ascii="Latha" w:hAnsi="Latha" w:cs="Latha"/>
+                <w:sz w:val="28"/>
+                <w:szCs w:val="28"/>
+                <w:cs/>
+                <w:lang w:bidi="ta-IN"/>
+              </w:rPr>
+              <w:t>ம்ப</w:t>
+            </w:r>
+            <w:r>
+              <w:rPr>
+                <w:rFonts w:ascii="Latha" w:hAnsi="Latha" w:cs="Latha"/>
+                <w:b/>
+                <w:position w:val="-12"/>
+                <w:sz w:val="28"/>
+                <w:szCs w:val="28"/>
+                <w:cs/>
+                <w:lang w:bidi="ta-IN"/>
+              </w:rPr>
+              <w:t>3</w:t>
+            </w:r>
+            <w:r>
+              <w:rPr>
+                <w:rFonts w:ascii="Latha" w:hAnsi="Latha" w:cs="Latha"/>
+                <w:sz w:val="28"/>
+                <w:szCs w:val="28"/>
+                <w:cs/>
+                <w:lang w:bidi="ta-IN"/>
+              </w:rPr>
+              <w:t>ட்கார</w:t>
+            </w:r>
+            <w:r>
+              <w:rPr>
+                <w:rFonts w:ascii="BRH Tamil Tab Extra" w:hAnsi="BRH Tamil Tab Extra" w:cs="Latha"/>
+                <w:b/>
+                <w:sz w:val="32"/>
+                <w:szCs w:val="28"/>
+              </w:rPr>
+              <w:t>…</w:t>
+            </w:r>
+            <w:r>
+              <w:rPr>
+                <w:rFonts w:ascii="Latha" w:hAnsi="Latha" w:cs="Latha"/>
+                <w:sz w:val="28"/>
+                <w:szCs w:val="28"/>
+                <w:cs/>
+                <w:lang w:bidi="ta-IN"/>
+              </w:rPr>
+              <w:t>மித்யச</w:t>
+            </w:r>
+            <w:r>
+              <w:rPr>
+                <w:rFonts w:ascii="BRH Tamil Tab Extra" w:hAnsi="BRH Tamil Tab Extra" w:cs="Latha"/>
+                <w:b/>
+                <w:sz w:val="36"/>
+                <w:szCs w:val="28"/>
+              </w:rPr>
+              <w:t>†</w:t>
+            </w:r>
+            <w:r>
+              <w:rPr>
+                <w:rFonts w:ascii="Latha" w:hAnsi="Latha" w:cs="Latha"/>
+                <w:b/>
+                <w:position w:val="-12"/>
+                <w:sz w:val="28"/>
+                <w:szCs w:val="28"/>
+                <w:cs/>
+                <w:lang w:bidi="ta-IN"/>
+              </w:rPr>
+              <w:t>2</w:t>
+            </w:r>
+            <w:r>
+              <w:rPr>
+                <w:rFonts w:ascii="Latha" w:hAnsi="Latha" w:cs="Latha"/>
+                <w:sz w:val="28"/>
+                <w:szCs w:val="28"/>
+                <w:cs/>
+                <w:lang w:bidi="ta-IN"/>
+              </w:rPr>
+              <w:t>ம்ப</w:t>
+            </w:r>
+            <w:r>
+              <w:rPr>
+                <w:rFonts w:ascii="Latha" w:hAnsi="Latha" w:cs="Latha"/>
+                <w:b/>
+                <w:position w:val="-12"/>
+                <w:sz w:val="28"/>
+                <w:szCs w:val="28"/>
+                <w:cs/>
+                <w:lang w:bidi="ta-IN"/>
+              </w:rPr>
+              <w:t>3</w:t>
+            </w:r>
+            <w:r>
+              <w:rPr>
+                <w:rFonts w:ascii="Latha" w:hAnsi="Latha" w:cs="Latha"/>
+                <w:sz w:val="28"/>
+                <w:szCs w:val="28"/>
+                <w:cs/>
+                <w:lang w:bidi="ta-IN"/>
+              </w:rPr>
+              <w:t xml:space="preserve">ட் </w:t>
+            </w:r>
+            <w:r>
+              <w:rPr>
+                <w:rFonts w:ascii="Latha" w:hAnsi="Latha" w:cs="Latha"/>
+                <w:sz w:val="28"/>
+                <w:szCs w:val="28"/>
+              </w:rPr>
+              <w:t xml:space="preserve">-- </w:t>
+            </w:r>
+            <w:r>
+              <w:rPr>
+                <w:rFonts w:ascii="Latha" w:hAnsi="Latha" w:cs="Latha"/>
+                <w:sz w:val="28"/>
+                <w:szCs w:val="28"/>
+                <w:cs/>
+                <w:lang w:bidi="ta-IN"/>
+              </w:rPr>
+              <w:t>கா</w:t>
+            </w:r>
+            <w:r>
+              <w:rPr>
+                <w:rFonts w:ascii="BRH Tamil Tab Extra" w:hAnsi="BRH Tamil Tab Extra" w:cs="Latha"/>
+                <w:b/>
+                <w:sz w:val="32"/>
+                <w:szCs w:val="28"/>
+              </w:rPr>
+              <w:t>…</w:t>
+            </w:r>
+            <w:r>
+              <w:rPr>
+                <w:rFonts w:ascii="Latha" w:hAnsi="Latha" w:cs="Latha"/>
+                <w:sz w:val="28"/>
+                <w:szCs w:val="28"/>
+                <w:cs/>
+                <w:lang w:bidi="ta-IN"/>
+              </w:rPr>
+              <w:t>ர</w:t>
+            </w:r>
+            <w:r>
+              <w:rPr>
+                <w:rFonts w:ascii="BRH Tamil Tab Extra" w:hAnsi="BRH Tamil Tab Extra" w:cs="Latha"/>
+                <w:b/>
+                <w:sz w:val="32"/>
+                <w:szCs w:val="28"/>
+              </w:rPr>
+              <w:t>…</w:t>
+            </w:r>
+            <w:r>
+              <w:rPr>
+                <w:rFonts w:ascii="Latha" w:hAnsi="Latha" w:cs="Latha"/>
+                <w:sz w:val="28"/>
+                <w:szCs w:val="28"/>
+                <w:cs/>
+                <w:lang w:bidi="ta-IN"/>
+              </w:rPr>
+              <w:t xml:space="preserve">ம் </w:t>
+            </w:r>
+            <w:r>
+              <w:rPr>
+                <w:rFonts w:ascii="Latha" w:hAnsi="Latha" w:cs="Latha"/>
+                <w:sz w:val="28"/>
+                <w:szCs w:val="28"/>
+              </w:rPr>
+              <w:t xml:space="preserve">| </w:t>
+            </w:r>
+            <w:r>
+              <w:rPr>
+                <w:rFonts w:ascii="Latha" w:hAnsi="Latha" w:cs="Latha"/>
+                <w:sz w:val="28"/>
+                <w:szCs w:val="28"/>
+                <w:cs/>
+                <w:lang w:bidi="ta-IN"/>
+              </w:rPr>
+              <w:t>வி</w:t>
+            </w:r>
+            <w:r>
+              <w:rPr>
+                <w:rFonts w:ascii="BRH Tamil Tab Extra" w:hAnsi="BRH Tamil Tab Extra" w:cs="Latha"/>
+                <w:b/>
+                <w:sz w:val="32"/>
+                <w:szCs w:val="28"/>
+              </w:rPr>
+              <w:t>…</w:t>
+            </w:r>
+            <w:r>
+              <w:rPr>
+                <w:rFonts w:ascii="Latha" w:hAnsi="Latha" w:cs="Latha"/>
+                <w:sz w:val="28"/>
+                <w:szCs w:val="28"/>
+                <w:cs/>
+                <w:lang w:bidi="ta-IN"/>
+              </w:rPr>
+              <w:t>தே</w:t>
+            </w:r>
+            <w:r>
+              <w:rPr>
+                <w:rFonts w:ascii="Latha" w:hAnsi="Latha" w:cs="Latha"/>
+                <w:b/>
+                <w:position w:val="-12"/>
+                <w:sz w:val="28"/>
+                <w:szCs w:val="28"/>
+                <w:cs/>
+                <w:lang w:bidi="ta-IN"/>
+              </w:rPr>
+              <w:t>4</w:t>
+            </w:r>
+            <w:r>
+              <w:rPr>
+                <w:rFonts w:ascii="Latha" w:hAnsi="Latha" w:cs="Latha"/>
+                <w:sz w:val="28"/>
+                <w:szCs w:val="28"/>
+                <w:cs/>
+                <w:lang w:bidi="ta-IN"/>
+              </w:rPr>
               <w:t>ம</w:t>
             </w:r>
             <w:r>
@@ -779,104 +1693,8 @@
                 <w:rFonts w:ascii="Latha" w:hAnsi="Latha" w:cs="Latha"/>
                 <w:sz w:val="28"/>
                 <w:szCs w:val="28"/>
-                <w:cs/>
-                <w:lang w:bidi="ta-IN"/>
-              </w:rPr>
-              <w:t>னுஷ்</w:t>
-            </w:r>
-            <w:r>
-              <w:rPr>
-                <w:rFonts w:ascii="Latha" w:hAnsi="Latha" w:cs="Latha"/>
-                <w:sz w:val="28"/>
-                <w:szCs w:val="28"/>
-                <w:cs/>
-                <w:lang w:bidi="ta-IN"/>
-              </w:rPr>
-              <w:t>யச</w:t>
-            </w:r>
-            <w:r>
-              <w:rPr>
-                <w:rFonts w:ascii="Latha" w:hAnsi="Latha" w:cs="Latha"/>
-                <w:b/>
-                <w:position w:val="-12"/>
-                <w:sz w:val="28"/>
-                <w:szCs w:val="28"/>
-                <w:cs/>
-                <w:lang w:bidi="ta-IN"/>
-              </w:rPr>
-              <w:t>2</w:t>
-            </w:r>
-            <w:r>
-              <w:rPr>
-                <w:rFonts w:ascii="Latha" w:hAnsi="Latha" w:cs="Latha"/>
-                <w:sz w:val="28"/>
-                <w:szCs w:val="28"/>
-                <w:cs/>
-                <w:lang w:bidi="ta-IN"/>
-              </w:rPr>
-              <w:t>ந்</w:t>
-            </w:r>
-            <w:r>
-              <w:rPr>
-                <w:rFonts w:ascii="Latha" w:hAnsi="Latha" w:cs="Latha"/>
-                <w:sz w:val="28"/>
-                <w:szCs w:val="28"/>
-                <w:cs/>
-                <w:lang w:bidi="ta-IN"/>
-              </w:rPr>
-              <w:t>த</w:t>
-            </w:r>
-            <w:r>
-              <w:rPr>
-                <w:rFonts w:ascii="BRH Tamil Tab Extra" w:hAnsi="BRH Tamil Tab Extra" w:cs="Latha"/>
-                <w:b/>
-                <w:sz w:val="36"/>
-                <w:szCs w:val="28"/>
-              </w:rPr>
-              <w:t>…</w:t>
-            </w:r>
-            <w:r>
-              <w:rPr>
-                <w:rFonts w:ascii="Latha" w:hAnsi="Latha" w:cs="Latha"/>
-                <w:b/>
-                <w:position w:val="-12"/>
-                <w:sz w:val="28"/>
-                <w:szCs w:val="28"/>
-                <w:cs/>
-                <w:lang w:bidi="ta-IN"/>
-              </w:rPr>
-              <w:t>3</w:t>
-            </w:r>
-            <w:r>
-              <w:rPr>
-                <w:rFonts w:ascii="Latha" w:hAnsi="Latha" w:cs="Latha"/>
-                <w:sz w:val="28"/>
-                <w:szCs w:val="28"/>
-                <w:cs/>
-                <w:lang w:bidi="ta-IN"/>
-              </w:rPr>
-              <w:t>ஸ</w:t>
-            </w:r>
-            <w:r>
-              <w:rPr>
-                <w:rFonts w:ascii="Latha" w:hAnsi="Latha" w:cs="Latha"/>
-                <w:sz w:val="28"/>
-                <w:szCs w:val="28"/>
-                <w:highlight w:val="yellow"/>
-                <w:cs/>
-                <w:lang w:bidi="ta-IN"/>
-              </w:rPr>
-              <w:t>ஶ்</w:t>
-            </w:r>
-            <w:r>
-              <w:rPr>
-                <w:rFonts w:ascii="Latha" w:hAnsi="Latha" w:cs="Latha"/>
-                <w:sz w:val="28"/>
-                <w:szCs w:val="28"/>
-                <w:cs/>
-                <w:lang w:bidi="ta-IN"/>
-              </w:rPr>
-              <w:t>சாவ</w:t>
+              </w:rPr>
+              <w:t xml:space="preserve"> |</w:t>
             </w:r>
           </w:p>
         </w:tc>
@@ -894,7 +1712,7 @@
             <w:pPr>
               <w:spacing w:before="0" w:line="240" w:lineRule="auto"/>
               <w:rPr>
-                <w:rFonts w:cs="Latha"/>
+                <w:rFonts w:ascii="Latha" w:hAnsi="Latha" w:cs="Latha"/>
                 <w:sz w:val="28"/>
                 <w:szCs w:val="28"/>
                 <w:cs/>
@@ -909,6 +1727,300 @@
                 <w:cs/>
                 <w:lang w:bidi="ta-IN"/>
               </w:rPr>
+              <w:t>ஸ்த்</w:t>
+            </w:r>
+            <w:r>
+              <w:rPr>
+                <w:rFonts w:ascii="Latha" w:hAnsi="Latha" w:cs="Latha"/>
+                <w:b/>
+                <w:bCs/>
+                <w:i/>
+                <w:iCs/>
+                <w:sz w:val="28"/>
+                <w:szCs w:val="28"/>
+                <w:cs/>
+                <w:lang w:bidi="ta-IN"/>
+              </w:rPr>
+              <w:t>ரு</w:t>
+            </w:r>
+            <w:r>
+              <w:rPr>
+                <w:rFonts w:ascii="Latha" w:hAnsi="Latha" w:cs="Latha"/>
+                <w:sz w:val="28"/>
+                <w:szCs w:val="28"/>
+                <w:cs/>
+                <w:lang w:bidi="ta-IN"/>
+              </w:rPr>
+              <w:t>த்யை</w:t>
+            </w:r>
+            <w:r>
+              <w:rPr>
+                <w:rFonts w:ascii="BRH Tamil Tab Extra" w:hAnsi="BRH Tamil Tab Extra" w:cs="Latha"/>
+                <w:b/>
+                <w:sz w:val="36"/>
+                <w:szCs w:val="28"/>
+              </w:rPr>
+              <w:t>‡</w:t>
+            </w:r>
+            <w:r>
+              <w:rPr>
+                <w:rFonts w:ascii="Latha" w:hAnsi="Latha" w:cs="Latha"/>
+                <w:sz w:val="28"/>
+                <w:szCs w:val="28"/>
+              </w:rPr>
+              <w:t xml:space="preserve"> | </w:t>
+            </w:r>
+            <w:r>
+              <w:rPr>
+                <w:rFonts w:ascii="Latha" w:hAnsi="Latha" w:cs="Latha"/>
+                <w:sz w:val="28"/>
+                <w:szCs w:val="28"/>
+                <w:highlight w:val="green"/>
+                <w:cs/>
+                <w:lang w:bidi="ta-IN"/>
+              </w:rPr>
+              <w:t>அச</w:t>
+            </w:r>
+            <w:r>
+              <w:rPr>
+                <w:rFonts w:ascii="BRH Tamil Tab Extra" w:hAnsi="BRH Tamil Tab Extra" w:cs="Latha"/>
+                <w:b/>
+                <w:sz w:val="36"/>
+                <w:szCs w:val="28"/>
+                <w:highlight w:val="green"/>
+              </w:rPr>
+              <w:t>†</w:t>
+            </w:r>
+            <w:r>
+              <w:rPr>
+                <w:rFonts w:ascii="Latha" w:hAnsi="Latha" w:cs="Latha"/>
+                <w:b/>
+                <w:position w:val="-12"/>
+                <w:sz w:val="28"/>
+                <w:szCs w:val="28"/>
+                <w:highlight w:val="green"/>
+                <w:cs/>
+                <w:lang w:bidi="ta-IN"/>
+              </w:rPr>
+              <w:t>2</w:t>
+            </w:r>
+            <w:r>
+              <w:rPr>
+                <w:rFonts w:ascii="Latha" w:hAnsi="Latha" w:cs="Latha"/>
+                <w:sz w:val="28"/>
+                <w:szCs w:val="28"/>
+                <w:cs/>
+                <w:lang w:bidi="ta-IN"/>
+              </w:rPr>
+              <w:t>ம்ப</w:t>
+            </w:r>
+            <w:r>
+              <w:rPr>
+                <w:rFonts w:ascii="Latha" w:hAnsi="Latha" w:cs="Latha"/>
+                <w:b/>
+                <w:position w:val="-12"/>
+                <w:sz w:val="28"/>
+                <w:szCs w:val="28"/>
+                <w:cs/>
+                <w:lang w:bidi="ta-IN"/>
+              </w:rPr>
+              <w:t>3</w:t>
+            </w:r>
+            <w:r>
+              <w:rPr>
+                <w:rFonts w:ascii="Latha" w:hAnsi="Latha" w:cs="Latha"/>
+                <w:sz w:val="28"/>
+                <w:szCs w:val="28"/>
+                <w:cs/>
+                <w:lang w:bidi="ta-IN"/>
+              </w:rPr>
+              <w:t>ட்கார</w:t>
+            </w:r>
+            <w:r>
+              <w:rPr>
+                <w:rFonts w:ascii="BRH Tamil Tab Extra" w:hAnsi="BRH Tamil Tab Extra" w:cs="Latha"/>
+                <w:b/>
+                <w:sz w:val="32"/>
+                <w:szCs w:val="28"/>
+              </w:rPr>
+              <w:t>…</w:t>
+            </w:r>
+            <w:r>
+              <w:rPr>
+                <w:rFonts w:ascii="Latha" w:hAnsi="Latha" w:cs="Latha"/>
+                <w:sz w:val="28"/>
+                <w:szCs w:val="28"/>
+                <w:cs/>
+                <w:lang w:bidi="ta-IN"/>
+              </w:rPr>
+              <w:t>மித்யச</w:t>
+            </w:r>
+            <w:r>
+              <w:rPr>
+                <w:rFonts w:ascii="BRH Tamil Tab Extra" w:hAnsi="BRH Tamil Tab Extra" w:cs="Latha"/>
+                <w:b/>
+                <w:sz w:val="36"/>
+                <w:szCs w:val="28"/>
+              </w:rPr>
+              <w:t>†</w:t>
+            </w:r>
+            <w:r>
+              <w:rPr>
+                <w:rFonts w:ascii="Latha" w:hAnsi="Latha" w:cs="Latha"/>
+                <w:b/>
+                <w:position w:val="-12"/>
+                <w:sz w:val="28"/>
+                <w:szCs w:val="28"/>
+                <w:cs/>
+                <w:lang w:bidi="ta-IN"/>
+              </w:rPr>
+              <w:t>2</w:t>
+            </w:r>
+            <w:r>
+              <w:rPr>
+                <w:rFonts w:ascii="Latha" w:hAnsi="Latha" w:cs="Latha"/>
+                <w:sz w:val="28"/>
+                <w:szCs w:val="28"/>
+                <w:cs/>
+                <w:lang w:bidi="ta-IN"/>
+              </w:rPr>
+              <w:t>ம்ப</w:t>
+            </w:r>
+            <w:r>
+              <w:rPr>
+                <w:rFonts w:ascii="Latha" w:hAnsi="Latha" w:cs="Latha"/>
+                <w:b/>
+                <w:position w:val="-12"/>
+                <w:sz w:val="28"/>
+                <w:szCs w:val="28"/>
+                <w:cs/>
+                <w:lang w:bidi="ta-IN"/>
+              </w:rPr>
+              <w:t>3</w:t>
+            </w:r>
+            <w:r>
+              <w:rPr>
+                <w:rFonts w:ascii="Latha" w:hAnsi="Latha" w:cs="Latha"/>
+                <w:sz w:val="28"/>
+                <w:szCs w:val="28"/>
+                <w:cs/>
+                <w:lang w:bidi="ta-IN"/>
+              </w:rPr>
+              <w:t xml:space="preserve">ட் </w:t>
+            </w:r>
+            <w:r>
+              <w:rPr>
+                <w:rFonts w:ascii="Latha" w:hAnsi="Latha" w:cs="Latha"/>
+                <w:sz w:val="28"/>
+                <w:szCs w:val="28"/>
+              </w:rPr>
+              <w:t xml:space="preserve">-- </w:t>
+            </w:r>
+            <w:r>
+              <w:rPr>
+                <w:rFonts w:ascii="Latha" w:hAnsi="Latha" w:cs="Latha"/>
+                <w:sz w:val="28"/>
+                <w:szCs w:val="28"/>
+                <w:cs/>
+                <w:lang w:bidi="ta-IN"/>
+              </w:rPr>
+              <w:t>கா</w:t>
+            </w:r>
+            <w:r>
+              <w:rPr>
+                <w:rFonts w:ascii="BRH Tamil Tab Extra" w:hAnsi="BRH Tamil Tab Extra" w:cs="Latha"/>
+                <w:b/>
+                <w:sz w:val="32"/>
+                <w:szCs w:val="28"/>
+              </w:rPr>
+              <w:t>…</w:t>
+            </w:r>
+            <w:r>
+              <w:rPr>
+                <w:rFonts w:ascii="Latha" w:hAnsi="Latha" w:cs="Latha"/>
+                <w:sz w:val="28"/>
+                <w:szCs w:val="28"/>
+                <w:cs/>
+                <w:lang w:bidi="ta-IN"/>
+              </w:rPr>
+              <w:t>ர</w:t>
+            </w:r>
+            <w:r>
+              <w:rPr>
+                <w:rFonts w:ascii="BRH Tamil Tab Extra" w:hAnsi="BRH Tamil Tab Extra" w:cs="Latha"/>
+                <w:b/>
+                <w:sz w:val="32"/>
+                <w:szCs w:val="28"/>
+              </w:rPr>
+              <w:t>…</w:t>
+            </w:r>
+            <w:r>
+              <w:rPr>
+                <w:rFonts w:ascii="Latha" w:hAnsi="Latha" w:cs="Latha"/>
+                <w:sz w:val="28"/>
+                <w:szCs w:val="28"/>
+                <w:cs/>
+                <w:lang w:bidi="ta-IN"/>
+              </w:rPr>
+              <w:t xml:space="preserve">ம் </w:t>
+            </w:r>
+            <w:r>
+              <w:rPr>
+                <w:rFonts w:ascii="Latha" w:hAnsi="Latha" w:cs="Latha"/>
+                <w:sz w:val="28"/>
+                <w:szCs w:val="28"/>
+              </w:rPr>
+              <w:t xml:space="preserve">| </w:t>
+            </w:r>
+            <w:r>
+              <w:rPr>
+                <w:rFonts w:ascii="Latha" w:hAnsi="Latha" w:cs="Latha"/>
+                <w:sz w:val="28"/>
+                <w:szCs w:val="28"/>
+                <w:cs/>
+                <w:lang w:bidi="ta-IN"/>
+              </w:rPr>
+              <w:t>வி</w:t>
+            </w:r>
+            <w:r>
+              <w:rPr>
+                <w:rFonts w:ascii="BRH Tamil Tab Extra" w:hAnsi="BRH Tamil Tab Extra" w:cs="Latha"/>
+                <w:b/>
+                <w:sz w:val="32"/>
+                <w:szCs w:val="28"/>
+              </w:rPr>
+              <w:t>…</w:t>
+            </w:r>
+            <w:r>
+              <w:rPr>
+                <w:rFonts w:ascii="Latha" w:hAnsi="Latha" w:cs="Latha"/>
+                <w:sz w:val="28"/>
+                <w:szCs w:val="28"/>
+                <w:cs/>
+                <w:lang w:bidi="ta-IN"/>
+              </w:rPr>
+              <w:t>தே</w:t>
+            </w:r>
+            <w:r>
+              <w:rPr>
+                <w:rFonts w:ascii="Latha" w:hAnsi="Latha" w:cs="Latha"/>
+                <w:b/>
+                <w:position w:val="-12"/>
+                <w:sz w:val="28"/>
+                <w:szCs w:val="28"/>
+                <w:cs/>
+                <w:lang w:bidi="ta-IN"/>
+              </w:rPr>
+              <w:t>4</w:t>
+            </w:r>
+            <w:r>
+              <w:rPr>
+                <w:rFonts w:ascii="Latha" w:hAnsi="Latha" w:cs="Latha"/>
+                <w:sz w:val="28"/>
+                <w:szCs w:val="28"/>
+                <w:cs/>
+                <w:lang w:bidi="ta-IN"/>
+              </w:rPr>
               <w:t>ம</w:t>
             </w:r>
             <w:r>
@@ -925,104 +2037,8 @@
                 <w:rFonts w:ascii="Latha" w:hAnsi="Latha" w:cs="Latha"/>
                 <w:sz w:val="28"/>
                 <w:szCs w:val="28"/>
-                <w:cs/>
-                <w:lang w:bidi="ta-IN"/>
-              </w:rPr>
-              <w:t>னுஷ்</w:t>
-            </w:r>
-            <w:r>
-              <w:rPr>
-                <w:rFonts w:ascii="Latha" w:hAnsi="Latha" w:cs="Latha"/>
-                <w:sz w:val="28"/>
-                <w:szCs w:val="28"/>
-                <w:cs/>
-                <w:lang w:bidi="ta-IN"/>
-              </w:rPr>
-              <w:t>யச</w:t>
-            </w:r>
-            <w:r>
-              <w:rPr>
-                <w:rFonts w:ascii="Latha" w:hAnsi="Latha" w:cs="Latha"/>
-                <w:b/>
-                <w:position w:val="-12"/>
-                <w:sz w:val="28"/>
-                <w:szCs w:val="28"/>
-                <w:cs/>
-                <w:lang w:bidi="ta-IN"/>
-              </w:rPr>
-              <w:t>2</w:t>
-            </w:r>
-            <w:r>
-              <w:rPr>
-                <w:rFonts w:ascii="Latha" w:hAnsi="Latha" w:cs="Latha"/>
-                <w:sz w:val="28"/>
-                <w:szCs w:val="28"/>
-                <w:cs/>
-                <w:lang w:bidi="ta-IN"/>
-              </w:rPr>
-              <w:t>ந்</w:t>
-            </w:r>
-            <w:r>
-              <w:rPr>
-                <w:rFonts w:ascii="Latha" w:hAnsi="Latha" w:cs="Latha"/>
-                <w:sz w:val="28"/>
-                <w:szCs w:val="28"/>
-                <w:cs/>
-                <w:lang w:bidi="ta-IN"/>
-              </w:rPr>
-              <w:t>த</w:t>
-            </w:r>
-            <w:r>
-              <w:rPr>
-                <w:rFonts w:ascii="BRH Tamil Tab Extra" w:hAnsi="BRH Tamil Tab Extra" w:cs="Latha"/>
-                <w:b/>
-                <w:sz w:val="36"/>
-                <w:szCs w:val="28"/>
-              </w:rPr>
-              <w:t>…</w:t>
-            </w:r>
-            <w:r>
-              <w:rPr>
-                <w:rFonts w:ascii="Latha" w:hAnsi="Latha" w:cs="Latha"/>
-                <w:b/>
-                <w:position w:val="-12"/>
-                <w:sz w:val="28"/>
-                <w:szCs w:val="28"/>
-                <w:cs/>
-                <w:lang w:bidi="ta-IN"/>
-              </w:rPr>
-              <w:t>3</w:t>
-            </w:r>
-            <w:r>
-              <w:rPr>
-                <w:rFonts w:ascii="Latha" w:hAnsi="Latha" w:cs="Latha"/>
-                <w:sz w:val="28"/>
-                <w:szCs w:val="28"/>
-                <w:cs/>
-                <w:lang w:bidi="ta-IN"/>
-              </w:rPr>
-              <w:t>ஸ</w:t>
-            </w:r>
-            <w:r>
-              <w:rPr>
-                <w:rFonts w:ascii="Latha" w:hAnsi="Latha" w:cs="Latha" w:hint="cs"/>
-                <w:sz w:val="28"/>
-                <w:szCs w:val="28"/>
-                <w:highlight w:val="green"/>
-                <w:cs/>
-                <w:lang w:bidi="ta-IN"/>
-              </w:rPr>
-              <w:t>ஞ்</w:t>
-            </w:r>
-            <w:r>
-              <w:rPr>
-                <w:rFonts w:ascii="Latha" w:hAnsi="Latha" w:cs="Latha"/>
-                <w:sz w:val="28"/>
-                <w:szCs w:val="28"/>
-                <w:cs/>
-                <w:lang w:bidi="ta-IN"/>
-              </w:rPr>
-              <w:t>சாவ</w:t>
+              </w:rPr>
+              <w:t xml:space="preserve"> |</w:t>
             </w:r>
           </w:p>
         </w:tc>
@@ -1044,7 +2060,6 @@
               <w:rPr>
                 <w:rFonts w:cs="Latha"/>
                 <w:b/>
-                <w:bCs/>
                 <w:sz w:val="28"/>
                 <w:szCs w:val="28"/>
                 <w:lang w:bidi="ta-IN"/>
@@ -1054,13 +2069,34 @@
               <w:rPr>
                 <w:rFonts w:cs="Latha"/>
                 <w:b/>
-                <w:bCs/>
-                <w:sz w:val="28"/>
-                <w:szCs w:val="28"/>
-                <w:lang w:bidi="ta-IN"/>
-              </w:rPr>
-              <w:t xml:space="preserve">5.4.12.1 </w:t>
-            </w:r>
+                <w:sz w:val="28"/>
+                <w:szCs w:val="28"/>
+                <w:lang w:bidi="ta-IN"/>
+              </w:rPr>
+              <w:t>5.4.8.4</w:t>
+            </w:r>
+            <w:r>
+              <w:rPr>
+                <w:rFonts w:cs="Latha"/>
+                <w:b/>
+                <w:sz w:val="28"/>
+                <w:szCs w:val="28"/>
+                <w:lang w:bidi="ta-IN"/>
+              </w:rPr>
+              <w:t xml:space="preserve"> – </w:t>
+            </w:r>
+            <w:proofErr w:type="spellStart"/>
+            <w:r>
+              <w:rPr>
+                <w:rFonts w:cs="Latha"/>
+                <w:b/>
+                <w:sz w:val="28"/>
+                <w:szCs w:val="28"/>
+                <w:lang w:bidi="ta-IN"/>
+              </w:rPr>
+              <w:t>Vaakyam</w:t>
+            </w:r>
+            <w:proofErr w:type="spellEnd"/>
           </w:p>
           <w:p>
             <w:pPr>
@@ -1068,7 +2104,6 @@
               <w:rPr>
                 <w:rFonts w:cs="Latha"/>
                 <w:b/>
-                <w:bCs/>
                 <w:sz w:val="28"/>
                 <w:szCs w:val="28"/>
                 <w:lang w:bidi="ta-IN"/>
@@ -1078,12 +2113,21 @@
               <w:rPr>
                 <w:rFonts w:cs="Latha"/>
                 <w:b/>
-                <w:bCs/>
-                <w:sz w:val="28"/>
-                <w:szCs w:val="28"/>
-                <w:lang w:bidi="ta-IN"/>
-              </w:rPr>
-              <w:t>Line 2</w:t>
+                <w:sz w:val="28"/>
+                <w:szCs w:val="28"/>
+                <w:lang w:bidi="ta-IN"/>
+              </w:rPr>
+              <w:t>Line N</w:t>
+            </w:r>
+            <w:r>
+              <w:rPr>
+                <w:rFonts w:cs="Latha"/>
+                <w:b/>
+                <w:sz w:val="28"/>
+                <w:szCs w:val="28"/>
+                <w:lang w:bidi="ta-IN"/>
+              </w:rPr>
+              <w:t>o. - 1</w:t>
             </w:r>
           </w:p>
           <w:p>
@@ -1092,22 +2136,42 @@
               <w:rPr>
                 <w:rFonts w:cs="Latha"/>
                 <w:b/>
-                <w:bCs/>
                 <w:sz w:val="28"/>
                 <w:szCs w:val="28"/>
                 <w:lang w:bidi="ta-IN"/>
               </w:rPr>
             </w:pPr>
-            <w:r>
-              <w:rPr>
-                <w:rFonts w:cs="Latha"/>
-                <w:b/>
-                <w:bCs/>
-                <w:sz w:val="28"/>
-                <w:szCs w:val="28"/>
-                <w:lang w:bidi="ta-IN"/>
-              </w:rPr>
-              <w:t>Panchaati 56</w:t>
+            <w:proofErr w:type="spellStart"/>
+            <w:r>
+              <w:rPr>
+                <w:rFonts w:cs="Latha"/>
+                <w:b/>
+                <w:sz w:val="28"/>
+                <w:szCs w:val="28"/>
+                <w:lang w:bidi="ta-IN"/>
+              </w:rPr>
+              <w:t>Panchaati</w:t>
+            </w:r>
+            <w:proofErr w:type="spellEnd"/>
+            <w:r>
+              <w:rPr>
+                <w:rFonts w:cs="Latha"/>
+                <w:b/>
+                <w:sz w:val="28"/>
+                <w:szCs w:val="28"/>
+                <w:lang w:bidi="ta-IN"/>
+              </w:rPr>
+              <w:t xml:space="preserve"> No. - </w:t>
+            </w:r>
+            <w:r>
+              <w:rPr>
+                <w:rFonts w:cs="Latha"/>
+                <w:b/>
+                <w:sz w:val="28"/>
+                <w:szCs w:val="28"/>
+                <w:lang w:bidi="ta-IN"/>
+              </w:rPr>
+              <w:t>40</w:t>
             </w:r>
           </w:p>
         </w:tc>
@@ -1126,11 +2190,9 @@
               <w:spacing w:before="0" w:line="240" w:lineRule="auto"/>
               <w:ind w:left="132" w:right="-108"/>
               <w:rPr>
-                <w:rFonts w:cs="Latha"/>
-                <w:sz w:val="28"/>
-                <w:szCs w:val="28"/>
-                <w:cs/>
-                <w:lang w:bidi="ta-IN"/>
+                <w:rFonts w:ascii="BRH Devanagari Extra" w:hAnsi="BRH Devanagari Extra" w:cs="BRH Devanagari Extra"/>
+                <w:sz w:val="40"/>
+                <w:szCs w:val="40"/>
               </w:rPr>
             </w:pPr>
             <w:r>
@@ -1141,91 +2203,66 @@
                 <w:cs/>
                 <w:lang w:bidi="ta-IN"/>
               </w:rPr>
-              <w:t>தி</w:t>
-            </w:r>
-            <w:r>
-              <w:rPr>
-                <w:rFonts w:ascii="BRH Tamil Tab Extra" w:hAnsi="BRH Tamil Tab Extra" w:cs="Latha"/>
-                <w:b/>
-                <w:sz w:val="36"/>
-                <w:szCs w:val="28"/>
-              </w:rPr>
-              <w:t>…</w:t>
-            </w:r>
-            <w:r>
-              <w:rPr>
-                <w:rFonts w:ascii="Latha" w:hAnsi="Latha" w:cs="Latha"/>
-                <w:sz w:val="28"/>
+              <w:t>வை ய</w:t>
+            </w:r>
+            <w:r>
+              <w:rPr>
+                <w:rFonts w:ascii="BRH Tamil Tab Extra" w:hAnsi="BRH Tamil Tab Extra" w:cs="Latha"/>
+                <w:b/>
+                <w:sz w:val="36"/>
+                <w:szCs w:val="28"/>
+              </w:rPr>
+              <w:t>†</w:t>
+            </w:r>
+            <w:r>
+              <w:rPr>
+                <w:rFonts w:ascii="Latha" w:hAnsi="Latha" w:cs="Latha"/>
+                <w:sz w:val="28"/>
+                <w:szCs w:val="28"/>
+                <w:cs/>
+                <w:lang w:bidi="ta-IN"/>
+              </w:rPr>
+              <w:t>ஜ்ஞாயு</w:t>
+            </w:r>
+            <w:r>
+              <w:rPr>
+                <w:rFonts w:ascii="BRH Tamil Tab Extra" w:hAnsi="BRH Tamil Tab Extra" w:cs="Latha"/>
+                <w:b/>
+                <w:sz w:val="36"/>
                 <w:szCs w:val="28"/>
                 <w:highlight w:val="yellow"/>
-                <w:cs/>
-                <w:lang w:bidi="ta-IN"/>
-              </w:rPr>
-              <w:t>ர்ஸோ</w:t>
-            </w:r>
-            <w:r>
-              <w:rPr>
-                <w:rFonts w:ascii="BRH Tamil Tab Extra" w:hAnsi="BRH Tamil Tab Extra" w:cs="Latha"/>
-                <w:b/>
-                <w:sz w:val="36"/>
-                <w:szCs w:val="28"/>
+              </w:rPr>
+              <w:t>…</w:t>
+            </w:r>
+            <w:r>
+              <w:rPr>
+                <w:rFonts w:ascii="Latha" w:hAnsi="Latha" w:cs="Latha"/>
+                <w:sz w:val="28"/>
+                <w:szCs w:val="28"/>
+                <w:highlight w:val="yellow"/>
+                <w:cs/>
+                <w:lang w:bidi="ta-IN"/>
+              </w:rPr>
+              <w:t>தா</w:t>
+            </w:r>
+            <w:r>
+              <w:rPr>
+                <w:rFonts w:ascii="BRH Tamil Tab Extra" w:hAnsi="BRH Tamil Tab Extra" w:cs="Latha"/>
+                <w:b/>
+                <w:sz w:val="36"/>
+                <w:szCs w:val="28"/>
+                <w:highlight w:val="yellow"/>
               </w:rPr>
               <w:t>†</w:t>
             </w:r>
             <w:r>
               <w:rPr>
-                <w:rFonts w:ascii="BRH Devanagari Extra" w:hAnsi="BRH Devanagari Extra" w:cs="Latha"/>
-                <w:b/>
-                <w:sz w:val="36"/>
-                <w:szCs w:val="28"/>
-              </w:rPr>
-              <w:t>Å</w:t>
-            </w:r>
-            <w:r>
-              <w:rPr>
-                <w:rFonts w:ascii="Latha" w:hAnsi="Latha" w:cs="Latha"/>
-                <w:sz w:val="28"/>
-                <w:szCs w:val="28"/>
-                <w:cs/>
-                <w:lang w:bidi="ta-IN"/>
-              </w:rPr>
-              <w:t>னு</w:t>
-            </w:r>
-            <w:r>
-              <w:rPr>
-                <w:rFonts w:ascii="BRH Tamil Tab Extra" w:hAnsi="BRH Tamil Tab Extra" w:cs="Latha"/>
-                <w:b/>
-                <w:sz w:val="36"/>
-                <w:szCs w:val="28"/>
-              </w:rPr>
-              <w:t>…</w:t>
-            </w:r>
-            <w:r>
-              <w:rPr>
-                <w:rFonts w:ascii="Latha" w:hAnsi="Latha" w:cs="Latha"/>
-                <w:sz w:val="28"/>
-                <w:szCs w:val="28"/>
-                <w:cs/>
-                <w:lang w:bidi="ta-IN"/>
-              </w:rPr>
-              <w:t>ஷ்டுப</w:t>
-            </w:r>
-            <w:r>
-              <w:rPr>
-                <w:rFonts w:ascii="BRH Tamil Tab Extra" w:hAnsi="BRH Tamil Tab Extra" w:cs="Latha"/>
-                <w:b/>
-                <w:sz w:val="36"/>
-                <w:szCs w:val="28"/>
-              </w:rPr>
-              <w:t>…</w:t>
-            </w:r>
-            <w:r>
-              <w:rPr>
                 <w:rFonts w:ascii="Latha" w:hAnsi="Latha" w:cs="Latha"/>
                 <w:b/>
                 <w:position w:val="-12"/>
                 <w:sz w:val="28"/>
                 <w:szCs w:val="28"/>
+                <w:highlight w:val="yellow"/>
                 <w:cs/>
                 <w:lang w:bidi="ta-IN"/>
               </w:rPr>
@@ -1239,7 +2276,45 @@
                 <w:cs/>
                 <w:lang w:bidi="ta-IN"/>
               </w:rPr>
-              <w:t>ஶ்சத</w:t>
+              <w:t>னி ய</w:t>
+            </w:r>
+            <w:r>
+              <w:rPr>
+                <w:rFonts w:ascii="BRH Tamil Tab Extra" w:hAnsi="BRH Tamil Tab Extra" w:cs="Latha"/>
+                <w:b/>
+                <w:sz w:val="36"/>
+                <w:szCs w:val="28"/>
+              </w:rPr>
+              <w:t>…</w:t>
+            </w:r>
+            <w:r>
+              <w:rPr>
+                <w:rFonts w:ascii="Latha" w:hAnsi="Latha" w:cs="Latha"/>
+                <w:sz w:val="28"/>
+                <w:szCs w:val="28"/>
+                <w:cs/>
+                <w:lang w:bidi="ta-IN"/>
+              </w:rPr>
+              <w:t>ஜ்ஞமே</w:t>
+            </w:r>
+            <w:r>
+              <w:rPr>
+                <w:rFonts w:ascii="BRH Tamil Tab Extra" w:hAnsi="BRH Tamil Tab Extra" w:cs="Latha"/>
+                <w:b/>
+                <w:sz w:val="36"/>
+                <w:szCs w:val="28"/>
+              </w:rPr>
+              <w:t>…</w:t>
+            </w:r>
+            <w:r>
+              <w:rPr>
+                <w:rFonts w:ascii="Latha" w:hAnsi="Latha" w:cs="Latha"/>
+                <w:sz w:val="28"/>
+                <w:szCs w:val="28"/>
+                <w:cs/>
+                <w:lang w:bidi="ta-IN"/>
+              </w:rPr>
+              <w:t>வாவ</w:t>
             </w:r>
             <w:r>
               <w:rPr>
@@ -1249,16 +2324,6 @@
                 <w:szCs w:val="28"/>
               </w:rPr>
               <w:t>†</w:t>
-            </w:r>
-            <w:r>
-              <w:rPr>
-                <w:rFonts w:ascii="Latha" w:hAnsi="Latha" w:cs="Latha"/>
-                <w:sz w:val="28"/>
-                <w:szCs w:val="28"/>
-                <w:cs/>
-                <w:lang w:bidi="ta-IN"/>
-              </w:rPr>
-              <w:t>ஸ்ரோ</w:t>
             </w:r>
           </w:p>
         </w:tc>
@@ -1276,11 +2341,9 @@
             <w:pPr>
               <w:spacing w:before="0" w:line="240" w:lineRule="auto"/>
               <w:rPr>
-                <w:rFonts w:cs="Latha"/>
-                <w:sz w:val="28"/>
-                <w:szCs w:val="28"/>
-                <w:cs/>
-                <w:lang w:bidi="ta-IN"/>
+                <w:rFonts w:ascii="BRH Devanagari Extra" w:hAnsi="BRH Devanagari Extra" w:cs="BRH Devanagari Extra"/>
+                <w:sz w:val="40"/>
+                <w:szCs w:val="40"/>
               </w:rPr>
             </w:pPr>
             <w:r>
@@ -1291,6 +2354,2008 @@
                 <w:cs/>
                 <w:lang w:bidi="ta-IN"/>
               </w:rPr>
+              <w:t>வை ய</w:t>
+            </w:r>
+            <w:r>
+              <w:rPr>
+                <w:rFonts w:ascii="BRH Tamil Tab Extra" w:hAnsi="BRH Tamil Tab Extra" w:cs="Latha"/>
+                <w:b/>
+                <w:sz w:val="36"/>
+                <w:szCs w:val="28"/>
+              </w:rPr>
+              <w:t>†</w:t>
+            </w:r>
+            <w:r>
+              <w:rPr>
+                <w:rFonts w:ascii="Latha" w:hAnsi="Latha" w:cs="Latha"/>
+                <w:sz w:val="28"/>
+                <w:szCs w:val="28"/>
+                <w:cs/>
+                <w:lang w:bidi="ta-IN"/>
+              </w:rPr>
+              <w:t>ஜ்ஞாயு</w:t>
+            </w:r>
+            <w:r>
+              <w:rPr>
+                <w:rFonts w:ascii="BRH Tamil Tab Extra" w:hAnsi="BRH Tamil Tab Extra" w:cs="Latha"/>
+                <w:b/>
+                <w:sz w:val="36"/>
+                <w:szCs w:val="28"/>
+              </w:rPr>
+              <w:t>…</w:t>
+            </w:r>
+            <w:r>
+              <w:rPr>
+                <w:rFonts w:ascii="Latha" w:hAnsi="Latha" w:cs="Latha"/>
+                <w:sz w:val="28"/>
+                <w:szCs w:val="28"/>
+                <w:cs/>
+                <w:lang w:bidi="ta-IN"/>
+              </w:rPr>
+              <w:t>தா</w:t>
+            </w:r>
+            <w:r>
+              <w:rPr>
+                <w:rFonts w:ascii="Latha" w:hAnsi="Latha" w:cs="Latha"/>
+                <w:b/>
+                <w:position w:val="-12"/>
+                <w:sz w:val="28"/>
+                <w:szCs w:val="28"/>
+                <w:cs/>
+                <w:lang w:bidi="ta-IN"/>
+              </w:rPr>
+              <w:t>4</w:t>
+            </w:r>
+            <w:r>
+              <w:rPr>
+                <w:rFonts w:ascii="Latha" w:hAnsi="Latha" w:cs="Latha"/>
+                <w:sz w:val="28"/>
+                <w:szCs w:val="28"/>
+                <w:highlight w:val="green"/>
+                <w:cs/>
+                <w:lang w:bidi="ta-IN"/>
+              </w:rPr>
+              <w:t>னி</w:t>
+            </w:r>
+            <w:r>
+              <w:rPr>
+                <w:rFonts w:ascii="BRH Tamil Tab Extra" w:hAnsi="BRH Tamil Tab Extra" w:cs="Latha"/>
+                <w:b/>
+                <w:sz w:val="36"/>
+                <w:szCs w:val="28"/>
+                <w:highlight w:val="green"/>
+              </w:rPr>
+              <w:t>†</w:t>
+            </w:r>
+            <w:r>
+              <w:rPr>
+                <w:rFonts w:ascii="Latha" w:hAnsi="Latha" w:cs="Latha"/>
+                <w:sz w:val="28"/>
+                <w:szCs w:val="28"/>
+                <w:cs/>
+                <w:lang w:bidi="ta-IN"/>
+              </w:rPr>
+              <w:t xml:space="preserve"> ய</w:t>
+            </w:r>
+            <w:r>
+              <w:rPr>
+                <w:rFonts w:ascii="BRH Tamil Tab Extra" w:hAnsi="BRH Tamil Tab Extra" w:cs="Latha"/>
+                <w:b/>
+                <w:sz w:val="36"/>
+                <w:szCs w:val="28"/>
+              </w:rPr>
+              <w:t>…</w:t>
+            </w:r>
+            <w:r>
+              <w:rPr>
+                <w:rFonts w:ascii="Latha" w:hAnsi="Latha" w:cs="Latha"/>
+                <w:sz w:val="28"/>
+                <w:szCs w:val="28"/>
+                <w:cs/>
+                <w:lang w:bidi="ta-IN"/>
+              </w:rPr>
+              <w:t>ஜ்ஞமே</w:t>
+            </w:r>
+            <w:r>
+              <w:rPr>
+                <w:rFonts w:ascii="BRH Tamil Tab Extra" w:hAnsi="BRH Tamil Tab Extra" w:cs="Latha"/>
+                <w:b/>
+                <w:sz w:val="36"/>
+                <w:szCs w:val="28"/>
+              </w:rPr>
+              <w:t>…</w:t>
+            </w:r>
+            <w:r>
+              <w:rPr>
+                <w:rFonts w:ascii="Latha" w:hAnsi="Latha" w:cs="Latha"/>
+                <w:sz w:val="28"/>
+                <w:szCs w:val="28"/>
+                <w:cs/>
+                <w:lang w:bidi="ta-IN"/>
+              </w:rPr>
+              <w:t>வாவ</w:t>
+            </w:r>
+            <w:r>
+              <w:rPr>
+                <w:rFonts w:ascii="BRH Tamil Tab Extra" w:hAnsi="BRH Tamil Tab Extra" w:cs="Latha"/>
+                <w:b/>
+                <w:sz w:val="36"/>
+                <w:szCs w:val="28"/>
+              </w:rPr>
+              <w:t>†</w:t>
+            </w:r>
+          </w:p>
+        </w:tc>
+      </w:tr>
+      <w:tr>
+        <w:tc>
+          <w:tcPr>
+            <w:tcW w:w="3168" w:type="dxa"/>
+            <w:tcBorders>
+              <w:top w:val="single" w:sz="4" w:space="0" w:color="000000"/>
+              <w:left w:val="single" w:sz="4" w:space="0" w:color="000000"/>
+              <w:bottom w:val="single" w:sz="4" w:space="0" w:color="000000"/>
+              <w:right w:val="single" w:sz="4" w:space="0" w:color="000000"/>
+            </w:tcBorders>
+          </w:tcPr>
+          <w:p>
+            <w:pPr>
+              <w:spacing w:before="0" w:line="240" w:lineRule="auto"/>
+              <w:rPr>
+                <w:rFonts w:cs="Latha"/>
+                <w:b/>
+                <w:bCs/>
+                <w:sz w:val="28"/>
+                <w:szCs w:val="28"/>
+                <w:lang w:bidi="ta-IN"/>
+              </w:rPr>
+            </w:pPr>
+            <w:r>
+              <w:rPr>
+                <w:rFonts w:cs="Latha"/>
+                <w:b/>
+                <w:bCs/>
+                <w:sz w:val="28"/>
+                <w:szCs w:val="28"/>
+                <w:lang w:bidi="ta-IN"/>
+              </w:rPr>
+              <w:t xml:space="preserve">5.4.8.6 </w:t>
+            </w:r>
+          </w:p>
+          <w:p>
+            <w:pPr>
+              <w:spacing w:before="0" w:line="240" w:lineRule="auto"/>
+              <w:rPr>
+                <w:rFonts w:cs="Latha"/>
+                <w:b/>
+                <w:bCs/>
+                <w:sz w:val="28"/>
+                <w:szCs w:val="28"/>
+                <w:lang w:bidi="ta-IN"/>
+              </w:rPr>
+            </w:pPr>
+            <w:r>
+              <w:rPr>
+                <w:rFonts w:cs="Latha"/>
+                <w:b/>
+                <w:bCs/>
+                <w:sz w:val="28"/>
+                <w:szCs w:val="28"/>
+                <w:lang w:bidi="ta-IN"/>
+              </w:rPr>
+              <w:t>Line 2</w:t>
+            </w:r>
+          </w:p>
+          <w:p>
+            <w:pPr>
+              <w:spacing w:before="0" w:line="240" w:lineRule="auto"/>
+              <w:rPr>
+                <w:rFonts w:cs="Latha"/>
+                <w:b/>
+                <w:bCs/>
+                <w:sz w:val="28"/>
+                <w:szCs w:val="28"/>
+                <w:lang w:bidi="ta-IN"/>
+              </w:rPr>
+            </w:pPr>
+            <w:proofErr w:type="spellStart"/>
+            <w:r>
+              <w:rPr>
+                <w:rFonts w:cs="Latha"/>
+                <w:b/>
+                <w:bCs/>
+                <w:sz w:val="28"/>
+                <w:szCs w:val="28"/>
+                <w:lang w:bidi="ta-IN"/>
+              </w:rPr>
+              <w:t>Panchaati</w:t>
+            </w:r>
+            <w:proofErr w:type="spellEnd"/>
+            <w:r>
+              <w:rPr>
+                <w:rFonts w:cs="Latha"/>
+                <w:b/>
+                <w:bCs/>
+                <w:sz w:val="28"/>
+                <w:szCs w:val="28"/>
+                <w:lang w:bidi="ta-IN"/>
+              </w:rPr>
+              <w:t xml:space="preserve"> 42</w:t>
+            </w:r>
+          </w:p>
+        </w:tc>
+        <w:tc>
+          <w:tcPr>
+            <w:tcW w:w="5562" w:type="dxa"/>
+            <w:tcBorders>
+              <w:top w:val="single" w:sz="4" w:space="0" w:color="000000"/>
+              <w:left w:val="single" w:sz="4" w:space="0" w:color="000000"/>
+              <w:bottom w:val="single" w:sz="4" w:space="0" w:color="000000"/>
+              <w:right w:val="single" w:sz="4" w:space="0" w:color="000000"/>
+            </w:tcBorders>
+          </w:tcPr>
+          <w:p>
+            <w:pPr>
+              <w:spacing w:before="0" w:line="240" w:lineRule="auto"/>
+              <w:ind w:left="132" w:right="-108"/>
+              <w:rPr>
+                <w:rFonts w:cs="Latha"/>
+                <w:sz w:val="28"/>
+                <w:szCs w:val="28"/>
+                <w:cs/>
+                <w:lang w:bidi="ta-IN"/>
+              </w:rPr>
+            </w:pPr>
+            <w:r>
+              <w:rPr>
+                <w:rFonts w:ascii="Latha" w:hAnsi="Latha" w:cs="Latha"/>
+                <w:sz w:val="28"/>
+                <w:szCs w:val="28"/>
+                <w:cs/>
+                <w:lang w:bidi="ta-IN"/>
+              </w:rPr>
+              <w:t>ம</w:t>
+            </w:r>
+            <w:r>
+              <w:rPr>
+                <w:rFonts w:ascii="BRH Tamil Tab Extra" w:hAnsi="BRH Tamil Tab Extra" w:cs="Latha"/>
+                <w:b/>
+                <w:sz w:val="36"/>
+                <w:szCs w:val="28"/>
+              </w:rPr>
+              <w:t>†</w:t>
+            </w:r>
+            <w:r>
+              <w:rPr>
+                <w:rFonts w:ascii="Latha" w:hAnsi="Latha" w:cs="Latha"/>
+                <w:sz w:val="28"/>
+                <w:szCs w:val="28"/>
+                <w:cs/>
+                <w:lang w:bidi="ta-IN"/>
+              </w:rPr>
+              <w:t>னுஷ்</w:t>
+            </w:r>
+            <w:r>
+              <w:rPr>
+                <w:rFonts w:ascii="Latha" w:hAnsi="Latha" w:cs="Latha"/>
+                <w:sz w:val="28"/>
+                <w:szCs w:val="28"/>
+                <w:cs/>
+                <w:lang w:bidi="ta-IN"/>
+              </w:rPr>
+              <w:t>யச</w:t>
+            </w:r>
+            <w:r>
+              <w:rPr>
+                <w:rFonts w:ascii="Latha" w:hAnsi="Latha" w:cs="Latha"/>
+                <w:b/>
+                <w:position w:val="-12"/>
+                <w:sz w:val="28"/>
+                <w:szCs w:val="28"/>
+                <w:cs/>
+                <w:lang w:bidi="ta-IN"/>
+              </w:rPr>
+              <w:t>2</w:t>
+            </w:r>
+            <w:r>
+              <w:rPr>
+                <w:rFonts w:ascii="Latha" w:hAnsi="Latha" w:cs="Latha"/>
+                <w:sz w:val="28"/>
+                <w:szCs w:val="28"/>
+                <w:cs/>
+                <w:lang w:bidi="ta-IN"/>
+              </w:rPr>
+              <w:t>ந்</w:t>
+            </w:r>
+            <w:r>
+              <w:rPr>
+                <w:rFonts w:ascii="Latha" w:hAnsi="Latha" w:cs="Latha"/>
+                <w:sz w:val="28"/>
+                <w:szCs w:val="28"/>
+                <w:cs/>
+                <w:lang w:bidi="ta-IN"/>
+              </w:rPr>
+              <w:t>த</w:t>
+            </w:r>
+            <w:r>
+              <w:rPr>
+                <w:rFonts w:ascii="BRH Tamil Tab Extra" w:hAnsi="BRH Tamil Tab Extra" w:cs="Latha"/>
+                <w:b/>
+                <w:sz w:val="36"/>
+                <w:szCs w:val="28"/>
+              </w:rPr>
+              <w:t>…</w:t>
+            </w:r>
+            <w:r>
+              <w:rPr>
+                <w:rFonts w:ascii="Latha" w:hAnsi="Latha" w:cs="Latha"/>
+                <w:b/>
+                <w:position w:val="-12"/>
+                <w:sz w:val="28"/>
+                <w:szCs w:val="28"/>
+                <w:cs/>
+                <w:lang w:bidi="ta-IN"/>
+              </w:rPr>
+              <w:t>3</w:t>
+            </w:r>
+            <w:r>
+              <w:rPr>
+                <w:rFonts w:ascii="Latha" w:hAnsi="Latha" w:cs="Latha"/>
+                <w:sz w:val="28"/>
+                <w:szCs w:val="28"/>
+                <w:cs/>
+                <w:lang w:bidi="ta-IN"/>
+              </w:rPr>
+              <w:t>ஸ</w:t>
+            </w:r>
+            <w:r>
+              <w:rPr>
+                <w:rFonts w:ascii="Latha" w:hAnsi="Latha" w:cs="Latha"/>
+                <w:sz w:val="28"/>
+                <w:szCs w:val="28"/>
+                <w:highlight w:val="yellow"/>
+                <w:cs/>
+                <w:lang w:bidi="ta-IN"/>
+              </w:rPr>
+              <w:t>ஶ்</w:t>
+            </w:r>
+            <w:r>
+              <w:rPr>
+                <w:rFonts w:ascii="Latha" w:hAnsi="Latha" w:cs="Latha"/>
+                <w:sz w:val="28"/>
+                <w:szCs w:val="28"/>
+                <w:cs/>
+                <w:lang w:bidi="ta-IN"/>
+              </w:rPr>
+              <w:t>சாவ</w:t>
+            </w:r>
+            <w:r>
+              <w:rPr>
+                <w:rFonts w:ascii="BRH Tamil Tab Extra" w:hAnsi="BRH Tamil Tab Extra" w:cs="Latha"/>
+                <w:b/>
+                <w:sz w:val="36"/>
+                <w:szCs w:val="28"/>
+              </w:rPr>
+              <w:t>†</w:t>
+            </w:r>
+          </w:p>
+        </w:tc>
+        <w:tc>
+          <w:tcPr>
+            <w:tcW w:w="5670" w:type="dxa"/>
+            <w:tcBorders>
+              <w:top w:val="single" w:sz="4" w:space="0" w:color="000000"/>
+              <w:left w:val="single" w:sz="4" w:space="0" w:color="000000"/>
+              <w:bottom w:val="single" w:sz="4" w:space="0" w:color="000000"/>
+              <w:right w:val="single" w:sz="4" w:space="0" w:color="000000"/>
+            </w:tcBorders>
+          </w:tcPr>
+          <w:p>
+            <w:pPr>
+              <w:spacing w:before="0" w:line="240" w:lineRule="auto"/>
+              <w:rPr>
+                <w:rFonts w:cs="Latha"/>
+                <w:sz w:val="28"/>
+                <w:szCs w:val="28"/>
+                <w:cs/>
+                <w:lang w:bidi="ta-IN"/>
+              </w:rPr>
+            </w:pPr>
+            <w:r>
+              <w:rPr>
+                <w:rFonts w:ascii="Latha" w:hAnsi="Latha" w:cs="Latha"/>
+                <w:sz w:val="28"/>
+                <w:szCs w:val="28"/>
+                <w:cs/>
+                <w:lang w:bidi="ta-IN"/>
+              </w:rPr>
+              <w:t>ம</w:t>
+            </w:r>
+            <w:r>
+              <w:rPr>
+                <w:rFonts w:ascii="BRH Tamil Tab Extra" w:hAnsi="BRH Tamil Tab Extra" w:cs="Latha"/>
+                <w:b/>
+                <w:sz w:val="36"/>
+                <w:szCs w:val="28"/>
+              </w:rPr>
+              <w:t>†</w:t>
+            </w:r>
+            <w:r>
+              <w:rPr>
+                <w:rFonts w:ascii="Latha" w:hAnsi="Latha" w:cs="Latha"/>
+                <w:sz w:val="28"/>
+                <w:szCs w:val="28"/>
+                <w:cs/>
+                <w:lang w:bidi="ta-IN"/>
+              </w:rPr>
+              <w:t>னுஷ்</w:t>
+            </w:r>
+            <w:r>
+              <w:rPr>
+                <w:rFonts w:ascii="Latha" w:hAnsi="Latha" w:cs="Latha"/>
+                <w:sz w:val="28"/>
+                <w:szCs w:val="28"/>
+                <w:cs/>
+                <w:lang w:bidi="ta-IN"/>
+              </w:rPr>
+              <w:t>யச</w:t>
+            </w:r>
+            <w:r>
+              <w:rPr>
+                <w:rFonts w:ascii="Latha" w:hAnsi="Latha" w:cs="Latha"/>
+                <w:b/>
+                <w:position w:val="-12"/>
+                <w:sz w:val="28"/>
+                <w:szCs w:val="28"/>
+                <w:cs/>
+                <w:lang w:bidi="ta-IN"/>
+              </w:rPr>
+              <w:t>2</w:t>
+            </w:r>
+            <w:r>
+              <w:rPr>
+                <w:rFonts w:ascii="Latha" w:hAnsi="Latha" w:cs="Latha"/>
+                <w:sz w:val="28"/>
+                <w:szCs w:val="28"/>
+                <w:cs/>
+                <w:lang w:bidi="ta-IN"/>
+              </w:rPr>
+              <w:t>ந்</w:t>
+            </w:r>
+            <w:r>
+              <w:rPr>
+                <w:rFonts w:ascii="Latha" w:hAnsi="Latha" w:cs="Latha"/>
+                <w:sz w:val="28"/>
+                <w:szCs w:val="28"/>
+                <w:cs/>
+                <w:lang w:bidi="ta-IN"/>
+              </w:rPr>
+              <w:t>த</w:t>
+            </w:r>
+            <w:r>
+              <w:rPr>
+                <w:rFonts w:ascii="BRH Tamil Tab Extra" w:hAnsi="BRH Tamil Tab Extra" w:cs="Latha"/>
+                <w:b/>
+                <w:sz w:val="36"/>
+                <w:szCs w:val="28"/>
+              </w:rPr>
+              <w:t>…</w:t>
+            </w:r>
+            <w:r>
+              <w:rPr>
+                <w:rFonts w:ascii="Latha" w:hAnsi="Latha" w:cs="Latha"/>
+                <w:b/>
+                <w:position w:val="-12"/>
+                <w:sz w:val="28"/>
+                <w:szCs w:val="28"/>
+                <w:cs/>
+                <w:lang w:bidi="ta-IN"/>
+              </w:rPr>
+              <w:t>3</w:t>
+            </w:r>
+            <w:r>
+              <w:rPr>
+                <w:rFonts w:ascii="Latha" w:hAnsi="Latha" w:cs="Latha"/>
+                <w:sz w:val="28"/>
+                <w:szCs w:val="28"/>
+                <w:cs/>
+                <w:lang w:bidi="ta-IN"/>
+              </w:rPr>
+              <w:t>ஸ</w:t>
+            </w:r>
+            <w:r>
+              <w:rPr>
+                <w:rFonts w:ascii="Latha" w:hAnsi="Latha" w:cs="Latha" w:hint="cs"/>
+                <w:sz w:val="28"/>
+                <w:szCs w:val="28"/>
+                <w:highlight w:val="green"/>
+                <w:cs/>
+                <w:lang w:bidi="ta-IN"/>
+              </w:rPr>
+              <w:t>ஞ்</w:t>
+            </w:r>
+            <w:r>
+              <w:rPr>
+                <w:rFonts w:ascii="Latha" w:hAnsi="Latha" w:cs="Latha"/>
+                <w:sz w:val="28"/>
+                <w:szCs w:val="28"/>
+                <w:cs/>
+                <w:lang w:bidi="ta-IN"/>
+              </w:rPr>
+              <w:t>சாவ</w:t>
+            </w:r>
+            <w:r>
+              <w:rPr>
+                <w:rFonts w:ascii="BRH Tamil Tab Extra" w:hAnsi="BRH Tamil Tab Extra" w:cs="Latha"/>
+                <w:b/>
+                <w:sz w:val="36"/>
+                <w:szCs w:val="28"/>
+              </w:rPr>
+              <w:t>†</w:t>
+            </w:r>
+          </w:p>
+        </w:tc>
+      </w:tr>
+      <w:tr>
+        <w:tc>
+          <w:tcPr>
+            <w:tcW w:w="3168" w:type="dxa"/>
+            <w:tcBorders>
+              <w:top w:val="single" w:sz="4" w:space="0" w:color="000000"/>
+              <w:left w:val="single" w:sz="4" w:space="0" w:color="000000"/>
+              <w:bottom w:val="single" w:sz="4" w:space="0" w:color="000000"/>
+              <w:right w:val="single" w:sz="4" w:space="0" w:color="000000"/>
+            </w:tcBorders>
+          </w:tcPr>
+          <w:p>
+            <w:pPr>
+              <w:spacing w:before="0" w:line="240" w:lineRule="auto"/>
+              <w:rPr>
+                <w:rFonts w:cs="Latha"/>
+                <w:b/>
+                <w:sz w:val="28"/>
+                <w:szCs w:val="28"/>
+                <w:lang w:bidi="ta-IN"/>
+              </w:rPr>
+            </w:pPr>
+            <w:r>
+              <w:rPr>
+                <w:rFonts w:cs="Latha"/>
+                <w:b/>
+                <w:sz w:val="28"/>
+                <w:szCs w:val="28"/>
+                <w:lang w:bidi="ta-IN"/>
+              </w:rPr>
+              <w:lastRenderedPageBreak/>
+              <w:t>5.4.9.2</w:t>
+            </w:r>
+            <w:r>
+              <w:rPr>
+                <w:rFonts w:cs="Latha"/>
+                <w:b/>
+                <w:sz w:val="28"/>
+                <w:szCs w:val="28"/>
+                <w:lang w:bidi="ta-IN"/>
+              </w:rPr>
+              <w:t xml:space="preserve"> – </w:t>
+            </w:r>
+            <w:proofErr w:type="spellStart"/>
+            <w:r>
+              <w:rPr>
+                <w:rFonts w:cs="Latha"/>
+                <w:b/>
+                <w:sz w:val="28"/>
+                <w:szCs w:val="28"/>
+                <w:lang w:bidi="ta-IN"/>
+              </w:rPr>
+              <w:t>Vaakyam</w:t>
+            </w:r>
+            <w:proofErr w:type="spellEnd"/>
+          </w:p>
+          <w:p>
+            <w:pPr>
+              <w:spacing w:before="0" w:line="240" w:lineRule="auto"/>
+              <w:rPr>
+                <w:rFonts w:cs="Latha"/>
+                <w:b/>
+                <w:sz w:val="28"/>
+                <w:szCs w:val="28"/>
+                <w:lang w:bidi="ta-IN"/>
+              </w:rPr>
+            </w:pPr>
+            <w:r>
+              <w:rPr>
+                <w:rFonts w:cs="Latha"/>
+                <w:b/>
+                <w:sz w:val="28"/>
+                <w:szCs w:val="28"/>
+                <w:lang w:bidi="ta-IN"/>
+              </w:rPr>
+              <w:t>Line N</w:t>
+            </w:r>
+            <w:r>
+              <w:rPr>
+                <w:rFonts w:cs="Latha"/>
+                <w:b/>
+                <w:sz w:val="28"/>
+                <w:szCs w:val="28"/>
+                <w:lang w:bidi="ta-IN"/>
+              </w:rPr>
+              <w:t>o. – Last Line</w:t>
+            </w:r>
+          </w:p>
+          <w:p>
+            <w:pPr>
+              <w:spacing w:before="0" w:line="240" w:lineRule="auto"/>
+              <w:rPr>
+                <w:rFonts w:cs="Latha"/>
+                <w:b/>
+                <w:bCs/>
+                <w:sz w:val="28"/>
+                <w:szCs w:val="28"/>
+                <w:lang w:bidi="ta-IN"/>
+              </w:rPr>
+            </w:pPr>
+            <w:proofErr w:type="spellStart"/>
+            <w:r>
+              <w:rPr>
+                <w:rFonts w:cs="Latha"/>
+                <w:b/>
+                <w:sz w:val="28"/>
+                <w:szCs w:val="28"/>
+                <w:lang w:bidi="ta-IN"/>
+              </w:rPr>
+              <w:t>Panchaati</w:t>
+            </w:r>
+            <w:proofErr w:type="spellEnd"/>
+            <w:r>
+              <w:rPr>
+                <w:rFonts w:cs="Latha"/>
+                <w:b/>
+                <w:sz w:val="28"/>
+                <w:szCs w:val="28"/>
+                <w:lang w:bidi="ta-IN"/>
+              </w:rPr>
+              <w:t xml:space="preserve"> No. - </w:t>
+            </w:r>
+            <w:r>
+              <w:rPr>
+                <w:rFonts w:cs="Latha"/>
+                <w:b/>
+                <w:sz w:val="28"/>
+                <w:szCs w:val="28"/>
+                <w:lang w:bidi="ta-IN"/>
+              </w:rPr>
+              <w:t>44</w:t>
+            </w:r>
+          </w:p>
+        </w:tc>
+        <w:tc>
+          <w:tcPr>
+            <w:tcW w:w="5562" w:type="dxa"/>
+            <w:tcBorders>
+              <w:top w:val="single" w:sz="4" w:space="0" w:color="000000"/>
+              <w:left w:val="single" w:sz="4" w:space="0" w:color="000000"/>
+              <w:bottom w:val="single" w:sz="4" w:space="0" w:color="000000"/>
+              <w:right w:val="single" w:sz="4" w:space="0" w:color="000000"/>
+            </w:tcBorders>
+          </w:tcPr>
+          <w:p>
+            <w:pPr>
+              <w:spacing w:before="0" w:line="240" w:lineRule="auto"/>
+              <w:ind w:left="132" w:right="-108"/>
+              <w:rPr>
+                <w:rFonts w:ascii="Latha" w:hAnsi="Latha" w:cs="Latha"/>
+                <w:sz w:val="28"/>
+                <w:szCs w:val="28"/>
+                <w:cs/>
+                <w:lang w:bidi="ta-IN"/>
+              </w:rPr>
+            </w:pPr>
+            <w:r>
+              <w:rPr>
+                <w:rFonts w:ascii="BRH Devanagari Extra" w:hAnsi="BRH Devanagari Extra" w:cs="Latha"/>
+                <w:b/>
+                <w:sz w:val="36"/>
+                <w:szCs w:val="28"/>
+              </w:rPr>
+              <w:t>Æ</w:t>
+            </w:r>
+            <w:r>
+              <w:rPr>
+                <w:rFonts w:ascii="Latha" w:hAnsi="Latha" w:cs="Latha"/>
+                <w:sz w:val="28"/>
+                <w:szCs w:val="28"/>
+                <w:cs/>
+                <w:lang w:bidi="ta-IN"/>
+              </w:rPr>
+              <w:t>ய</w:t>
+            </w:r>
+            <w:r>
+              <w:rPr>
+                <w:rFonts w:ascii="Latha" w:hAnsi="Latha" w:cs="Latha"/>
+                <w:sz w:val="28"/>
+                <w:szCs w:val="28"/>
+                <w:highlight w:val="yellow"/>
+                <w:cs/>
+                <w:lang w:bidi="ta-IN"/>
+              </w:rPr>
+              <w:t>த்</w:t>
+            </w:r>
+            <w:r>
+              <w:rPr>
+                <w:rFonts w:ascii="Latha" w:hAnsi="Latha" w:cs="Latha"/>
+                <w:b/>
+                <w:position w:val="-12"/>
+                <w:sz w:val="28"/>
+                <w:szCs w:val="28"/>
+                <w:highlight w:val="yellow"/>
+                <w:cs/>
+                <w:lang w:bidi="ta-IN"/>
+              </w:rPr>
+              <w:t>3</w:t>
+            </w:r>
+            <w:r>
+              <w:rPr>
+                <w:rFonts w:ascii="Latha" w:hAnsi="Latha" w:cs="Latha"/>
+                <w:sz w:val="28"/>
+                <w:szCs w:val="28"/>
+                <w:highlight w:val="yellow"/>
+                <w:cs/>
+                <w:lang w:bidi="ta-IN"/>
+              </w:rPr>
+              <w:t>தா</w:t>
+            </w:r>
+            <w:r>
+              <w:rPr>
+                <w:rFonts w:ascii="Latha" w:hAnsi="Latha" w:cs="Latha"/>
+                <w:b/>
+                <w:position w:val="-12"/>
+                <w:sz w:val="28"/>
+                <w:szCs w:val="28"/>
+                <w:cs/>
+                <w:lang w:bidi="ta-IN"/>
+              </w:rPr>
+              <w:t>4</w:t>
+            </w:r>
+            <w:r>
+              <w:rPr>
+                <w:rFonts w:ascii="Latha" w:hAnsi="Latha" w:cs="Latha"/>
+                <w:sz w:val="28"/>
+                <w:szCs w:val="28"/>
+                <w:cs/>
+                <w:lang w:bidi="ta-IN"/>
+              </w:rPr>
+              <w:t>வே</w:t>
+            </w:r>
+            <w:r>
+              <w:rPr>
+                <w:rFonts w:ascii="BRH Tamil Tab Extra" w:hAnsi="BRH Tamil Tab Extra" w:cs="Latha"/>
+                <w:b/>
+                <w:sz w:val="36"/>
+                <w:szCs w:val="28"/>
+              </w:rPr>
+              <w:t>†</w:t>
+            </w:r>
+            <w:r>
+              <w:rPr>
+                <w:rFonts w:ascii="Latha" w:hAnsi="Latha" w:cs="Latha"/>
+                <w:sz w:val="28"/>
+                <w:szCs w:val="28"/>
+                <w:cs/>
+                <w:lang w:bidi="ta-IN"/>
+              </w:rPr>
+              <w:t>த</w:t>
+            </w:r>
+            <w:r>
+              <w:rPr>
+                <w:rFonts w:ascii="BRH Tamil Tab Extra" w:hAnsi="BRH Tamil Tab Extra" w:cs="Latha"/>
+                <w:b/>
+                <w:sz w:val="36"/>
+                <w:szCs w:val="28"/>
+              </w:rPr>
+              <w:t>…</w:t>
+            </w:r>
+            <w:r>
+              <w:rPr>
+                <w:rFonts w:ascii="Latha" w:hAnsi="Latha" w:cs="Latha"/>
+                <w:b/>
+                <w:position w:val="-12"/>
+                <w:sz w:val="28"/>
+                <w:szCs w:val="28"/>
+                <w:cs/>
+                <w:lang w:bidi="ta-IN"/>
+              </w:rPr>
+              <w:t>3</w:t>
+            </w:r>
+            <w:r>
+              <w:rPr>
+                <w:rFonts w:ascii="Latha" w:hAnsi="Latha" w:cs="Latha"/>
+                <w:sz w:val="28"/>
+                <w:szCs w:val="28"/>
+                <w:cs/>
+                <w:lang w:bidi="ta-IN"/>
+              </w:rPr>
+              <w:t>ன்னா</w:t>
+            </w:r>
+            <w:r>
+              <w:rPr>
+                <w:rFonts w:ascii="Latha" w:hAnsi="Latha" w:cs="Latha"/>
+                <w:sz w:val="28"/>
+                <w:szCs w:val="28"/>
+                <w:highlight w:val="yellow"/>
+                <w:cs/>
+                <w:lang w:bidi="ta-IN"/>
+              </w:rPr>
+              <w:t>த்</w:t>
+            </w:r>
+            <w:r>
+              <w:rPr>
+                <w:rFonts w:ascii="Latha" w:hAnsi="Latha" w:cs="Latha"/>
+                <w:b/>
+                <w:position w:val="-12"/>
+                <w:sz w:val="28"/>
+                <w:szCs w:val="28"/>
+                <w:highlight w:val="yellow"/>
+                <w:cs/>
+                <w:lang w:bidi="ta-IN"/>
+              </w:rPr>
+              <w:t>3</w:t>
+            </w:r>
+            <w:r>
+              <w:rPr>
+                <w:rFonts w:ascii="Latha" w:hAnsi="Latha" w:cs="Latha"/>
+                <w:sz w:val="28"/>
+                <w:szCs w:val="28"/>
+                <w:highlight w:val="yellow"/>
+              </w:rPr>
+              <w:t>-</w:t>
+            </w:r>
+            <w:r>
+              <w:rPr>
+                <w:rFonts w:ascii="Latha" w:hAnsi="Latha" w:cs="Latha"/>
+                <w:sz w:val="28"/>
+                <w:szCs w:val="28"/>
+                <w:highlight w:val="yellow"/>
+                <w:cs/>
+                <w:lang w:bidi="ta-IN"/>
+              </w:rPr>
+              <w:t>யா</w:t>
+            </w:r>
+            <w:r>
+              <w:rPr>
+                <w:rFonts w:ascii="BRH Tamil Tab Extra" w:hAnsi="BRH Tamil Tab Extra" w:cs="Latha"/>
+                <w:b/>
+                <w:sz w:val="36"/>
+                <w:szCs w:val="28"/>
+                <w:highlight w:val="yellow"/>
+              </w:rPr>
+              <w:t>‡</w:t>
+            </w:r>
+            <w:r>
+              <w:rPr>
+                <w:rFonts w:ascii="Latha" w:hAnsi="Latha" w:cs="Latha"/>
+                <w:sz w:val="28"/>
+                <w:szCs w:val="28"/>
+                <w:highlight w:val="yellow"/>
+                <w:cs/>
+                <w:lang w:bidi="ta-IN"/>
+              </w:rPr>
+              <w:t>த்</w:t>
+            </w:r>
+            <w:r>
+              <w:rPr>
+                <w:rFonts w:ascii="Latha" w:hAnsi="Latha" w:cs="Latha"/>
+                <w:b/>
+                <w:position w:val="-12"/>
+                <w:sz w:val="28"/>
+                <w:szCs w:val="28"/>
+                <w:highlight w:val="yellow"/>
+                <w:cs/>
+                <w:lang w:bidi="ta-IN"/>
+              </w:rPr>
+              <w:t>3</w:t>
+            </w:r>
+            <w:r>
+              <w:rPr>
+                <w:rFonts w:ascii="Latha" w:hAnsi="Latha" w:cs="Latha"/>
+                <w:sz w:val="28"/>
+                <w:szCs w:val="28"/>
+                <w:cs/>
+                <w:lang w:bidi="ta-IN"/>
+              </w:rPr>
+              <w:t>தா</w:t>
+            </w:r>
+            <w:r>
+              <w:rPr>
+                <w:rFonts w:ascii="Latha" w:hAnsi="Latha" w:cs="Latha"/>
+                <w:b/>
+                <w:position w:val="-12"/>
+                <w:sz w:val="28"/>
+                <w:szCs w:val="28"/>
+                <w:cs/>
+                <w:lang w:bidi="ta-IN"/>
+              </w:rPr>
+              <w:t>4</w:t>
+            </w:r>
+            <w:r>
+              <w:rPr>
+                <w:rFonts w:ascii="Latha" w:hAnsi="Latha" w:cs="Latha"/>
+                <w:sz w:val="28"/>
+                <w:szCs w:val="28"/>
+                <w:cs/>
+                <w:lang w:bidi="ta-IN"/>
+              </w:rPr>
+              <w:t>வேது</w:t>
+            </w:r>
+            <w:r>
+              <w:rPr>
+                <w:rFonts w:ascii="BRH Tamil Tab Extra" w:hAnsi="BRH Tamil Tab Extra" w:cs="Latha"/>
+                <w:b/>
+                <w:sz w:val="36"/>
+                <w:szCs w:val="28"/>
+              </w:rPr>
+              <w:t>…</w:t>
+            </w:r>
+            <w:r>
+              <w:rPr>
+                <w:rFonts w:ascii="Latha" w:hAnsi="Latha" w:cs="Latha"/>
+                <w:b/>
+                <w:position w:val="-12"/>
+                <w:sz w:val="28"/>
+                <w:szCs w:val="28"/>
+                <w:cs/>
+                <w:lang w:bidi="ta-IN"/>
+              </w:rPr>
+              <w:t>3</w:t>
+            </w:r>
+            <w:r>
+              <w:rPr>
+                <w:rFonts w:ascii="Latha" w:hAnsi="Latha" w:cs="Latha"/>
+                <w:sz w:val="28"/>
+                <w:szCs w:val="28"/>
+                <w:cs/>
+                <w:lang w:bidi="ta-IN"/>
+              </w:rPr>
+              <w:t>பாவ</w:t>
+            </w:r>
+            <w:r>
+              <w:rPr>
+                <w:rFonts w:ascii="BRH Tamil Tab Extra" w:hAnsi="BRH Tamil Tab Extra" w:cs="Latha"/>
+                <w:b/>
+                <w:sz w:val="36"/>
+                <w:szCs w:val="28"/>
+              </w:rPr>
+              <w:t>†</w:t>
+            </w:r>
+            <w:r>
+              <w:rPr>
+                <w:rFonts w:ascii="Latha" w:hAnsi="Latha" w:cs="Latha"/>
+                <w:sz w:val="28"/>
+                <w:szCs w:val="28"/>
+                <w:cs/>
+                <w:lang w:bidi="ta-IN"/>
+              </w:rPr>
+              <w:t>ர்தேதா</w:t>
+            </w:r>
+            <w:r>
+              <w:rPr>
+                <w:rFonts w:ascii="BRH Tamil Tab Extra" w:hAnsi="BRH Tamil Tab Extra" w:cs="Latha"/>
+                <w:b/>
+                <w:sz w:val="36"/>
+                <w:szCs w:val="28"/>
+              </w:rPr>
+              <w:t>…</w:t>
+            </w:r>
+            <w:r>
+              <w:rPr>
+                <w:rFonts w:ascii="Latha" w:hAnsi="Latha" w:cs="Latha"/>
+                <w:sz w:val="28"/>
+                <w:szCs w:val="28"/>
+                <w:cs/>
+                <w:lang w:bidi="ta-IN"/>
+              </w:rPr>
+              <w:t>ன்னா</w:t>
+            </w:r>
+          </w:p>
+        </w:tc>
+        <w:tc>
+          <w:tcPr>
+            <w:tcW w:w="5670" w:type="dxa"/>
+            <w:tcBorders>
+              <w:top w:val="single" w:sz="4" w:space="0" w:color="000000"/>
+              <w:left w:val="single" w:sz="4" w:space="0" w:color="000000"/>
+              <w:bottom w:val="single" w:sz="4" w:space="0" w:color="000000"/>
+              <w:right w:val="single" w:sz="4" w:space="0" w:color="000000"/>
+            </w:tcBorders>
+          </w:tcPr>
+          <w:p>
+            <w:pPr>
+              <w:spacing w:before="0" w:line="240" w:lineRule="auto"/>
+              <w:ind w:right="-18"/>
+              <w:rPr>
+                <w:rFonts w:ascii="BRH Malayalam RN" w:eastAsia="Times New Roman" w:hAnsi="BRH Malayalam RN" w:cs="BRH Malayalam RN"/>
+                <w:color w:val="000000"/>
+                <w:sz w:val="40"/>
+                <w:szCs w:val="40"/>
+                <w:lang w:val="en-IN" w:eastAsia="en-IN" w:bidi="ml-IN"/>
+              </w:rPr>
+            </w:pPr>
+            <w:r>
+              <w:rPr>
+                <w:rFonts w:ascii="BRH Devanagari Extra" w:hAnsi="BRH Devanagari Extra" w:cs="Latha"/>
+                <w:b/>
+                <w:sz w:val="36"/>
+                <w:szCs w:val="28"/>
+              </w:rPr>
+              <w:t>Æ</w:t>
+            </w:r>
+            <w:r>
+              <w:rPr>
+                <w:rFonts w:ascii="Latha" w:hAnsi="Latha" w:cs="Latha"/>
+                <w:sz w:val="28"/>
+                <w:szCs w:val="28"/>
+                <w:cs/>
+                <w:lang w:bidi="ta-IN"/>
+              </w:rPr>
+              <w:t>ய</w:t>
+            </w:r>
+            <w:r>
+              <w:rPr>
+                <w:rFonts w:ascii="Latha" w:hAnsi="Latha" w:cs="Latha"/>
+                <w:sz w:val="28"/>
+                <w:szCs w:val="28"/>
+                <w:highlight w:val="green"/>
+                <w:cs/>
+                <w:lang w:bidi="ta-IN"/>
+              </w:rPr>
+              <w:t>த்</w:t>
+            </w:r>
+            <w:r>
+              <w:rPr>
+                <w:rFonts w:ascii="Latha" w:hAnsi="Latha" w:cs="Latha"/>
+                <w:b/>
+                <w:position w:val="-12"/>
+                <w:sz w:val="28"/>
+                <w:szCs w:val="28"/>
+                <w:highlight w:val="green"/>
+                <w:cs/>
+                <w:lang w:bidi="ta-IN"/>
+              </w:rPr>
+              <w:t>3</w:t>
+            </w:r>
+            <w:r>
+              <w:rPr>
+                <w:rFonts w:ascii="Latha" w:hAnsi="Latha" w:cs="Latha"/>
+                <w:b/>
+                <w:position w:val="-12"/>
+                <w:sz w:val="28"/>
+                <w:szCs w:val="28"/>
+                <w:highlight w:val="green"/>
+                <w:lang w:bidi="ta-IN"/>
+              </w:rPr>
+              <w:t xml:space="preserve">- </w:t>
+            </w:r>
+            <w:r>
+              <w:rPr>
+                <w:rFonts w:ascii="Latha" w:hAnsi="Latha" w:cs="Latha"/>
+                <w:sz w:val="28"/>
+                <w:szCs w:val="28"/>
+                <w:highlight w:val="green"/>
+                <w:cs/>
+                <w:lang w:bidi="ta-IN"/>
+              </w:rPr>
+              <w:t>தா</w:t>
+            </w:r>
+            <w:r>
+              <w:rPr>
+                <w:rFonts w:ascii="Latha" w:hAnsi="Latha" w:cs="Latha"/>
+                <w:b/>
+                <w:position w:val="-12"/>
+                <w:sz w:val="28"/>
+                <w:szCs w:val="28"/>
+                <w:highlight w:val="green"/>
+                <w:cs/>
+                <w:lang w:bidi="ta-IN"/>
+              </w:rPr>
+              <w:t>4</w:t>
+            </w:r>
+            <w:r>
+              <w:rPr>
+                <w:rFonts w:ascii="Latha" w:hAnsi="Latha" w:cs="Latha"/>
+                <w:sz w:val="28"/>
+                <w:szCs w:val="28"/>
+                <w:cs/>
+                <w:lang w:bidi="ta-IN"/>
+              </w:rPr>
+              <w:t>வே</w:t>
+            </w:r>
+            <w:r>
+              <w:rPr>
+                <w:rFonts w:ascii="BRH Tamil Tab Extra" w:hAnsi="BRH Tamil Tab Extra" w:cs="Latha"/>
+                <w:b/>
+                <w:sz w:val="36"/>
+                <w:szCs w:val="28"/>
+              </w:rPr>
+              <w:t>†</w:t>
+            </w:r>
+            <w:r>
+              <w:rPr>
+                <w:rFonts w:ascii="Latha" w:hAnsi="Latha" w:cs="Latha"/>
+                <w:sz w:val="28"/>
+                <w:szCs w:val="28"/>
+                <w:cs/>
+                <w:lang w:bidi="ta-IN"/>
+              </w:rPr>
+              <w:t>த</w:t>
+            </w:r>
+            <w:r>
+              <w:rPr>
+                <w:rFonts w:ascii="BRH Tamil Tab Extra" w:hAnsi="BRH Tamil Tab Extra" w:cs="Latha"/>
+                <w:b/>
+                <w:sz w:val="36"/>
+                <w:szCs w:val="28"/>
+              </w:rPr>
+              <w:t>…</w:t>
+            </w:r>
+            <w:r>
+              <w:rPr>
+                <w:rFonts w:ascii="Latha" w:hAnsi="Latha" w:cs="Latha"/>
+                <w:b/>
+                <w:position w:val="-12"/>
+                <w:sz w:val="28"/>
+                <w:szCs w:val="28"/>
+                <w:cs/>
+                <w:lang w:bidi="ta-IN"/>
+              </w:rPr>
+              <w:t>3</w:t>
+            </w:r>
+            <w:r>
+              <w:rPr>
+                <w:rFonts w:ascii="Latha" w:hAnsi="Latha" w:cs="Latha"/>
+                <w:sz w:val="28"/>
+                <w:szCs w:val="28"/>
+                <w:cs/>
+                <w:lang w:bidi="ta-IN"/>
+              </w:rPr>
+              <w:t>ன்னா</w:t>
+            </w:r>
+            <w:r>
+              <w:rPr>
+                <w:rFonts w:ascii="Latha" w:hAnsi="Latha" w:cs="Latha"/>
+                <w:sz w:val="28"/>
+                <w:szCs w:val="28"/>
+                <w:highlight w:val="green"/>
+                <w:cs/>
+                <w:lang w:bidi="ta-IN"/>
+              </w:rPr>
+              <w:t>த்</w:t>
+            </w:r>
+            <w:r>
+              <w:rPr>
+                <w:rFonts w:ascii="Latha" w:hAnsi="Latha" w:cs="Latha"/>
+                <w:b/>
+                <w:position w:val="-12"/>
+                <w:sz w:val="28"/>
+                <w:szCs w:val="28"/>
+                <w:highlight w:val="green"/>
+                <w:cs/>
+                <w:lang w:bidi="ta-IN"/>
+              </w:rPr>
+              <w:t>3</w:t>
+            </w:r>
+            <w:r>
+              <w:rPr>
+                <w:rFonts w:ascii="Latha" w:hAnsi="Latha" w:cs="Latha"/>
+                <w:sz w:val="28"/>
+                <w:szCs w:val="28"/>
+                <w:highlight w:val="green"/>
+                <w:cs/>
+                <w:lang w:bidi="ta-IN"/>
+              </w:rPr>
+              <w:t>யா</w:t>
+            </w:r>
+            <w:r>
+              <w:rPr>
+                <w:rFonts w:ascii="BRH Tamil Tab Extra" w:hAnsi="BRH Tamil Tab Extra" w:cs="Latha"/>
+                <w:b/>
+                <w:sz w:val="36"/>
+                <w:szCs w:val="28"/>
+                <w:highlight w:val="green"/>
+              </w:rPr>
+              <w:t>‡</w:t>
+            </w:r>
+            <w:r>
+              <w:rPr>
+                <w:rFonts w:ascii="Latha" w:hAnsi="Latha" w:cs="Latha"/>
+                <w:sz w:val="28"/>
+                <w:szCs w:val="28"/>
+                <w:highlight w:val="green"/>
+                <w:cs/>
+                <w:lang w:bidi="ta-IN"/>
+              </w:rPr>
+              <w:t>த்</w:t>
+            </w:r>
+            <w:r>
+              <w:rPr>
+                <w:rFonts w:ascii="Latha" w:hAnsi="Latha" w:cs="Latha"/>
+                <w:b/>
+                <w:position w:val="-12"/>
+                <w:sz w:val="28"/>
+                <w:szCs w:val="28"/>
+                <w:highlight w:val="green"/>
+                <w:cs/>
+                <w:lang w:bidi="ta-IN"/>
+              </w:rPr>
+              <w:t>3</w:t>
+            </w:r>
+            <w:r>
+              <w:rPr>
+                <w:rFonts w:ascii="Latha" w:hAnsi="Latha" w:cs="Latha"/>
+                <w:b/>
+                <w:position w:val="-12"/>
+                <w:sz w:val="28"/>
+                <w:szCs w:val="28"/>
+                <w:highlight w:val="green"/>
+                <w:lang w:bidi="ta-IN"/>
+              </w:rPr>
+              <w:t>-</w:t>
+            </w:r>
+            <w:r>
+              <w:rPr>
+                <w:rFonts w:ascii="Latha" w:hAnsi="Latha" w:cs="Latha"/>
+                <w:sz w:val="28"/>
+                <w:szCs w:val="28"/>
+                <w:cs/>
+                <w:lang w:bidi="ta-IN"/>
+              </w:rPr>
+              <w:t>தா</w:t>
+            </w:r>
+            <w:r>
+              <w:rPr>
+                <w:rFonts w:ascii="Latha" w:hAnsi="Latha" w:cs="Latha"/>
+                <w:b/>
+                <w:position w:val="-12"/>
+                <w:sz w:val="28"/>
+                <w:szCs w:val="28"/>
+                <w:cs/>
+                <w:lang w:bidi="ta-IN"/>
+              </w:rPr>
+              <w:t>4</w:t>
+            </w:r>
+            <w:r>
+              <w:rPr>
+                <w:rFonts w:ascii="Latha" w:hAnsi="Latha" w:cs="Latha"/>
+                <w:sz w:val="28"/>
+                <w:szCs w:val="28"/>
+                <w:cs/>
+                <w:lang w:bidi="ta-IN"/>
+              </w:rPr>
+              <w:t>வேது</w:t>
+            </w:r>
+            <w:r>
+              <w:rPr>
+                <w:rFonts w:ascii="BRH Tamil Tab Extra" w:hAnsi="BRH Tamil Tab Extra" w:cs="Latha"/>
+                <w:b/>
+                <w:sz w:val="36"/>
+                <w:szCs w:val="28"/>
+              </w:rPr>
+              <w:t>…</w:t>
+            </w:r>
+            <w:r>
+              <w:rPr>
+                <w:rFonts w:ascii="Latha" w:hAnsi="Latha" w:cs="Latha"/>
+                <w:b/>
+                <w:position w:val="-12"/>
+                <w:sz w:val="28"/>
+                <w:szCs w:val="28"/>
+                <w:cs/>
+                <w:lang w:bidi="ta-IN"/>
+              </w:rPr>
+              <w:t>3</w:t>
+            </w:r>
+            <w:r>
+              <w:rPr>
+                <w:rFonts w:ascii="Latha" w:hAnsi="Latha" w:cs="Latha"/>
+                <w:sz w:val="28"/>
+                <w:szCs w:val="28"/>
+                <w:cs/>
+                <w:lang w:bidi="ta-IN"/>
+              </w:rPr>
+              <w:t>பாவ</w:t>
+            </w:r>
+            <w:r>
+              <w:rPr>
+                <w:rFonts w:ascii="BRH Tamil Tab Extra" w:hAnsi="BRH Tamil Tab Extra" w:cs="Latha"/>
+                <w:b/>
+                <w:sz w:val="36"/>
+                <w:szCs w:val="28"/>
+              </w:rPr>
+              <w:t>†</w:t>
+            </w:r>
+            <w:r>
+              <w:rPr>
+                <w:rFonts w:ascii="Latha" w:hAnsi="Latha" w:cs="Latha"/>
+                <w:sz w:val="28"/>
+                <w:szCs w:val="28"/>
+                <w:cs/>
+                <w:lang w:bidi="ta-IN"/>
+              </w:rPr>
+              <w:t>ர்தே</w:t>
+            </w:r>
+            <w:r>
+              <w:rPr>
+                <w:rFonts w:ascii="Latha" w:hAnsi="Latha" w:cs="Latha"/>
+                <w:sz w:val="28"/>
+                <w:szCs w:val="28"/>
+                <w:lang w:bidi="ta-IN"/>
+              </w:rPr>
+              <w:t>-</w:t>
+            </w:r>
+            <w:r>
+              <w:rPr>
+                <w:rFonts w:ascii="Latha" w:hAnsi="Latha" w:cs="Latha"/>
+                <w:sz w:val="28"/>
+                <w:szCs w:val="28"/>
+                <w:cs/>
+                <w:lang w:bidi="ta-IN"/>
+              </w:rPr>
+              <w:t>தா</w:t>
+            </w:r>
+            <w:r>
+              <w:rPr>
+                <w:rFonts w:ascii="BRH Tamil Tab Extra" w:hAnsi="BRH Tamil Tab Extra" w:cs="Latha"/>
+                <w:b/>
+                <w:sz w:val="36"/>
+                <w:szCs w:val="28"/>
+              </w:rPr>
+              <w:t>…</w:t>
+            </w:r>
+            <w:r>
+              <w:rPr>
+                <w:rFonts w:ascii="Latha" w:hAnsi="Latha" w:cs="Latha"/>
+                <w:sz w:val="28"/>
+                <w:szCs w:val="28"/>
+                <w:cs/>
+                <w:lang w:bidi="ta-IN"/>
+              </w:rPr>
+              <w:t>ன்னா</w:t>
+            </w:r>
+            <w:r>
+              <w:rPr>
+                <w:rFonts w:ascii="BRH Malayalam Extra" w:hAnsi="BRH Malayalam Extra" w:cs="BRH Devanagari Extra"/>
+                <w:sz w:val="34"/>
+                <w:szCs w:val="40"/>
+              </w:rPr>
+              <w:t xml:space="preserve"> </w:t>
+            </w:r>
+            <w:r>
+              <w:rPr>
+                <w:rFonts w:ascii="BRH Malayalam Extra" w:hAnsi="BRH Malayalam Extra" w:cs="BRH Devanagari Extra"/>
+                <w:sz w:val="34"/>
+                <w:szCs w:val="40"/>
+              </w:rPr>
+              <w:t>–</w:t>
+            </w:r>
+          </w:p>
+          <w:p>
+            <w:pPr>
+              <w:spacing w:before="0" w:line="240" w:lineRule="auto"/>
+              <w:rPr>
+                <w:rFonts w:ascii="Latha" w:hAnsi="Latha" w:cs="Latha"/>
+                <w:sz w:val="28"/>
+                <w:szCs w:val="28"/>
+                <w:cs/>
+                <w:lang w:bidi="ta-IN"/>
+              </w:rPr>
+            </w:pPr>
+            <w:r>
+              <w:rPr>
+                <w:b/>
+                <w:bCs/>
+              </w:rPr>
+              <w:t xml:space="preserve"> (better</w:t>
+            </w:r>
+            <w:r>
+              <w:rPr>
+                <w:rFonts w:ascii="BRH Malayalam Extra" w:hAnsi="BRH Malayalam Extra" w:cs="BRH Malayalam Extra"/>
+                <w:sz w:val="40"/>
+                <w:szCs w:val="40"/>
+              </w:rPr>
+              <w:t xml:space="preserve"> </w:t>
+            </w:r>
+            <w:r>
+              <w:rPr>
+                <w:b/>
+                <w:bCs/>
+              </w:rPr>
+              <w:t>representation)</w:t>
+            </w:r>
+          </w:p>
+        </w:tc>
+      </w:tr>
+      <w:tr>
+        <w:tc>
+          <w:tcPr>
+            <w:tcW w:w="3168" w:type="dxa"/>
+            <w:tcBorders>
+              <w:top w:val="single" w:sz="4" w:space="0" w:color="000000"/>
+              <w:left w:val="single" w:sz="4" w:space="0" w:color="000000"/>
+              <w:bottom w:val="single" w:sz="4" w:space="0" w:color="000000"/>
+              <w:right w:val="single" w:sz="4" w:space="0" w:color="000000"/>
+            </w:tcBorders>
+          </w:tcPr>
+          <w:p>
+            <w:pPr>
+              <w:spacing w:before="0" w:line="240" w:lineRule="auto"/>
+              <w:rPr>
+                <w:rFonts w:cs="Latha"/>
+                <w:b/>
+                <w:sz w:val="28"/>
+                <w:szCs w:val="28"/>
+                <w:lang w:bidi="ta-IN"/>
+              </w:rPr>
+            </w:pPr>
+            <w:r>
+              <w:rPr>
+                <w:rFonts w:cs="Latha"/>
+                <w:b/>
+                <w:sz w:val="28"/>
+                <w:szCs w:val="28"/>
+                <w:lang w:bidi="ta-IN"/>
+              </w:rPr>
+              <w:t>5.4.10.3</w:t>
+            </w:r>
+            <w:r>
+              <w:rPr>
+                <w:rFonts w:cs="Latha"/>
+                <w:b/>
+                <w:sz w:val="28"/>
+                <w:szCs w:val="28"/>
+                <w:lang w:bidi="ta-IN"/>
+              </w:rPr>
+              <w:t xml:space="preserve"> – </w:t>
+            </w:r>
+            <w:proofErr w:type="spellStart"/>
+            <w:r>
+              <w:rPr>
+                <w:rFonts w:cs="Latha"/>
+                <w:b/>
+                <w:sz w:val="28"/>
+                <w:szCs w:val="28"/>
+                <w:lang w:bidi="ta-IN"/>
+              </w:rPr>
+              <w:t>Vaakyam</w:t>
+            </w:r>
+            <w:proofErr w:type="spellEnd"/>
+          </w:p>
+          <w:p>
+            <w:pPr>
+              <w:spacing w:before="0" w:line="240" w:lineRule="auto"/>
+              <w:rPr>
+                <w:rFonts w:cs="Latha"/>
+                <w:b/>
+                <w:sz w:val="28"/>
+                <w:szCs w:val="28"/>
+                <w:lang w:bidi="ta-IN"/>
+              </w:rPr>
+            </w:pPr>
+            <w:r>
+              <w:rPr>
+                <w:rFonts w:cs="Latha"/>
+                <w:b/>
+                <w:sz w:val="28"/>
+                <w:szCs w:val="28"/>
+                <w:lang w:bidi="ta-IN"/>
+              </w:rPr>
+              <w:t>Line N</w:t>
+            </w:r>
+            <w:r>
+              <w:rPr>
+                <w:rFonts w:cs="Latha"/>
+                <w:b/>
+                <w:sz w:val="28"/>
+                <w:szCs w:val="28"/>
+                <w:lang w:bidi="ta-IN"/>
+              </w:rPr>
+              <w:t>o. - 2</w:t>
+            </w:r>
+          </w:p>
+          <w:p>
+            <w:pPr>
+              <w:spacing w:before="0" w:line="240" w:lineRule="auto"/>
+              <w:rPr>
+                <w:rFonts w:cs="Latha"/>
+                <w:b/>
+                <w:bCs/>
+                <w:sz w:val="28"/>
+                <w:szCs w:val="28"/>
+                <w:lang w:bidi="ta-IN"/>
+              </w:rPr>
+            </w:pPr>
+            <w:proofErr w:type="spellStart"/>
+            <w:r>
+              <w:rPr>
+                <w:rFonts w:cs="Latha"/>
+                <w:b/>
+                <w:sz w:val="28"/>
+                <w:szCs w:val="28"/>
+                <w:lang w:bidi="ta-IN"/>
+              </w:rPr>
+              <w:t>Panchaati</w:t>
+            </w:r>
+            <w:proofErr w:type="spellEnd"/>
+            <w:r>
+              <w:rPr>
+                <w:rFonts w:cs="Latha"/>
+                <w:b/>
+                <w:sz w:val="28"/>
+                <w:szCs w:val="28"/>
+                <w:lang w:bidi="ta-IN"/>
+              </w:rPr>
+              <w:t xml:space="preserve"> No. - </w:t>
+            </w:r>
+            <w:r>
+              <w:rPr>
+                <w:rFonts w:cs="Latha"/>
+                <w:b/>
+                <w:sz w:val="28"/>
+                <w:szCs w:val="28"/>
+                <w:lang w:bidi="ta-IN"/>
+              </w:rPr>
+              <w:t>49</w:t>
+            </w:r>
+          </w:p>
+        </w:tc>
+        <w:tc>
+          <w:tcPr>
+            <w:tcW w:w="5562" w:type="dxa"/>
+            <w:tcBorders>
+              <w:top w:val="single" w:sz="4" w:space="0" w:color="000000"/>
+              <w:left w:val="single" w:sz="4" w:space="0" w:color="000000"/>
+              <w:bottom w:val="single" w:sz="4" w:space="0" w:color="000000"/>
+              <w:right w:val="single" w:sz="4" w:space="0" w:color="000000"/>
+            </w:tcBorders>
+          </w:tcPr>
+          <w:p>
+            <w:pPr>
+              <w:spacing w:before="0" w:line="240" w:lineRule="auto"/>
+              <w:ind w:left="132" w:right="-108"/>
+              <w:rPr>
+                <w:rFonts w:ascii="Latha" w:hAnsi="Latha" w:cs="Latha"/>
+                <w:sz w:val="28"/>
+                <w:szCs w:val="28"/>
+                <w:cs/>
+                <w:lang w:bidi="ta-IN"/>
+              </w:rPr>
+            </w:pPr>
+            <w:r>
+              <w:rPr>
+                <w:rFonts w:ascii="Latha" w:hAnsi="Latha" w:cs="Latha"/>
+                <w:sz w:val="28"/>
+                <w:szCs w:val="28"/>
+                <w:cs/>
+                <w:lang w:bidi="ta-IN"/>
+              </w:rPr>
+              <w:t>ஏ</w:t>
+            </w:r>
+            <w:r>
+              <w:rPr>
+                <w:rFonts w:ascii="BRH Tamil Tab Extra" w:hAnsi="BRH Tamil Tab Extra" w:cs="Latha"/>
+                <w:b/>
+                <w:sz w:val="36"/>
+                <w:szCs w:val="28"/>
+              </w:rPr>
+              <w:t>…</w:t>
+            </w:r>
+            <w:r>
+              <w:rPr>
+                <w:rFonts w:ascii="Latha" w:hAnsi="Latha" w:cs="Latha"/>
+                <w:sz w:val="28"/>
+                <w:szCs w:val="28"/>
+                <w:cs/>
+                <w:lang w:bidi="ta-IN"/>
+              </w:rPr>
+              <w:t>ஷோ</w:t>
+            </w:r>
+            <w:r>
+              <w:rPr>
+                <w:rFonts w:ascii="BRH Tamil Tab Extra" w:hAnsi="BRH Tamil Tab Extra" w:cs="Latha"/>
+                <w:b/>
+                <w:sz w:val="36"/>
+                <w:szCs w:val="28"/>
+              </w:rPr>
+              <w:t>‡</w:t>
+            </w:r>
+            <w:r>
+              <w:rPr>
+                <w:rFonts w:ascii="BRH Devanagari Extra" w:hAnsi="BRH Devanagari Extra" w:cs="Latha"/>
+                <w:b/>
+                <w:sz w:val="36"/>
+                <w:szCs w:val="28"/>
+              </w:rPr>
+              <w:t>Å</w:t>
+            </w:r>
+            <w:r>
+              <w:rPr>
+                <w:rFonts w:ascii="Latha" w:hAnsi="Latha" w:cs="Latha"/>
+                <w:sz w:val="28"/>
+                <w:szCs w:val="28"/>
+                <w:cs/>
+                <w:lang w:bidi="ta-IN"/>
+              </w:rPr>
+              <w:t>ஸ்மா</w:t>
+            </w:r>
+            <w:r>
+              <w:rPr>
+                <w:rFonts w:ascii="Latha" w:hAnsi="Latha" w:cs="Latha"/>
+                <w:sz w:val="28"/>
+                <w:szCs w:val="28"/>
+                <w:highlight w:val="yellow"/>
+                <w:cs/>
+                <w:lang w:bidi="ta-IN"/>
+              </w:rPr>
+              <w:t xml:space="preserve">ன் </w:t>
+            </w:r>
+            <w:r>
+              <w:rPr>
+                <w:rFonts w:ascii="BRH Devanagari Extra" w:hAnsi="BRH Devanagari Extra" w:cs="Latha"/>
+                <w:b/>
+                <w:sz w:val="36"/>
+                <w:szCs w:val="28"/>
+                <w:highlight w:val="yellow"/>
+              </w:rPr>
+              <w:t>Æ</w:t>
+            </w:r>
+            <w:r>
+              <w:rPr>
+                <w:rFonts w:ascii="Latha" w:hAnsi="Latha" w:cs="Latha"/>
+                <w:sz w:val="28"/>
+                <w:szCs w:val="28"/>
+                <w:highlight w:val="yellow"/>
+                <w:cs/>
+                <w:lang w:bidi="ta-IN"/>
+              </w:rPr>
+              <w:t>லோ</w:t>
+            </w:r>
+            <w:r>
+              <w:rPr>
+                <w:rFonts w:ascii="BRH Tamil Tab Extra" w:hAnsi="BRH Tamil Tab Extra" w:cs="Latha"/>
+                <w:b/>
+                <w:sz w:val="36"/>
+                <w:szCs w:val="28"/>
+              </w:rPr>
+              <w:t>…</w:t>
+            </w:r>
+            <w:r>
+              <w:rPr>
+                <w:rFonts w:ascii="Latha" w:hAnsi="Latha" w:cs="Latha"/>
+                <w:sz w:val="28"/>
+                <w:szCs w:val="28"/>
+                <w:cs/>
+                <w:lang w:bidi="ta-IN"/>
+              </w:rPr>
+              <w:t>காச்ச்ய</w:t>
+            </w:r>
+            <w:r>
+              <w:rPr>
+                <w:rFonts w:ascii="BRH Tamil Tab Extra" w:hAnsi="BRH Tamil Tab Extra" w:cs="Latha"/>
+                <w:b/>
+                <w:sz w:val="36"/>
+                <w:szCs w:val="28"/>
+              </w:rPr>
+              <w:t>†</w:t>
+            </w:r>
+            <w:r>
+              <w:rPr>
+                <w:rFonts w:ascii="Latha" w:hAnsi="Latha" w:cs="Latha"/>
+                <w:sz w:val="28"/>
+                <w:szCs w:val="28"/>
+                <w:cs/>
+                <w:lang w:bidi="ta-IN"/>
+              </w:rPr>
+              <w:t>வதே</w:t>
+            </w:r>
+          </w:p>
+        </w:tc>
+        <w:tc>
+          <w:tcPr>
+            <w:tcW w:w="5670" w:type="dxa"/>
+            <w:tcBorders>
+              <w:top w:val="single" w:sz="4" w:space="0" w:color="000000"/>
+              <w:left w:val="single" w:sz="4" w:space="0" w:color="000000"/>
+              <w:bottom w:val="single" w:sz="4" w:space="0" w:color="000000"/>
+              <w:right w:val="single" w:sz="4" w:space="0" w:color="000000"/>
+            </w:tcBorders>
+          </w:tcPr>
+          <w:p>
+            <w:pPr>
+              <w:spacing w:before="0" w:line="240" w:lineRule="auto"/>
+              <w:rPr>
+                <w:rFonts w:ascii="Latha" w:hAnsi="Latha" w:cs="Latha"/>
+                <w:sz w:val="28"/>
+                <w:szCs w:val="28"/>
+                <w:cs/>
+                <w:lang w:bidi="ta-IN"/>
+              </w:rPr>
+            </w:pPr>
+            <w:r>
+              <w:rPr>
+                <w:rFonts w:ascii="Latha" w:hAnsi="Latha" w:cs="Latha"/>
+                <w:sz w:val="28"/>
+                <w:szCs w:val="28"/>
+                <w:cs/>
+                <w:lang w:bidi="ta-IN"/>
+              </w:rPr>
+              <w:t>ஏ</w:t>
+            </w:r>
+            <w:r>
+              <w:rPr>
+                <w:rFonts w:ascii="BRH Tamil Tab Extra" w:hAnsi="BRH Tamil Tab Extra" w:cs="Latha"/>
+                <w:b/>
+                <w:sz w:val="36"/>
+                <w:szCs w:val="28"/>
+              </w:rPr>
+              <w:t>…</w:t>
+            </w:r>
+            <w:r>
+              <w:rPr>
+                <w:rFonts w:ascii="Latha" w:hAnsi="Latha" w:cs="Latha"/>
+                <w:sz w:val="28"/>
+                <w:szCs w:val="28"/>
+                <w:cs/>
+                <w:lang w:bidi="ta-IN"/>
+              </w:rPr>
+              <w:t>ஷோ</w:t>
+            </w:r>
+            <w:r>
+              <w:rPr>
+                <w:rFonts w:ascii="BRH Tamil Tab Extra" w:hAnsi="BRH Tamil Tab Extra" w:cs="Latha"/>
+                <w:b/>
+                <w:sz w:val="36"/>
+                <w:szCs w:val="28"/>
+              </w:rPr>
+              <w:t>‡</w:t>
+            </w:r>
+            <w:r>
+              <w:rPr>
+                <w:rFonts w:ascii="BRH Devanagari Extra" w:hAnsi="BRH Devanagari Extra" w:cs="Latha"/>
+                <w:b/>
+                <w:sz w:val="36"/>
+                <w:szCs w:val="28"/>
+              </w:rPr>
+              <w:t>Å</w:t>
+            </w:r>
+            <w:r>
+              <w:rPr>
+                <w:rFonts w:ascii="Latha" w:hAnsi="Latha" w:cs="Latha"/>
+                <w:sz w:val="28"/>
+                <w:szCs w:val="28"/>
+                <w:cs/>
+                <w:lang w:bidi="ta-IN"/>
+              </w:rPr>
+              <w:t>ஸ்மா</w:t>
+            </w:r>
+            <w:r>
+              <w:rPr>
+                <w:rFonts w:ascii="Latha" w:hAnsi="Latha" w:cs="Latha" w:hint="cs"/>
+                <w:sz w:val="28"/>
+                <w:szCs w:val="28"/>
+                <w:highlight w:val="green"/>
+                <w:cs/>
+                <w:lang w:bidi="ta-IN"/>
+              </w:rPr>
+              <w:t>ல்-</w:t>
+            </w:r>
+            <w:r>
+              <w:rPr>
+                <w:rFonts w:ascii="Latha" w:hAnsi="Latha" w:cs="Latha"/>
+                <w:sz w:val="28"/>
+                <w:szCs w:val="28"/>
+                <w:highlight w:val="green"/>
+                <w:cs/>
+                <w:lang w:bidi="ta-IN"/>
+              </w:rPr>
+              <w:t>லோ</w:t>
+            </w:r>
+            <w:r>
+              <w:rPr>
+                <w:rFonts w:ascii="BRH Tamil Tab Extra" w:hAnsi="BRH Tamil Tab Extra" w:cs="Latha"/>
+                <w:b/>
+                <w:sz w:val="36"/>
+                <w:szCs w:val="28"/>
+              </w:rPr>
+              <w:t>…</w:t>
+            </w:r>
+            <w:r>
+              <w:rPr>
+                <w:rFonts w:ascii="Latha" w:hAnsi="Latha" w:cs="Latha"/>
+                <w:sz w:val="28"/>
+                <w:szCs w:val="28"/>
+                <w:cs/>
+                <w:lang w:bidi="ta-IN"/>
+              </w:rPr>
+              <w:t>காச்ச்ய</w:t>
+            </w:r>
+            <w:r>
+              <w:rPr>
+                <w:rFonts w:ascii="BRH Tamil Tab Extra" w:hAnsi="BRH Tamil Tab Extra" w:cs="Latha"/>
+                <w:b/>
+                <w:sz w:val="36"/>
+                <w:szCs w:val="28"/>
+              </w:rPr>
+              <w:t>†</w:t>
+            </w:r>
+            <w:r>
+              <w:rPr>
+                <w:rFonts w:ascii="Latha" w:hAnsi="Latha" w:cs="Latha"/>
+                <w:sz w:val="28"/>
+                <w:szCs w:val="28"/>
+                <w:cs/>
+                <w:lang w:bidi="ta-IN"/>
+              </w:rPr>
+              <w:t>வதே</w:t>
+            </w:r>
+          </w:p>
+        </w:tc>
+      </w:tr>
+      <w:tr>
+        <w:tc>
+          <w:tcPr>
+            <w:tcW w:w="3168" w:type="dxa"/>
+            <w:tcBorders>
+              <w:top w:val="single" w:sz="4" w:space="0" w:color="000000"/>
+              <w:left w:val="single" w:sz="4" w:space="0" w:color="000000"/>
+              <w:bottom w:val="single" w:sz="4" w:space="0" w:color="000000"/>
+              <w:right w:val="single" w:sz="4" w:space="0" w:color="000000"/>
+            </w:tcBorders>
+          </w:tcPr>
+          <w:p>
+            <w:pPr>
+              <w:spacing w:before="0" w:line="240" w:lineRule="auto"/>
+              <w:rPr>
+                <w:rFonts w:cs="Latha"/>
+                <w:b/>
+                <w:bCs/>
+                <w:sz w:val="28"/>
+                <w:szCs w:val="28"/>
+                <w:lang w:bidi="ta-IN"/>
+              </w:rPr>
+            </w:pPr>
+            <w:r>
+              <w:rPr>
+                <w:rFonts w:cs="Latha"/>
+                <w:b/>
+                <w:bCs/>
+                <w:sz w:val="28"/>
+                <w:szCs w:val="28"/>
+                <w:lang w:bidi="ta-IN"/>
+              </w:rPr>
+              <w:t xml:space="preserve">5.4.12.1 </w:t>
+            </w:r>
+          </w:p>
+          <w:p>
+            <w:pPr>
+              <w:spacing w:before="0" w:line="240" w:lineRule="auto"/>
+              <w:rPr>
+                <w:rFonts w:cs="Latha"/>
+                <w:b/>
+                <w:bCs/>
+                <w:sz w:val="28"/>
+                <w:szCs w:val="28"/>
+                <w:lang w:bidi="ta-IN"/>
+              </w:rPr>
+            </w:pPr>
+            <w:r>
+              <w:rPr>
+                <w:rFonts w:cs="Latha"/>
+                <w:b/>
+                <w:bCs/>
+                <w:sz w:val="28"/>
+                <w:szCs w:val="28"/>
+                <w:lang w:bidi="ta-IN"/>
+              </w:rPr>
+              <w:t xml:space="preserve">Line </w:t>
+            </w:r>
+            <w:r>
+              <w:rPr>
+                <w:rFonts w:cs="Latha"/>
+                <w:b/>
+                <w:bCs/>
+                <w:sz w:val="28"/>
+                <w:szCs w:val="28"/>
+                <w:lang w:bidi="ta-IN"/>
+              </w:rPr>
+              <w:t>1</w:t>
+            </w:r>
+          </w:p>
+          <w:p>
+            <w:pPr>
+              <w:spacing w:before="0" w:line="240" w:lineRule="auto"/>
+              <w:rPr>
+                <w:rFonts w:cs="Latha"/>
+                <w:b/>
+                <w:bCs/>
+                <w:sz w:val="28"/>
+                <w:szCs w:val="28"/>
+                <w:lang w:bidi="ta-IN"/>
+              </w:rPr>
+            </w:pPr>
+            <w:proofErr w:type="spellStart"/>
+            <w:r>
+              <w:rPr>
+                <w:rFonts w:cs="Latha"/>
+                <w:b/>
+                <w:bCs/>
+                <w:sz w:val="28"/>
+                <w:szCs w:val="28"/>
+                <w:lang w:bidi="ta-IN"/>
+              </w:rPr>
+              <w:t>Panchaati</w:t>
+            </w:r>
+            <w:proofErr w:type="spellEnd"/>
+            <w:r>
+              <w:rPr>
+                <w:rFonts w:cs="Latha"/>
+                <w:b/>
+                <w:bCs/>
+                <w:sz w:val="28"/>
+                <w:szCs w:val="28"/>
+                <w:lang w:bidi="ta-IN"/>
+              </w:rPr>
+              <w:t xml:space="preserve"> 56</w:t>
+            </w:r>
+          </w:p>
+        </w:tc>
+        <w:tc>
+          <w:tcPr>
+            <w:tcW w:w="5562" w:type="dxa"/>
+            <w:tcBorders>
+              <w:top w:val="single" w:sz="4" w:space="0" w:color="000000"/>
+              <w:left w:val="single" w:sz="4" w:space="0" w:color="000000"/>
+              <w:bottom w:val="single" w:sz="4" w:space="0" w:color="000000"/>
+              <w:right w:val="single" w:sz="4" w:space="0" w:color="000000"/>
+            </w:tcBorders>
+          </w:tcPr>
+          <w:p>
+            <w:pPr>
+              <w:spacing w:before="0" w:line="240" w:lineRule="auto"/>
+              <w:ind w:left="132" w:right="-108"/>
+              <w:rPr>
+                <w:rFonts w:cs="Latha"/>
+                <w:sz w:val="28"/>
+                <w:szCs w:val="28"/>
+                <w:cs/>
+                <w:lang w:bidi="ta-IN"/>
+              </w:rPr>
+            </w:pPr>
+            <w:r>
+              <w:rPr>
+                <w:rFonts w:ascii="Latha" w:hAnsi="Latha" w:cs="Latha"/>
+                <w:sz w:val="28"/>
+                <w:szCs w:val="28"/>
+                <w:cs/>
+                <w:lang w:bidi="ta-IN"/>
+              </w:rPr>
+              <w:t>ப்ர</w:t>
+            </w:r>
+            <w:r>
+              <w:rPr>
+                <w:rFonts w:ascii="BRH Tamil Tab Extra" w:hAnsi="BRH Tamil Tab Extra" w:cs="Latha"/>
+                <w:b/>
+                <w:sz w:val="36"/>
+                <w:szCs w:val="28"/>
+              </w:rPr>
+              <w:t>†</w:t>
+            </w:r>
+            <w:r>
+              <w:rPr>
+                <w:rFonts w:ascii="Latha" w:hAnsi="Latha" w:cs="Latha"/>
+                <w:sz w:val="28"/>
+                <w:szCs w:val="28"/>
+                <w:cs/>
+                <w:lang w:bidi="ta-IN"/>
+              </w:rPr>
               <w:t>தி</w:t>
             </w:r>
             <w:r>
@@ -1304,15 +4369,243 @@
             </w:r>
             <w:r>
               <w:rPr>
-                <w:rFonts w:ascii="BRH Tamil Tab Extra" w:hAnsi="BRH Tamil Tab Extra" w:cs="Latha" w:hint="cs"/>
-                <w:b/>
-                <w:sz w:val="36"/>
+                <w:rFonts w:ascii="Latha" w:hAnsi="Latha" w:cs="Latha"/>
+                <w:sz w:val="28"/>
+                <w:szCs w:val="28"/>
+                <w:cs/>
+                <w:lang w:bidi="ta-IN"/>
+              </w:rPr>
+              <w:t>பத்</w:t>
+            </w:r>
+            <w:r>
+              <w:rPr>
+                <w:rFonts w:ascii="Latha" w:hAnsi="Latha" w:cs="Latha"/>
+                <w:b/>
+                <w:position w:val="-12"/>
+                <w:sz w:val="28"/>
+                <w:szCs w:val="28"/>
+                <w:cs/>
+                <w:lang w:bidi="ta-IN"/>
+              </w:rPr>
+              <w:t>3</w:t>
+            </w:r>
+            <w:r>
+              <w:rPr>
+                <w:rFonts w:ascii="Latha" w:hAnsi="Latha" w:cs="Latha"/>
+                <w:sz w:val="28"/>
+                <w:szCs w:val="28"/>
+                <w:cs/>
+                <w:lang w:bidi="ta-IN"/>
+              </w:rPr>
+              <w:t>ப</w:t>
+            </w:r>
+            <w:r>
+              <w:rPr>
+                <w:rFonts w:ascii="BRH Tamil Tab Extra" w:hAnsi="BRH Tamil Tab Extra" w:cs="Latha"/>
+                <w:b/>
+                <w:sz w:val="36"/>
+                <w:szCs w:val="28"/>
+              </w:rPr>
+              <w:t>†</w:t>
+            </w:r>
+            <w:r>
+              <w:rPr>
+                <w:rFonts w:ascii="Latha" w:hAnsi="Latha" w:cs="Latha"/>
+                <w:b/>
+                <w:position w:val="-12"/>
+                <w:sz w:val="28"/>
+                <w:szCs w:val="28"/>
+                <w:cs/>
+                <w:lang w:bidi="ta-IN"/>
+              </w:rPr>
+              <w:t>4</w:t>
+            </w:r>
+            <w:r>
+              <w:rPr>
+                <w:rFonts w:ascii="Latha" w:hAnsi="Latha" w:cs="Latha"/>
+                <w:sz w:val="28"/>
+                <w:szCs w:val="28"/>
+                <w:cs/>
+                <w:lang w:bidi="ta-IN"/>
+              </w:rPr>
+              <w:t xml:space="preserve">வதி </w:t>
+            </w:r>
+            <w:r>
+              <w:rPr>
+                <w:rFonts w:ascii="Latha" w:hAnsi="Latha" w:cs="Latha"/>
+                <w:sz w:val="28"/>
+                <w:szCs w:val="28"/>
+                <w:highlight w:val="yellow"/>
+                <w:cs/>
+                <w:lang w:bidi="ta-IN"/>
+              </w:rPr>
+              <w:t>தி</w:t>
+            </w:r>
+            <w:r>
+              <w:rPr>
+                <w:rFonts w:ascii="BRH Tamil Tab Extra" w:hAnsi="BRH Tamil Tab Extra" w:cs="Latha"/>
+                <w:b/>
+                <w:sz w:val="36"/>
+                <w:szCs w:val="28"/>
+                <w:highlight w:val="yellow"/>
+              </w:rPr>
+              <w:t>…</w:t>
+            </w:r>
+            <w:r>
+              <w:rPr>
+                <w:rFonts w:ascii="Latha" w:hAnsi="Latha" w:cs="Latha"/>
+                <w:sz w:val="28"/>
+                <w:szCs w:val="28"/>
+                <w:highlight w:val="yellow"/>
+                <w:cs/>
+                <w:lang w:bidi="ta-IN"/>
+              </w:rPr>
+              <w:t>ர்ஸோ</w:t>
+            </w:r>
+            <w:r>
+              <w:rPr>
+                <w:rFonts w:ascii="BRH Tamil Tab Extra" w:hAnsi="BRH Tamil Tab Extra" w:cs="Latha"/>
+                <w:b/>
+                <w:sz w:val="36"/>
+                <w:szCs w:val="28"/>
+                <w:highlight w:val="yellow"/>
+              </w:rPr>
+              <w:t>†</w:t>
+            </w:r>
+          </w:p>
+        </w:tc>
+        <w:tc>
+          <w:tcPr>
+            <w:tcW w:w="5670" w:type="dxa"/>
+            <w:tcBorders>
+              <w:top w:val="single" w:sz="4" w:space="0" w:color="000000"/>
+              <w:left w:val="single" w:sz="4" w:space="0" w:color="000000"/>
+              <w:bottom w:val="single" w:sz="4" w:space="0" w:color="000000"/>
+              <w:right w:val="single" w:sz="4" w:space="0" w:color="000000"/>
+            </w:tcBorders>
+          </w:tcPr>
+          <w:p>
+            <w:pPr>
+              <w:spacing w:before="0" w:line="240" w:lineRule="auto"/>
+              <w:rPr>
+                <w:rFonts w:cs="Latha"/>
+                <w:sz w:val="28"/>
+                <w:szCs w:val="28"/>
+                <w:cs/>
+                <w:lang w:bidi="ta-IN"/>
+              </w:rPr>
+            </w:pPr>
+            <w:r>
+              <w:rPr>
+                <w:rFonts w:ascii="Latha" w:hAnsi="Latha" w:cs="Latha"/>
+                <w:sz w:val="28"/>
+                <w:szCs w:val="28"/>
+                <w:cs/>
+                <w:lang w:bidi="ta-IN"/>
+              </w:rPr>
+              <w:t>ப்ர</w:t>
+            </w:r>
+            <w:r>
+              <w:rPr>
+                <w:rFonts w:ascii="BRH Tamil Tab Extra" w:hAnsi="BRH Tamil Tab Extra" w:cs="Latha"/>
+                <w:b/>
+                <w:sz w:val="36"/>
+                <w:szCs w:val="28"/>
+              </w:rPr>
+              <w:t>†</w:t>
+            </w:r>
+            <w:r>
+              <w:rPr>
+                <w:rFonts w:ascii="Latha" w:hAnsi="Latha" w:cs="Latha"/>
+                <w:sz w:val="28"/>
+                <w:szCs w:val="28"/>
+                <w:cs/>
+                <w:lang w:bidi="ta-IN"/>
+              </w:rPr>
+              <w:t>தி</w:t>
+            </w:r>
+            <w:r>
+              <w:rPr>
+                <w:rFonts w:ascii="BRH Tamil Tab Extra" w:hAnsi="BRH Tamil Tab Extra" w:cs="Latha"/>
+                <w:b/>
+                <w:sz w:val="36"/>
+                <w:szCs w:val="28"/>
+              </w:rPr>
+              <w:t>…</w:t>
+            </w:r>
+            <w:r>
+              <w:rPr>
+                <w:rFonts w:ascii="Latha" w:hAnsi="Latha" w:cs="Latha"/>
+                <w:sz w:val="28"/>
+                <w:szCs w:val="28"/>
+                <w:cs/>
+                <w:lang w:bidi="ta-IN"/>
+              </w:rPr>
+              <w:t>பத்</w:t>
+            </w:r>
+            <w:r>
+              <w:rPr>
+                <w:rFonts w:ascii="Latha" w:hAnsi="Latha" w:cs="Latha"/>
+                <w:b/>
+                <w:position w:val="-12"/>
+                <w:sz w:val="28"/>
+                <w:szCs w:val="28"/>
+                <w:cs/>
+                <w:lang w:bidi="ta-IN"/>
+              </w:rPr>
+              <w:t>3</w:t>
+            </w:r>
+            <w:r>
+              <w:rPr>
+                <w:rFonts w:ascii="Latha" w:hAnsi="Latha" w:cs="Latha"/>
+                <w:sz w:val="28"/>
+                <w:szCs w:val="28"/>
+                <w:cs/>
+                <w:lang w:bidi="ta-IN"/>
+              </w:rPr>
+              <w:t>ப</w:t>
+            </w:r>
+            <w:r>
+              <w:rPr>
+                <w:rFonts w:ascii="BRH Tamil Tab Extra" w:hAnsi="BRH Tamil Tab Extra" w:cs="Latha"/>
+                <w:b/>
+                <w:sz w:val="36"/>
+                <w:szCs w:val="28"/>
+              </w:rPr>
+              <w:t>†</w:t>
+            </w:r>
+            <w:r>
+              <w:rPr>
+                <w:rFonts w:ascii="Latha" w:hAnsi="Latha" w:cs="Latha"/>
+                <w:b/>
+                <w:position w:val="-12"/>
+                <w:sz w:val="28"/>
+                <w:szCs w:val="28"/>
+                <w:cs/>
+                <w:lang w:bidi="ta-IN"/>
+              </w:rPr>
+              <w:t>4</w:t>
+            </w:r>
+            <w:r>
+              <w:rPr>
+                <w:rFonts w:ascii="Latha" w:hAnsi="Latha" w:cs="Latha"/>
+                <w:sz w:val="28"/>
+                <w:szCs w:val="28"/>
+                <w:cs/>
+                <w:lang w:bidi="ta-IN"/>
+              </w:rPr>
+              <w:t xml:space="preserve">வதி </w:t>
+            </w:r>
+            <w:r>
+              <w:rPr>
+                <w:rFonts w:ascii="Latha" w:hAnsi="Latha" w:cs="Latha"/>
+                <w:sz w:val="28"/>
                 <w:szCs w:val="28"/>
                 <w:highlight w:val="green"/>
                 <w:cs/>
                 <w:lang w:bidi="ta-IN"/>
               </w:rPr>
-              <w:t>ஸ்</w:t>
+              <w:t>தி</w:t>
             </w:r>
             <w:r>
               <w:rPr>
@@ -1321,10 +4614,19 @@
                 <w:sz w:val="36"/>
                 <w:szCs w:val="28"/>
                 <w:highlight w:val="green"/>
-                <w:cs/>
-                <w:lang w:bidi="ta-IN"/>
-              </w:rPr>
-              <w:t>ரோ</w:t>
+              </w:rPr>
+              <w:t>…</w:t>
+            </w:r>
+            <w:r>
+              <w:rPr>
+                <w:rFonts w:ascii="Latha" w:hAnsi="Latha" w:cs="Latha"/>
+                <w:sz w:val="28"/>
+                <w:szCs w:val="28"/>
+                <w:highlight w:val="green"/>
+                <w:cs/>
+                <w:lang w:bidi="ta-IN"/>
+              </w:rPr>
+              <w:t>ஸ்ரோ</w:t>
             </w:r>
             <w:r>
               <w:rPr>
@@ -1334,94 +4636,6 @@
                 <w:szCs w:val="28"/>
               </w:rPr>
               <w:t>†</w:t>
-            </w:r>
-            <w:r>
-              <w:rPr>
-                <w:rFonts w:ascii="BRH Devanagari Extra" w:hAnsi="BRH Devanagari Extra" w:cs="Latha"/>
-                <w:b/>
-                <w:sz w:val="36"/>
-                <w:szCs w:val="28"/>
-              </w:rPr>
-              <w:t>Å</w:t>
-            </w:r>
-            <w:r>
-              <w:rPr>
-                <w:rFonts w:ascii="Latha" w:hAnsi="Latha" w:cs="Latha"/>
-                <w:sz w:val="28"/>
-                <w:szCs w:val="28"/>
-                <w:cs/>
-                <w:lang w:bidi="ta-IN"/>
-              </w:rPr>
-              <w:t>னு</w:t>
-            </w:r>
-            <w:r>
-              <w:rPr>
-                <w:rFonts w:ascii="BRH Tamil Tab Extra" w:hAnsi="BRH Tamil Tab Extra" w:cs="Latha"/>
-                <w:b/>
-                <w:sz w:val="36"/>
-                <w:szCs w:val="28"/>
-              </w:rPr>
-              <w:t>…</w:t>
-            </w:r>
-            <w:r>
-              <w:rPr>
-                <w:rFonts w:ascii="Latha" w:hAnsi="Latha" w:cs="Latha"/>
-                <w:sz w:val="28"/>
-                <w:szCs w:val="28"/>
-                <w:cs/>
-                <w:lang w:bidi="ta-IN"/>
-              </w:rPr>
-              <w:t>ஷ்டுப</w:t>
-            </w:r>
-            <w:r>
-              <w:rPr>
-                <w:rFonts w:ascii="BRH Tamil Tab Extra" w:hAnsi="BRH Tamil Tab Extra" w:cs="Latha"/>
-                <w:b/>
-                <w:sz w:val="36"/>
-                <w:szCs w:val="28"/>
-              </w:rPr>
-              <w:t>…</w:t>
-            </w:r>
-            <w:r>
-              <w:rPr>
-                <w:rFonts w:ascii="Latha" w:hAnsi="Latha" w:cs="Latha"/>
-                <w:b/>
-                <w:position w:val="-12"/>
-                <w:sz w:val="28"/>
-                <w:szCs w:val="28"/>
-                <w:cs/>
-                <w:lang w:bidi="ta-IN"/>
-              </w:rPr>
-              <w:t>4</w:t>
-            </w:r>
-            <w:r>
-              <w:rPr>
-                <w:rFonts w:ascii="Latha" w:hAnsi="Latha" w:cs="Latha"/>
-                <w:sz w:val="28"/>
-                <w:szCs w:val="28"/>
-                <w:cs/>
-                <w:lang w:bidi="ta-IN"/>
-              </w:rPr>
-              <w:t>ஶ்சத</w:t>
-            </w:r>
-            <w:r>
-              <w:rPr>
-                <w:rFonts w:ascii="BRH Tamil Tab Extra" w:hAnsi="BRH Tamil Tab Extra" w:cs="Latha"/>
-                <w:b/>
-                <w:sz w:val="36"/>
-                <w:szCs w:val="28"/>
-              </w:rPr>
-              <w:t>†</w:t>
-            </w:r>
-            <w:r>
-              <w:rPr>
-                <w:rFonts w:ascii="Latha" w:hAnsi="Latha" w:cs="Latha"/>
-                <w:sz w:val="28"/>
-                <w:szCs w:val="28"/>
-                <w:cs/>
-                <w:lang w:bidi="ta-IN"/>
-              </w:rPr>
-              <w:t>ஸ்ரோ</w:t>
             </w:r>
           </w:p>
         </w:tc>
@@ -1706,6 +4920,7 @@
                 <w:szCs w:val="32"/>
               </w:rPr>
             </w:pPr>
+            <w:proofErr w:type="spellStart"/>
             <w:r>
               <w:rPr>
                 <w:rFonts w:cs="Latha"/>
@@ -1715,7 +4930,19 @@
                 <w:szCs w:val="28"/>
                 <w:lang w:bidi="ta-IN"/>
               </w:rPr>
-              <w:t>Panchaati No. 22</w:t>
+              <w:t>Panchaati</w:t>
+            </w:r>
+            <w:proofErr w:type="spellEnd"/>
+            <w:r>
+              <w:rPr>
+                <w:rFonts w:cs="Latha"/>
+                <w:b/>
+                <w:bCs/>
+                <w:sz w:val="28"/>
+                <w:szCs w:val="28"/>
+                <w:lang w:bidi="ta-IN"/>
+              </w:rPr>
+              <w:t xml:space="preserve"> No. 22</w:t>
             </w:r>
           </w:p>
           <w:p>
@@ -2239,6 +5466,7 @@
                 <w:szCs w:val="32"/>
               </w:rPr>
             </w:pPr>
+            <w:proofErr w:type="spellStart"/>
             <w:r>
               <w:rPr>
                 <w:rFonts w:cs="Latha"/>
@@ -2248,7 +5476,19 @@
                 <w:szCs w:val="28"/>
                 <w:lang w:bidi="ta-IN"/>
               </w:rPr>
-              <w:t>Panchaati No. 32</w:t>
+              <w:t>Panchaati</w:t>
+            </w:r>
+            <w:proofErr w:type="spellEnd"/>
+            <w:r>
+              <w:rPr>
+                <w:rFonts w:cs="Latha"/>
+                <w:b/>
+                <w:bCs/>
+                <w:sz w:val="28"/>
+                <w:szCs w:val="28"/>
+                <w:lang w:bidi="ta-IN"/>
+              </w:rPr>
+              <w:t xml:space="preserve"> No. 32</w:t>
             </w:r>
           </w:p>
         </w:tc>
@@ -2761,6 +6001,7 @@
                 <w:szCs w:val="32"/>
               </w:rPr>
             </w:pPr>
+            <w:proofErr w:type="spellStart"/>
             <w:r>
               <w:rPr>
                 <w:rFonts w:cs="Latha"/>
@@ -2770,7 +6011,19 @@
                 <w:szCs w:val="28"/>
                 <w:lang w:bidi="ta-IN"/>
               </w:rPr>
-              <w:t>Panchaati No. 36</w:t>
+              <w:t>Panchaati</w:t>
+            </w:r>
+            <w:proofErr w:type="spellEnd"/>
+            <w:r>
+              <w:rPr>
+                <w:rFonts w:cs="Latha"/>
+                <w:b/>
+                <w:bCs/>
+                <w:sz w:val="28"/>
+                <w:szCs w:val="28"/>
+                <w:lang w:bidi="ta-IN"/>
+              </w:rPr>
+              <w:t xml:space="preserve"> No. 36</w:t>
             </w:r>
           </w:p>
         </w:tc>
@@ -3229,6 +6482,7 @@
                 <w:szCs w:val="32"/>
               </w:rPr>
             </w:pPr>
+            <w:proofErr w:type="spellStart"/>
             <w:r>
               <w:rPr>
                 <w:rFonts w:cs="Latha"/>
@@ -3238,7 +6492,19 @@
                 <w:szCs w:val="28"/>
                 <w:lang w:bidi="ta-IN"/>
               </w:rPr>
-              <w:t>Panchaati No. 52</w:t>
+              <w:t>Panchaati</w:t>
+            </w:r>
+            <w:proofErr w:type="spellEnd"/>
+            <w:r>
+              <w:rPr>
+                <w:rFonts w:cs="Latha"/>
+                <w:b/>
+                <w:bCs/>
+                <w:sz w:val="28"/>
+                <w:szCs w:val="28"/>
+                <w:lang w:bidi="ta-IN"/>
+              </w:rPr>
+              <w:t xml:space="preserve"> No. 52</w:t>
             </w:r>
           </w:p>
           <w:p>
@@ -3268,7 +6534,6 @@
             <w:pPr>
               <w:spacing w:before="0" w:line="240" w:lineRule="auto"/>
               <w:rPr>
-                <w:rFonts w:hint="cs"/>
                 <w:sz w:val="32"/>
                 <w:szCs w:val="32"/>
                 <w:cs/>
@@ -4128,8 +7393,19 @@
                 <w:szCs w:val="28"/>
                 <w:lang w:bidi="ta-IN"/>
               </w:rPr>
-              <w:t>5th Panchaati</w:t>
-            </w:r>
+              <w:t xml:space="preserve">5th </w:t>
+            </w:r>
+            <w:proofErr w:type="spellStart"/>
+            <w:r>
+              <w:rPr>
+                <w:rFonts w:cs="Latha"/>
+                <w:sz w:val="28"/>
+                <w:szCs w:val="28"/>
+                <w:lang w:bidi="ta-IN"/>
+              </w:rPr>
+              <w:t>Panchaati</w:t>
+            </w:r>
+            <w:proofErr w:type="spellEnd"/>
           </w:p>
         </w:tc>
         <w:tc>
@@ -4862,6 +8138,7 @@
               </w:rPr>
               <w:t xml:space="preserve">lower </w:t>
             </w:r>
+            <w:proofErr w:type="spellStart"/>
             <w:r>
               <w:rPr>
                 <w:sz w:val="32"/>
@@ -4876,6 +8153,7 @@
               </w:rPr>
               <w:t>m</w:t>
             </w:r>
+            <w:proofErr w:type="spellEnd"/>
             <w:r>
               <w:rPr>
                 <w:sz w:val="32"/>
@@ -4970,8 +8248,19 @@
                 <w:szCs w:val="28"/>
                 <w:lang w:bidi="ta-IN"/>
               </w:rPr>
-              <w:t xml:space="preserve"> Vaakyam</w:t>
-            </w:r>
+              <w:t xml:space="preserve"> </w:t>
+            </w:r>
+            <w:proofErr w:type="spellStart"/>
+            <w:r>
+              <w:rPr>
+                <w:rFonts w:cs="Latha"/>
+                <w:sz w:val="28"/>
+                <w:szCs w:val="28"/>
+                <w:lang w:bidi="ta-IN"/>
+              </w:rPr>
+              <w:t>Vaakyam</w:t>
+            </w:r>
+            <w:proofErr w:type="spellEnd"/>
           </w:p>
           <w:p>
             <w:pPr>
@@ -4990,8 +8279,19 @@
                 <w:szCs w:val="28"/>
                 <w:lang w:bidi="ta-IN"/>
               </w:rPr>
-              <w:t>6th Panchaati</w:t>
-            </w:r>
+              <w:t xml:space="preserve">6th </w:t>
+            </w:r>
+            <w:proofErr w:type="spellStart"/>
+            <w:r>
+              <w:rPr>
+                <w:rFonts w:cs="Latha"/>
+                <w:sz w:val="28"/>
+                <w:szCs w:val="28"/>
+                <w:lang w:bidi="ta-IN"/>
+              </w:rPr>
+              <w:t>Panchaati</w:t>
+            </w:r>
+            <w:proofErr w:type="spellEnd"/>
           </w:p>
         </w:tc>
         <w:tc>
@@ -5397,7 +8697,7 @@
             <w:pPr>
               <w:spacing w:before="0" w:line="240" w:lineRule="auto"/>
               <w:rPr>
-                <w:rFonts w:cs="Latha" w:hint="cs"/>
+                <w:rFonts w:cs="Latha"/>
                 <w:sz w:val="28"/>
                 <w:szCs w:val="28"/>
                 <w:cs/>
@@ -5411,8 +8711,19 @@
                 <w:szCs w:val="28"/>
                 <w:lang w:bidi="ta-IN"/>
               </w:rPr>
-              <w:t>27th Panchaati</w:t>
-            </w:r>
+              <w:t xml:space="preserve">27th </w:t>
+            </w:r>
+            <w:proofErr w:type="spellStart"/>
+            <w:r>
+              <w:rPr>
+                <w:rFonts w:cs="Latha"/>
+                <w:sz w:val="28"/>
+                <w:szCs w:val="28"/>
+                <w:lang w:bidi="ta-IN"/>
+              </w:rPr>
+              <w:t>Panchaati</w:t>
+            </w:r>
+            <w:proofErr w:type="spellEnd"/>
           </w:p>
         </w:tc>
         <w:tc>
@@ -6422,8 +9733,19 @@
                 <w:szCs w:val="28"/>
                 <w:lang w:bidi="ta-IN"/>
               </w:rPr>
-              <w:t>27th Panchaati</w:t>
-            </w:r>
+              <w:t xml:space="preserve">27th </w:t>
+            </w:r>
+            <w:proofErr w:type="spellStart"/>
+            <w:r>
+              <w:rPr>
+                <w:rFonts w:cs="Latha"/>
+                <w:sz w:val="28"/>
+                <w:szCs w:val="28"/>
+                <w:lang w:bidi="ta-IN"/>
+              </w:rPr>
+              <w:t>Panchaati</w:t>
+            </w:r>
+            <w:proofErr w:type="spellEnd"/>
           </w:p>
         </w:tc>
         <w:tc>
@@ -7358,7 +10680,23 @@
                 <w:sz w:val="36"/>
                 <w:szCs w:val="36"/>
               </w:rPr>
-              <w:t>(it is hraswam)</w:t>
+              <w:t xml:space="preserve">(it is </w:t>
+            </w:r>
+            <w:proofErr w:type="spellStart"/>
+            <w:r>
+              <w:rPr>
+                <w:sz w:val="36"/>
+                <w:szCs w:val="36"/>
+              </w:rPr>
+              <w:t>hraswam</w:t>
+            </w:r>
+            <w:proofErr w:type="spellEnd"/>
+            <w:r>
+              <w:rPr>
+                <w:sz w:val="36"/>
+                <w:szCs w:val="36"/>
+              </w:rPr>
+              <w:t>)</w:t>
             </w:r>
           </w:p>
         </w:tc>
@@ -7459,8 +10797,19 @@
                 <w:szCs w:val="28"/>
                 <w:lang w:bidi="ta-IN"/>
               </w:rPr>
-              <w:t>47th Panchaati</w:t>
-            </w:r>
+              <w:t xml:space="preserve">47th </w:t>
+            </w:r>
+            <w:proofErr w:type="spellStart"/>
+            <w:r>
+              <w:rPr>
+                <w:rFonts w:cs="Latha"/>
+                <w:sz w:val="28"/>
+                <w:szCs w:val="28"/>
+                <w:lang w:bidi="ta-IN"/>
+              </w:rPr>
+              <w:t>Panchaati</w:t>
+            </w:r>
+            <w:proofErr w:type="spellEnd"/>
           </w:p>
         </w:tc>
         <w:tc>
@@ -8193,13 +11542,21 @@
                 <w:sz w:val="36"/>
                 <w:szCs w:val="36"/>
               </w:rPr>
-              <w:t>(lower s</w:t>
-            </w:r>
+              <w:t xml:space="preserve">(lower </w:t>
+            </w:r>
+            <w:proofErr w:type="spellStart"/>
             <w:r>
               <w:rPr>
                 <w:sz w:val="36"/>
                 <w:szCs w:val="36"/>
               </w:rPr>
+              <w:t>s</w:t>
+            </w:r>
+            <w:r>
+              <w:rPr>
+                <w:sz w:val="36"/>
+                <w:szCs w:val="36"/>
+              </w:rPr>
               <w:t>w</w:t>
             </w:r>
             <w:r>
@@ -8221,7 +11578,15 @@
                 <w:sz w:val="36"/>
                 <w:szCs w:val="36"/>
               </w:rPr>
-              <w:t>am deleted)</w:t>
+              <w:t>am</w:t>
+            </w:r>
+            <w:proofErr w:type="spellEnd"/>
+            <w:r>
+              <w:rPr>
+                <w:sz w:val="36"/>
+                <w:szCs w:val="36"/>
+              </w:rPr>
+              <w:t xml:space="preserve"> deleted)</w:t>
             </w:r>
           </w:p>
         </w:tc>
@@ -8553,7 +11918,27 @@
                 <w:szCs w:val="28"/>
                 <w:lang w:bidi="ta-IN"/>
               </w:rPr>
-              <w:t xml:space="preserve"> Panchaati 32</w:t>
+              <w:t xml:space="preserve"> </w:t>
+            </w:r>
+            <w:proofErr w:type="spellStart"/>
+            <w:r>
+              <w:rPr>
+                <w:rFonts w:cs="Latha"/>
+                <w:sz w:val="28"/>
+                <w:szCs w:val="28"/>
+                <w:lang w:bidi="ta-IN"/>
+              </w:rPr>
+              <w:t>Panchaati</w:t>
+            </w:r>
+            <w:proofErr w:type="spellEnd"/>
+            <w:r>
+              <w:rPr>
+                <w:rFonts w:cs="Latha"/>
+                <w:sz w:val="28"/>
+                <w:szCs w:val="28"/>
+                <w:lang w:bidi="ta-IN"/>
+              </w:rPr>
+              <w:t xml:space="preserve"> 32</w:t>
             </w:r>
           </w:p>
         </w:tc>
@@ -8960,21 +12345,32 @@
               </w:rPr>
               <w:t xml:space="preserve">5.4.8.2 </w:t>
             </w:r>
-            <w:r>
-              <w:rPr>
-                <w:rFonts w:cs="Latha"/>
-                <w:sz w:val="28"/>
-                <w:szCs w:val="28"/>
-                <w:lang w:bidi="ta-IN"/>
-              </w:rPr>
-              <w:t>Panchaati 38</w:t>
+            <w:proofErr w:type="spellStart"/>
+            <w:r>
+              <w:rPr>
+                <w:rFonts w:cs="Latha"/>
+                <w:sz w:val="28"/>
+                <w:szCs w:val="28"/>
+                <w:lang w:bidi="ta-IN"/>
+              </w:rPr>
+              <w:t>Panchaati</w:t>
+            </w:r>
+            <w:proofErr w:type="spellEnd"/>
+            <w:r>
+              <w:rPr>
+                <w:rFonts w:cs="Latha"/>
+                <w:sz w:val="28"/>
+                <w:szCs w:val="28"/>
+                <w:lang w:bidi="ta-IN"/>
+              </w:rPr>
+              <w:t xml:space="preserve"> 38</w:t>
             </w:r>
           </w:p>
           <w:p>
             <w:pPr>
               <w:spacing w:before="0" w:line="240" w:lineRule="auto"/>
               <w:rPr>
-                <w:rFonts w:cs="Latha" w:hint="cs"/>
+                <w:rFonts w:cs="Latha"/>
                 <w:sz w:val="28"/>
                 <w:szCs w:val="28"/>
                 <w:cs/>
@@ -10052,7 +13448,6 @@
     <w:uiPriority w:val="99"/>
     <w:semiHidden/>
     <w:unhideWhenUsed/>
-    <w:qFormat/>
     <w:tblPr>
       <w:tblInd w:w="0" w:type="dxa"/>
       <w:tblCellMar>

</xml_diff>

<commit_message>
Updates to TA and TS Baraha and PP 5.4
</commit_message>
<xml_diff>
--- a/TS-Padam/TS-5.4/TS 5.4 Tamil Pada Paatam Corrections.docx
+++ b/TS-Padam/TS-5.4/TS 5.4 Tamil Pada Paatam Corrections.docx
@@ -57,13 +57,11 @@
         <w:rPr>
           <w:b/>
           <w:bCs/>
-          <w:color w:val="FF0000"/>
           <w:sz w:val="32"/>
           <w:szCs w:val="32"/>
-          <w:highlight w:val="yellow"/>
           <w:u w:val="single"/>
         </w:rPr>
-        <w:t>31st May 2020</w:t>
+        <w:t>February 28, 2021</w:t>
       </w:r>
     </w:p>
     <w:p>
@@ -264,7 +262,6 @@
                 <w:szCs w:val="28"/>
               </w:rPr>
             </w:pPr>
-            <w:proofErr w:type="spellStart"/>
             <w:r>
               <w:rPr>
                 <w:b/>
@@ -272,17 +269,7 @@
                 <w:sz w:val="28"/>
                 <w:szCs w:val="28"/>
               </w:rPr>
-              <w:t>Panchaati</w:t>
-            </w:r>
-            <w:proofErr w:type="spellEnd"/>
-            <w:r>
-              <w:rPr>
-                <w:b/>
-                <w:bCs/>
-                <w:sz w:val="28"/>
-                <w:szCs w:val="28"/>
-              </w:rPr>
-              <w:t xml:space="preserve"> 7</w:t>
+              <w:t>Panchaati 7</w:t>
             </w:r>
           </w:p>
         </w:tc>
@@ -703,20 +690,8 @@
                 <w:szCs w:val="28"/>
                 <w:lang w:bidi="ta-IN"/>
               </w:rPr>
-              <w:t xml:space="preserve"> – </w:t>
-            </w:r>
-            <w:proofErr w:type="spellStart"/>
-            <w:r>
-              <w:rPr>
-                <w:rFonts w:cs="Latha"/>
-                <w:b/>
-                <w:sz w:val="28"/>
-                <w:szCs w:val="28"/>
-                <w:lang w:bidi="ta-IN"/>
-              </w:rPr>
-              <w:t>Vaakyam</w:t>
-            </w:r>
-            <w:proofErr w:type="spellEnd"/>
+              <w:t xml:space="preserve"> – Vaakyam</w:t>
+            </w:r>
           </w:p>
           <w:p>
             <w:pPr>
@@ -770,27 +745,15 @@
                 <w:lang w:bidi="ta-IN"/>
               </w:rPr>
             </w:pPr>
-            <w:proofErr w:type="spellStart"/>
-            <w:r>
-              <w:rPr>
-                <w:rFonts w:cs="Latha"/>
-                <w:b/>
-                <w:sz w:val="28"/>
-                <w:szCs w:val="28"/>
-                <w:lang w:bidi="ta-IN"/>
-              </w:rPr>
-              <w:t>Panchaati</w:t>
-            </w:r>
-            <w:proofErr w:type="spellEnd"/>
-            <w:r>
-              <w:rPr>
-                <w:rFonts w:cs="Latha"/>
-                <w:b/>
-                <w:sz w:val="28"/>
-                <w:szCs w:val="28"/>
-                <w:lang w:bidi="ta-IN"/>
-              </w:rPr>
-              <w:t xml:space="preserve"> No. - </w:t>
+            <w:r>
+              <w:rPr>
+                <w:rFonts w:cs="Latha"/>
+                <w:b/>
+                <w:sz w:val="28"/>
+                <w:szCs w:val="28"/>
+                <w:lang w:bidi="ta-IN"/>
+              </w:rPr>
+              <w:t xml:space="preserve">Panchaati No. - </w:t>
             </w:r>
             <w:r>
               <w:rPr>
@@ -1319,27 +1282,15 @@
                 <w:lang w:bidi="ta-IN"/>
               </w:rPr>
             </w:pPr>
-            <w:proofErr w:type="spellStart"/>
-            <w:r>
-              <w:rPr>
-                <w:rFonts w:cs="Latha"/>
-                <w:b/>
-                <w:sz w:val="28"/>
-                <w:szCs w:val="28"/>
-                <w:lang w:bidi="ta-IN"/>
-              </w:rPr>
-              <w:t>Panchaati</w:t>
-            </w:r>
-            <w:proofErr w:type="spellEnd"/>
-            <w:r>
-              <w:rPr>
-                <w:rFonts w:cs="Latha"/>
-                <w:b/>
-                <w:sz w:val="28"/>
-                <w:szCs w:val="28"/>
-                <w:lang w:bidi="ta-IN"/>
-              </w:rPr>
-              <w:t xml:space="preserve"> No. - </w:t>
+            <w:r>
+              <w:rPr>
+                <w:rFonts w:cs="Latha"/>
+                <w:b/>
+                <w:sz w:val="28"/>
+                <w:szCs w:val="28"/>
+                <w:lang w:bidi="ta-IN"/>
+              </w:rPr>
+              <w:t xml:space="preserve">Panchaati No. - </w:t>
             </w:r>
             <w:r>
               <w:rPr>
@@ -2083,20 +2034,8 @@
                 <w:szCs w:val="28"/>
                 <w:lang w:bidi="ta-IN"/>
               </w:rPr>
-              <w:t xml:space="preserve"> – </w:t>
-            </w:r>
-            <w:proofErr w:type="spellStart"/>
-            <w:r>
-              <w:rPr>
-                <w:rFonts w:cs="Latha"/>
-                <w:b/>
-                <w:sz w:val="28"/>
-                <w:szCs w:val="28"/>
-                <w:lang w:bidi="ta-IN"/>
-              </w:rPr>
-              <w:t>Vaakyam</w:t>
-            </w:r>
-            <w:proofErr w:type="spellEnd"/>
+              <w:t xml:space="preserve"> – Vaakyam</w:t>
+            </w:r>
           </w:p>
           <w:p>
             <w:pPr>
@@ -2141,27 +2080,15 @@
                 <w:lang w:bidi="ta-IN"/>
               </w:rPr>
             </w:pPr>
-            <w:proofErr w:type="spellStart"/>
-            <w:r>
-              <w:rPr>
-                <w:rFonts w:cs="Latha"/>
-                <w:b/>
-                <w:sz w:val="28"/>
-                <w:szCs w:val="28"/>
-                <w:lang w:bidi="ta-IN"/>
-              </w:rPr>
-              <w:t>Panchaati</w:t>
-            </w:r>
-            <w:proofErr w:type="spellEnd"/>
-            <w:r>
-              <w:rPr>
-                <w:rFonts w:cs="Latha"/>
-                <w:b/>
-                <w:sz w:val="28"/>
-                <w:szCs w:val="28"/>
-                <w:lang w:bidi="ta-IN"/>
-              </w:rPr>
-              <w:t xml:space="preserve"> No. - </w:t>
+            <w:r>
+              <w:rPr>
+                <w:rFonts w:cs="Latha"/>
+                <w:b/>
+                <w:sz w:val="28"/>
+                <w:szCs w:val="28"/>
+                <w:lang w:bidi="ta-IN"/>
+              </w:rPr>
+              <w:t xml:space="preserve">Panchaati No. - </w:t>
             </w:r>
             <w:r>
               <w:rPr>
@@ -2558,7 +2485,6 @@
                 <w:lang w:bidi="ta-IN"/>
               </w:rPr>
             </w:pPr>
-            <w:proofErr w:type="spellStart"/>
             <w:r>
               <w:rPr>
                 <w:rFonts w:cs="Latha"/>
@@ -2568,19 +2494,7 @@
                 <w:szCs w:val="28"/>
                 <w:lang w:bidi="ta-IN"/>
               </w:rPr>
-              <w:t>Panchaati</w:t>
-            </w:r>
-            <w:proofErr w:type="spellEnd"/>
-            <w:r>
-              <w:rPr>
-                <w:rFonts w:cs="Latha"/>
-                <w:b/>
-                <w:bCs/>
-                <w:sz w:val="28"/>
-                <w:szCs w:val="28"/>
-                <w:lang w:bidi="ta-IN"/>
-              </w:rPr>
-              <w:t xml:space="preserve"> 42</w:t>
+              <w:t>Panchaati 42</w:t>
             </w:r>
           </w:p>
         </w:tc>
@@ -2937,20 +2851,8 @@
                 <w:szCs w:val="28"/>
                 <w:lang w:bidi="ta-IN"/>
               </w:rPr>
-              <w:t xml:space="preserve"> – </w:t>
-            </w:r>
-            <w:proofErr w:type="spellStart"/>
-            <w:r>
-              <w:rPr>
-                <w:rFonts w:cs="Latha"/>
-                <w:b/>
-                <w:sz w:val="28"/>
-                <w:szCs w:val="28"/>
-                <w:lang w:bidi="ta-IN"/>
-              </w:rPr>
-              <w:t>Vaakyam</w:t>
-            </w:r>
-            <w:proofErr w:type="spellEnd"/>
+              <w:t xml:space="preserve"> – Vaakyam</w:t>
+            </w:r>
           </w:p>
           <w:p>
             <w:pPr>
@@ -2996,27 +2898,15 @@
                 <w:lang w:bidi="ta-IN"/>
               </w:rPr>
             </w:pPr>
-            <w:proofErr w:type="spellStart"/>
-            <w:r>
-              <w:rPr>
-                <w:rFonts w:cs="Latha"/>
-                <w:b/>
-                <w:sz w:val="28"/>
-                <w:szCs w:val="28"/>
-                <w:lang w:bidi="ta-IN"/>
-              </w:rPr>
-              <w:t>Panchaati</w:t>
-            </w:r>
-            <w:proofErr w:type="spellEnd"/>
-            <w:r>
-              <w:rPr>
-                <w:rFonts w:cs="Latha"/>
-                <w:b/>
-                <w:sz w:val="28"/>
-                <w:szCs w:val="28"/>
-                <w:lang w:bidi="ta-IN"/>
-              </w:rPr>
-              <w:t xml:space="preserve"> No. - </w:t>
+            <w:r>
+              <w:rPr>
+                <w:rFonts w:cs="Latha"/>
+                <w:b/>
+                <w:sz w:val="28"/>
+                <w:szCs w:val="28"/>
+                <w:lang w:bidi="ta-IN"/>
+              </w:rPr>
+              <w:t xml:space="preserve">Panchaati No. - </w:t>
             </w:r>
             <w:r>
               <w:rPr>
@@ -3814,20 +3704,8 @@
                 <w:szCs w:val="28"/>
                 <w:lang w:bidi="ta-IN"/>
               </w:rPr>
-              <w:t xml:space="preserve"> – </w:t>
-            </w:r>
-            <w:proofErr w:type="spellStart"/>
-            <w:r>
-              <w:rPr>
-                <w:rFonts w:cs="Latha"/>
-                <w:b/>
-                <w:sz w:val="28"/>
-                <w:szCs w:val="28"/>
-                <w:lang w:bidi="ta-IN"/>
-              </w:rPr>
-              <w:t>Vaakyam</w:t>
-            </w:r>
-            <w:proofErr w:type="spellEnd"/>
+              <w:t xml:space="preserve"> – Vaakyam</w:t>
+            </w:r>
           </w:p>
           <w:p>
             <w:pPr>
@@ -3873,27 +3751,15 @@
                 <w:lang w:bidi="ta-IN"/>
               </w:rPr>
             </w:pPr>
-            <w:proofErr w:type="spellStart"/>
-            <w:r>
-              <w:rPr>
-                <w:rFonts w:cs="Latha"/>
-                <w:b/>
-                <w:sz w:val="28"/>
-                <w:szCs w:val="28"/>
-                <w:lang w:bidi="ta-IN"/>
-              </w:rPr>
-              <w:t>Panchaati</w:t>
-            </w:r>
-            <w:proofErr w:type="spellEnd"/>
-            <w:r>
-              <w:rPr>
-                <w:rFonts w:cs="Latha"/>
-                <w:b/>
-                <w:sz w:val="28"/>
-                <w:szCs w:val="28"/>
-                <w:lang w:bidi="ta-IN"/>
-              </w:rPr>
-              <w:t xml:space="preserve"> No. - </w:t>
+            <w:r>
+              <w:rPr>
+                <w:rFonts w:cs="Latha"/>
+                <w:b/>
+                <w:sz w:val="28"/>
+                <w:szCs w:val="28"/>
+                <w:lang w:bidi="ta-IN"/>
+              </w:rPr>
+              <w:t xml:space="preserve">Panchaati No. - </w:t>
             </w:r>
             <w:r>
               <w:rPr>
@@ -4281,7 +4147,6 @@
                 <w:lang w:bidi="ta-IN"/>
               </w:rPr>
             </w:pPr>
-            <w:proofErr w:type="spellStart"/>
             <w:r>
               <w:rPr>
                 <w:rFonts w:cs="Latha"/>
@@ -4291,19 +4156,7 @@
                 <w:szCs w:val="28"/>
                 <w:lang w:bidi="ta-IN"/>
               </w:rPr>
-              <w:t>Panchaati</w:t>
-            </w:r>
-            <w:proofErr w:type="spellEnd"/>
-            <w:r>
-              <w:rPr>
-                <w:rFonts w:cs="Latha"/>
-                <w:b/>
-                <w:bCs/>
-                <w:sz w:val="28"/>
-                <w:szCs w:val="28"/>
-                <w:lang w:bidi="ta-IN"/>
-              </w:rPr>
-              <w:t xml:space="preserve"> 56</w:t>
+              <w:t>Panchaati 56</w:t>
             </w:r>
           </w:p>
         </w:tc>
@@ -4920,7 +4773,6 @@
                 <w:szCs w:val="32"/>
               </w:rPr>
             </w:pPr>
-            <w:proofErr w:type="spellStart"/>
             <w:r>
               <w:rPr>
                 <w:rFonts w:cs="Latha"/>
@@ -4930,19 +4782,7 @@
                 <w:szCs w:val="28"/>
                 <w:lang w:bidi="ta-IN"/>
               </w:rPr>
-              <w:t>Panchaati</w:t>
-            </w:r>
-            <w:proofErr w:type="spellEnd"/>
-            <w:r>
-              <w:rPr>
-                <w:rFonts w:cs="Latha"/>
-                <w:b/>
-                <w:bCs/>
-                <w:sz w:val="28"/>
-                <w:szCs w:val="28"/>
-                <w:lang w:bidi="ta-IN"/>
-              </w:rPr>
-              <w:t xml:space="preserve"> No. 22</w:t>
+              <w:t>Panchaati No. 22</w:t>
             </w:r>
           </w:p>
           <w:p>
@@ -5466,7 +5306,6 @@
                 <w:szCs w:val="32"/>
               </w:rPr>
             </w:pPr>
-            <w:proofErr w:type="spellStart"/>
             <w:r>
               <w:rPr>
                 <w:rFonts w:cs="Latha"/>
@@ -5476,19 +5315,7 @@
                 <w:szCs w:val="28"/>
                 <w:lang w:bidi="ta-IN"/>
               </w:rPr>
-              <w:t>Panchaati</w:t>
-            </w:r>
-            <w:proofErr w:type="spellEnd"/>
-            <w:r>
-              <w:rPr>
-                <w:rFonts w:cs="Latha"/>
-                <w:b/>
-                <w:bCs/>
-                <w:sz w:val="28"/>
-                <w:szCs w:val="28"/>
-                <w:lang w:bidi="ta-IN"/>
-              </w:rPr>
-              <w:t xml:space="preserve"> No. 32</w:t>
+              <w:t>Panchaati No. 32</w:t>
             </w:r>
           </w:p>
         </w:tc>
@@ -6001,7 +5828,6 @@
                 <w:szCs w:val="32"/>
               </w:rPr>
             </w:pPr>
-            <w:proofErr w:type="spellStart"/>
             <w:r>
               <w:rPr>
                 <w:rFonts w:cs="Latha"/>
@@ -6011,19 +5837,7 @@
                 <w:szCs w:val="28"/>
                 <w:lang w:bidi="ta-IN"/>
               </w:rPr>
-              <w:t>Panchaati</w:t>
-            </w:r>
-            <w:proofErr w:type="spellEnd"/>
-            <w:r>
-              <w:rPr>
-                <w:rFonts w:cs="Latha"/>
-                <w:b/>
-                <w:bCs/>
-                <w:sz w:val="28"/>
-                <w:szCs w:val="28"/>
-                <w:lang w:bidi="ta-IN"/>
-              </w:rPr>
-              <w:t xml:space="preserve"> No. 36</w:t>
+              <w:t>Panchaati No. 36</w:t>
             </w:r>
           </w:p>
         </w:tc>
@@ -6482,7 +6296,6 @@
                 <w:szCs w:val="32"/>
               </w:rPr>
             </w:pPr>
-            <w:proofErr w:type="spellStart"/>
             <w:r>
               <w:rPr>
                 <w:rFonts w:cs="Latha"/>
@@ -6492,19 +6305,7 @@
                 <w:szCs w:val="28"/>
                 <w:lang w:bidi="ta-IN"/>
               </w:rPr>
-              <w:t>Panchaati</w:t>
-            </w:r>
-            <w:proofErr w:type="spellEnd"/>
-            <w:r>
-              <w:rPr>
-                <w:rFonts w:cs="Latha"/>
-                <w:b/>
-                <w:bCs/>
-                <w:sz w:val="28"/>
-                <w:szCs w:val="28"/>
-                <w:lang w:bidi="ta-IN"/>
-              </w:rPr>
-              <w:t xml:space="preserve"> No. 52</w:t>
+              <w:t>Panchaati No. 52</w:t>
             </w:r>
           </w:p>
           <w:p>
@@ -7393,19 +7194,8 @@
                 <w:szCs w:val="28"/>
                 <w:lang w:bidi="ta-IN"/>
               </w:rPr>
-              <w:t xml:space="preserve">5th </w:t>
-            </w:r>
-            <w:proofErr w:type="spellStart"/>
-            <w:r>
-              <w:rPr>
-                <w:rFonts w:cs="Latha"/>
-                <w:sz w:val="28"/>
-                <w:szCs w:val="28"/>
-                <w:lang w:bidi="ta-IN"/>
-              </w:rPr>
-              <w:t>Panchaati</w:t>
-            </w:r>
-            <w:proofErr w:type="spellEnd"/>
+              <w:t>5th Panchaati</w:t>
+            </w:r>
           </w:p>
         </w:tc>
         <w:tc>
@@ -8138,7 +7928,6 @@
               </w:rPr>
               <w:t xml:space="preserve">lower </w:t>
             </w:r>
-            <w:proofErr w:type="spellStart"/>
             <w:r>
               <w:rPr>
                 <w:sz w:val="32"/>
@@ -8153,7 +7942,6 @@
               </w:rPr>
               <w:t>m</w:t>
             </w:r>
-            <w:proofErr w:type="spellEnd"/>
             <w:r>
               <w:rPr>
                 <w:sz w:val="32"/>
@@ -8248,19 +8036,8 @@
                 <w:szCs w:val="28"/>
                 <w:lang w:bidi="ta-IN"/>
               </w:rPr>
-              <w:t xml:space="preserve"> </w:t>
-            </w:r>
-            <w:proofErr w:type="spellStart"/>
-            <w:r>
-              <w:rPr>
-                <w:rFonts w:cs="Latha"/>
-                <w:sz w:val="28"/>
-                <w:szCs w:val="28"/>
-                <w:lang w:bidi="ta-IN"/>
-              </w:rPr>
-              <w:t>Vaakyam</w:t>
-            </w:r>
-            <w:proofErr w:type="spellEnd"/>
+              <w:t xml:space="preserve"> Vaakyam</w:t>
+            </w:r>
           </w:p>
           <w:p>
             <w:pPr>
@@ -8279,19 +8056,8 @@
                 <w:szCs w:val="28"/>
                 <w:lang w:bidi="ta-IN"/>
               </w:rPr>
-              <w:t xml:space="preserve">6th </w:t>
-            </w:r>
-            <w:proofErr w:type="spellStart"/>
-            <w:r>
-              <w:rPr>
-                <w:rFonts w:cs="Latha"/>
-                <w:sz w:val="28"/>
-                <w:szCs w:val="28"/>
-                <w:lang w:bidi="ta-IN"/>
-              </w:rPr>
-              <w:t>Panchaati</w:t>
-            </w:r>
-            <w:proofErr w:type="spellEnd"/>
+              <w:t>6th Panchaati</w:t>
+            </w:r>
           </w:p>
         </w:tc>
         <w:tc>
@@ -8711,19 +8477,8 @@
                 <w:szCs w:val="28"/>
                 <w:lang w:bidi="ta-IN"/>
               </w:rPr>
-              <w:t xml:space="preserve">27th </w:t>
-            </w:r>
-            <w:proofErr w:type="spellStart"/>
-            <w:r>
-              <w:rPr>
-                <w:rFonts w:cs="Latha"/>
-                <w:sz w:val="28"/>
-                <w:szCs w:val="28"/>
-                <w:lang w:bidi="ta-IN"/>
-              </w:rPr>
-              <w:t>Panchaati</w:t>
-            </w:r>
-            <w:proofErr w:type="spellEnd"/>
+              <w:t>27th Panchaati</w:t>
+            </w:r>
           </w:p>
         </w:tc>
         <w:tc>
@@ -9733,19 +9488,8 @@
                 <w:szCs w:val="28"/>
                 <w:lang w:bidi="ta-IN"/>
               </w:rPr>
-              <w:t xml:space="preserve">27th </w:t>
-            </w:r>
-            <w:proofErr w:type="spellStart"/>
-            <w:r>
-              <w:rPr>
-                <w:rFonts w:cs="Latha"/>
-                <w:sz w:val="28"/>
-                <w:szCs w:val="28"/>
-                <w:lang w:bidi="ta-IN"/>
-              </w:rPr>
-              <w:t>Panchaati</w:t>
-            </w:r>
-            <w:proofErr w:type="spellEnd"/>
+              <w:t>27th Panchaati</w:t>
+            </w:r>
           </w:p>
         </w:tc>
         <w:tc>
@@ -10680,23 +10424,7 @@
                 <w:sz w:val="36"/>
                 <w:szCs w:val="36"/>
               </w:rPr>
-              <w:t xml:space="preserve">(it is </w:t>
-            </w:r>
-            <w:proofErr w:type="spellStart"/>
-            <w:r>
-              <w:rPr>
-                <w:sz w:val="36"/>
-                <w:szCs w:val="36"/>
-              </w:rPr>
-              <w:t>hraswam</w:t>
-            </w:r>
-            <w:proofErr w:type="spellEnd"/>
-            <w:r>
-              <w:rPr>
-                <w:sz w:val="36"/>
-                <w:szCs w:val="36"/>
-              </w:rPr>
-              <w:t>)</w:t>
+              <w:t>(it is hraswam)</w:t>
             </w:r>
           </w:p>
         </w:tc>
@@ -10797,19 +10525,8 @@
                 <w:szCs w:val="28"/>
                 <w:lang w:bidi="ta-IN"/>
               </w:rPr>
-              <w:t xml:space="preserve">47th </w:t>
-            </w:r>
-            <w:proofErr w:type="spellStart"/>
-            <w:r>
-              <w:rPr>
-                <w:rFonts w:cs="Latha"/>
-                <w:sz w:val="28"/>
-                <w:szCs w:val="28"/>
-                <w:lang w:bidi="ta-IN"/>
-              </w:rPr>
-              <w:t>Panchaati</w:t>
-            </w:r>
-            <w:proofErr w:type="spellEnd"/>
+              <w:t>47th Panchaati</w:t>
+            </w:r>
           </w:p>
         </w:tc>
         <w:tc>
@@ -11542,51 +11259,35 @@
                 <w:sz w:val="36"/>
                 <w:szCs w:val="36"/>
               </w:rPr>
-              <w:t xml:space="preserve">(lower </w:t>
-            </w:r>
-            <w:proofErr w:type="spellStart"/>
+              <w:t>(lower s</w:t>
+            </w:r>
             <w:r>
               <w:rPr>
                 <w:sz w:val="36"/>
                 <w:szCs w:val="36"/>
               </w:rPr>
-              <w:t>s</w:t>
+              <w:t>w</w:t>
             </w:r>
             <w:r>
               <w:rPr>
                 <w:sz w:val="36"/>
                 <w:szCs w:val="36"/>
               </w:rPr>
-              <w:t>w</w:t>
+              <w:t>a</w:t>
             </w:r>
             <w:r>
               <w:rPr>
                 <w:sz w:val="36"/>
                 <w:szCs w:val="36"/>
               </w:rPr>
-              <w:t>a</w:t>
+              <w:t>r</w:t>
             </w:r>
             <w:r>
               <w:rPr>
                 <w:sz w:val="36"/>
                 <w:szCs w:val="36"/>
               </w:rPr>
-              <w:t>r</w:t>
-            </w:r>
-            <w:r>
-              <w:rPr>
-                <w:sz w:val="36"/>
-                <w:szCs w:val="36"/>
-              </w:rPr>
-              <w:t>am</w:t>
-            </w:r>
-            <w:proofErr w:type="spellEnd"/>
-            <w:r>
-              <w:rPr>
-                <w:sz w:val="36"/>
-                <w:szCs w:val="36"/>
-              </w:rPr>
-              <w:t xml:space="preserve"> deleted)</w:t>
+              <w:t>am deleted)</w:t>
             </w:r>
           </w:p>
         </w:tc>
@@ -11918,27 +11619,7 @@
                 <w:szCs w:val="28"/>
                 <w:lang w:bidi="ta-IN"/>
               </w:rPr>
-              <w:t xml:space="preserve"> </w:t>
-            </w:r>
-            <w:proofErr w:type="spellStart"/>
-            <w:r>
-              <w:rPr>
-                <w:rFonts w:cs="Latha"/>
-                <w:sz w:val="28"/>
-                <w:szCs w:val="28"/>
-                <w:lang w:bidi="ta-IN"/>
-              </w:rPr>
-              <w:t>Panchaati</w:t>
-            </w:r>
-            <w:proofErr w:type="spellEnd"/>
-            <w:r>
-              <w:rPr>
-                <w:rFonts w:cs="Latha"/>
-                <w:sz w:val="28"/>
-                <w:szCs w:val="28"/>
-                <w:lang w:bidi="ta-IN"/>
-              </w:rPr>
-              <w:t xml:space="preserve"> 32</w:t>
+              <w:t xml:space="preserve"> Panchaati 32</w:t>
             </w:r>
           </w:p>
         </w:tc>
@@ -12345,25 +12026,14 @@
               </w:rPr>
               <w:t xml:space="preserve">5.4.8.2 </w:t>
             </w:r>
-            <w:proofErr w:type="spellStart"/>
-            <w:r>
-              <w:rPr>
-                <w:rFonts w:cs="Latha"/>
-                <w:sz w:val="28"/>
-                <w:szCs w:val="28"/>
-                <w:lang w:bidi="ta-IN"/>
-              </w:rPr>
-              <w:t>Panchaati</w:t>
-            </w:r>
-            <w:proofErr w:type="spellEnd"/>
-            <w:r>
-              <w:rPr>
-                <w:rFonts w:cs="Latha"/>
-                <w:sz w:val="28"/>
-                <w:szCs w:val="28"/>
-                <w:lang w:bidi="ta-IN"/>
-              </w:rPr>
-              <w:t xml:space="preserve"> 38</w:t>
+            <w:r>
+              <w:rPr>
+                <w:rFonts w:cs="Latha"/>
+                <w:sz w:val="28"/>
+                <w:szCs w:val="28"/>
+                <w:lang w:bidi="ta-IN"/>
+              </w:rPr>
+              <w:t>Panchaati 38</w:t>
             </w:r>
           </w:p>
           <w:p>

</xml_diff>